<commit_message>
Add sp_migration partially, modify name convention
</commit_message>
<xml_diff>
--- a/KNW-Stored_Procedures-JenniBenjamin.docx
+++ b/KNW-Stored_Procedures-JenniBenjamin.docx
@@ -1,12 +1,13 @@
 
 <file path=word/document.xml><?xml version="1.0" encoding="utf-8"?>
-<w:document xmlns:wpc="http://schemas.microsoft.com/office/word/2010/wordprocessingCanvas" xmlns:mc="http://schemas.openxmlformats.org/markup-compatibility/2006" xmlns:o="urn:schemas-microsoft-com:office:office" xmlns:r="http://schemas.openxmlformats.org/officeDocument/2006/relationships" xmlns:m="http://schemas.openxmlformats.org/officeDocument/2006/math" xmlns:v="urn:schemas-microsoft-com:vml" xmlns:wp14="http://schemas.microsoft.com/office/word/2010/wordprocessingDrawing" xmlns:wp="http://schemas.openxmlformats.org/drawingml/2006/wordprocessingDrawing" xmlns:w10="urn:schemas-microsoft-com:office:word" xmlns:w="http://schemas.openxmlformats.org/wordprocessingml/2006/main" xmlns:w14="http://schemas.microsoft.com/office/word/2010/wordml" xmlns:wpg="http://schemas.microsoft.com/office/word/2010/wordprocessingGroup" xmlns:wpi="http://schemas.microsoft.com/office/word/2010/wordprocessingInk" xmlns:wne="http://schemas.microsoft.com/office/word/2006/wordml" xmlns:wps="http://schemas.microsoft.com/office/word/2010/wordprocessingShape" mc:Ignorable="w14 wp14">
+<w:document xmlns:wpc="http://schemas.microsoft.com/office/word/2010/wordprocessingCanvas" xmlns:mc="http://schemas.openxmlformats.org/markup-compatibility/2006" xmlns:o="urn:schemas-microsoft-com:office:office" xmlns:r="http://schemas.openxmlformats.org/officeDocument/2006/relationships" xmlns:m="http://schemas.openxmlformats.org/officeDocument/2006/math" xmlns:v="urn:schemas-microsoft-com:vml" xmlns:wp14="http://schemas.microsoft.com/office/word/2010/wordprocessingDrawing" xmlns:wp="http://schemas.openxmlformats.org/drawingml/2006/wordprocessingDrawing" xmlns:w10="urn:schemas-microsoft-com:office:word" xmlns:w="http://schemas.openxmlformats.org/wordprocessingml/2006/main" xmlns:w14="http://schemas.microsoft.com/office/word/2010/wordml" xmlns:w15="http://schemas.microsoft.com/office/word/2012/wordml" xmlns:wpg="http://schemas.microsoft.com/office/word/2010/wordprocessingGroup" xmlns:wpi="http://schemas.microsoft.com/office/word/2010/wordprocessingInk" xmlns:wne="http://schemas.microsoft.com/office/word/2006/wordml" xmlns:wps="http://schemas.microsoft.com/office/word/2010/wordprocessingShape" mc:Ignorable="w14 w15 wp14">
   <w:body>
     <w:sdt>
       <w:sdtPr>
         <w:rPr>
           <w:rFonts w:asciiTheme="majorHAnsi" w:eastAsiaTheme="majorEastAsia" w:hAnsiTheme="majorHAnsi" w:cstheme="majorBidi"/>
           <w:caps/>
+          <w:lang w:eastAsia="en-US"/>
         </w:rPr>
         <w:id w:val="-579061250"/>
         <w:docPartObj>
@@ -18,7 +19,6 @@
         <w:rPr>
           <w:rFonts w:asciiTheme="minorHAnsi" w:eastAsiaTheme="minorHAnsi" w:hAnsiTheme="minorHAnsi" w:cstheme="minorBidi"/>
           <w:caps w:val="0"/>
-          <w:lang w:eastAsia="en-US"/>
         </w:rPr>
       </w:sdtEndPr>
       <w:sdtContent>
@@ -41,6 +41,7 @@
                 <w:rPr>
                   <w:rFonts w:asciiTheme="majorHAnsi" w:eastAsiaTheme="majorEastAsia" w:hAnsiTheme="majorHAnsi" w:cstheme="majorBidi"/>
                   <w:caps/>
+                  <w:lang w:eastAsia="en-US"/>
                 </w:rPr>
                 <w:alias w:val="Firma"/>
                 <w:id w:val="15524243"/>
@@ -50,6 +51,11 @@
                 <w:dataBinding w:prefixMappings="xmlns:ns0='http://schemas.openxmlformats.org/officeDocument/2006/extended-properties'" w:xpath="/ns0:Properties[1]/ns0:Company[1]" w:storeItemID="{6668398D-A668-4E3E-A5EB-62B293D839F1}"/>
                 <w:text/>
               </w:sdtPr>
+              <w:sdtEndPr>
+                <w:rPr>
+                  <w:lang w:eastAsia="de-CH"/>
+                </w:rPr>
+              </w:sdtEndPr>
               <w:sdtContent>
                 <w:tc>
                   <w:tcPr>
@@ -96,6 +102,7 @@
                 <w:dataBinding w:prefixMappings="xmlns:ns0='http://schemas.openxmlformats.org/package/2006/metadata/core-properties' xmlns:ns1='http://purl.org/dc/elements/1.1/'" w:xpath="/ns0:coreProperties[1]/ns1:title[1]" w:storeItemID="{6C3C8BC8-F283-45AE-878A-BAB7291924A1}"/>
                 <w:text/>
               </w:sdtPr>
+              <w:sdtEndPr/>
               <w:sdtContent>
                 <w:tc>
                   <w:tcPr>
@@ -148,6 +155,7 @@
                 <w:dataBinding w:prefixMappings="xmlns:ns0='http://schemas.openxmlformats.org/package/2006/metadata/core-properties' xmlns:ns1='http://purl.org/dc/elements/1.1/'" w:xpath="/ns0:coreProperties[1]/ns1:subject[1]" w:storeItemID="{6C3C8BC8-F283-45AE-878A-BAB7291924A1}"/>
                 <w:text/>
               </w:sdtPr>
+              <w:sdtEndPr/>
               <w:sdtContent>
                 <w:tc>
                   <w:tcPr>
@@ -217,6 +225,7 @@
                 <w:dataBinding w:prefixMappings="xmlns:ns0='http://schemas.openxmlformats.org/package/2006/metadata/core-properties' xmlns:ns1='http://purl.org/dc/elements/1.1/'" w:xpath="/ns0:coreProperties[1]/ns1:creator[1]" w:storeItemID="{6C3C8BC8-F283-45AE-878A-BAB7291924A1}"/>
                 <w:text/>
               </w:sdtPr>
+              <w:sdtEndPr/>
               <w:sdtContent>
                 <w:tc>
                   <w:tcPr>
@@ -268,6 +277,7 @@
                   <w:calendar w:val="gregorian"/>
                 </w:date>
               </w:sdtPr>
+              <w:sdtEndPr/>
               <w:sdtContent>
                 <w:tc>
                   <w:tcPr>
@@ -332,7 +342,13 @@
     <w:sdt>
       <w:sdtPr>
         <w:rPr>
-          <w:lang w:val="de-DE"/>
+          <w:rFonts w:asciiTheme="minorHAnsi" w:eastAsiaTheme="minorHAnsi" w:hAnsiTheme="minorHAnsi" w:cstheme="minorBidi"/>
+          <w:b w:val="0"/>
+          <w:bCs w:val="0"/>
+          <w:color w:val="auto"/>
+          <w:sz w:val="22"/>
+          <w:szCs w:val="22"/>
+          <w:lang w:val="de-DE" w:eastAsia="en-US"/>
         </w:rPr>
         <w:id w:val="790563032"/>
         <w:docPartObj>
@@ -340,15 +356,7 @@
           <w:docPartUnique/>
         </w:docPartObj>
       </w:sdtPr>
-      <w:sdtEndPr>
-        <w:rPr>
-          <w:rFonts w:asciiTheme="minorHAnsi" w:eastAsiaTheme="minorHAnsi" w:hAnsiTheme="minorHAnsi" w:cstheme="minorBidi"/>
-          <w:color w:val="auto"/>
-          <w:sz w:val="22"/>
-          <w:szCs w:val="22"/>
-          <w:lang w:eastAsia="en-US"/>
-        </w:rPr>
-      </w:sdtEndPr>
+      <w:sdtEndPr/>
       <w:sdtContent>
         <w:p>
           <w:pPr>
@@ -869,6 +877,7 @@
       </w:pPr>
       <w:bookmarkStart w:id="0" w:name="_Toc474159419"/>
       <w:r>
+        <w:lastRenderedPageBreak/>
         <w:t>Namenskonvention</w:t>
       </w:r>
       <w:bookmarkEnd w:id="0"/>
@@ -897,7 +906,13 @@
         </w:numPr>
       </w:pPr>
       <w:r>
-        <w:t>Das Schema ist das allgemein bekannte „CamelCase“-Schema.</w:t>
+        <w:t>Alle Attributnamen und Tabellennamen beginnen</w:t>
+      </w:r>
+      <w:r>
+        <w:t xml:space="preserve"> werden klein geschrieben</w:t>
+      </w:r>
+      <w:r>
+        <w:t>.</w:t>
       </w:r>
     </w:p>
     <w:p>
@@ -909,7 +924,21 @@
         </w:numPr>
       </w:pPr>
       <w:r>
-        <w:t>Alle Attributnamen und Tabellennamen beginnen mit einem Grossbuchstaben.</w:t>
+        <w:t>Primary Keys werden nach</w:t>
+      </w:r>
+      <w:r>
+        <w:t xml:space="preserve"> folgendem Muster benannt: „</w:t>
+      </w:r>
+      <w:proofErr w:type="spellStart"/>
+      <w:r>
+        <w:t>id_n</w:t>
+      </w:r>
+      <w:r>
+        <w:t>ame</w:t>
+      </w:r>
+      <w:proofErr w:type="spellEnd"/>
+      <w:r>
+        <w:t>“.</w:t>
       </w:r>
     </w:p>
     <w:p>
@@ -921,11 +950,26 @@
         </w:numPr>
       </w:pPr>
       <w:r>
-        <w:t>Primary Keys werden nach folgendem Muster benannt: „</w:t>
+        <w:t xml:space="preserve">Foreign </w:t>
+      </w:r>
+      <w:r>
+        <w:t>Keys werden na</w:t>
+      </w:r>
+      <w:r>
+        <w:t>ch folgendem Muster benannt: „</w:t>
       </w:r>
       <w:proofErr w:type="spellStart"/>
       <w:r>
-        <w:t>ID_Name</w:t>
+        <w:t>fk</w:t>
+      </w:r>
+      <w:r>
+        <w:t>_</w:t>
+      </w:r>
+      <w:r>
+        <w:t>n</w:t>
+      </w:r>
+      <w:r>
+        <w:t>ame</w:t>
       </w:r>
       <w:proofErr w:type="spellEnd"/>
       <w:r>
@@ -941,17 +985,20 @@
         </w:numPr>
       </w:pPr>
       <w:r>
-        <w:t xml:space="preserve">Foreign </w:t>
-      </w:r>
-      <w:r>
-        <w:t>Keys werden nach folgendem Muster benannt: „</w:t>
+        <w:t>Stored Procedures werden nach folgendem Muster benannt: „</w:t>
       </w:r>
       <w:proofErr w:type="spellStart"/>
       <w:r>
-        <w:t>FK</w:t>
-      </w:r>
-      <w:r>
-        <w:t>_Name</w:t>
+        <w:t>sp</w:t>
+      </w:r>
+      <w:r>
+        <w:t>_</w:t>
+      </w:r>
+      <w:r>
+        <w:t>n</w:t>
+      </w:r>
+      <w:r>
+        <w:t>ame</w:t>
       </w:r>
       <w:proofErr w:type="spellEnd"/>
       <w:r>
@@ -967,17 +1014,23 @@
         </w:numPr>
       </w:pPr>
       <w:r>
-        <w:t xml:space="preserve">Stored Procedures </w:t>
-      </w:r>
-      <w:r>
-        <w:t>werden nach folgendem Muster benannt: „</w:t>
+        <w:t>Cursor werden na</w:t>
+      </w:r>
+      <w:r>
+        <w:t>ch folgendem Muster benannt: „</w:t>
       </w:r>
       <w:proofErr w:type="spellStart"/>
       <w:r>
-        <w:t>SP</w:t>
-      </w:r>
-      <w:r>
-        <w:t>_Name</w:t>
+        <w:t>cr</w:t>
+      </w:r>
+      <w:r>
+        <w:t>_</w:t>
+      </w:r>
+      <w:r>
+        <w:t>n</w:t>
+      </w:r>
+      <w:r>
+        <w:t>ame</w:t>
       </w:r>
       <w:proofErr w:type="spellEnd"/>
       <w:r>
@@ -993,17 +1046,23 @@
         </w:numPr>
       </w:pPr>
       <w:r>
-        <w:t>Cursor</w:t>
-      </w:r>
-      <w:r>
-        <w:t xml:space="preserve"> werden nach folgendem Muster benannt: „</w:t>
+        <w:t>Indexes</w:t>
+      </w:r>
+      <w:r>
+        <w:t xml:space="preserve"> </w:t>
+      </w:r>
+      <w:r>
+        <w:t>werden nach</w:t>
+      </w:r>
+      <w:r>
+        <w:t xml:space="preserve"> folgendem Muster benannt: „</w:t>
       </w:r>
       <w:proofErr w:type="spellStart"/>
       <w:r>
-        <w:t>CR</w:t>
-      </w:r>
-      <w:r>
-        <w:t>_Name</w:t>
+        <w:t>ix_n</w:t>
+      </w:r>
+      <w:r>
+        <w:t>ame</w:t>
       </w:r>
       <w:proofErr w:type="spellEnd"/>
       <w:r>
@@ -1011,50 +1070,11 @@
       </w:r>
     </w:p>
     <w:p>
-      <w:pPr>
-        <w:pStyle w:val="Listenabsatz"/>
-        <w:numPr>
-          <w:ilvl w:val="0"/>
-          <w:numId w:val="1"/>
-        </w:numPr>
-      </w:pPr>
-      <w:r>
-        <w:t>Indexes</w:t>
-      </w:r>
-      <w:r>
-        <w:t xml:space="preserve"> </w:t>
-      </w:r>
-      <w:r>
-        <w:t>werden nach folgendem Muster benannt: „</w:t>
-      </w:r>
-      <w:proofErr w:type="spellStart"/>
-      <w:r>
-        <w:t>IX</w:t>
-      </w:r>
-      <w:r>
-        <w:t>_Name</w:t>
-      </w:r>
-      <w:proofErr w:type="spellEnd"/>
-      <w:r>
-        <w:t>“.</w:t>
+      <w:r>
+        <w:br w:type="page"/>
       </w:r>
       <w:bookmarkStart w:id="2" w:name="_GoBack"/>
       <w:bookmarkEnd w:id="2"/>
-    </w:p>
-    <w:p>
-      <w:pPr>
-        <w:rPr>
-          <w:rFonts w:asciiTheme="majorHAnsi" w:eastAsiaTheme="majorEastAsia" w:hAnsiTheme="majorHAnsi" w:cstheme="majorBidi"/>
-          <w:b/>
-          <w:bCs/>
-          <w:color w:val="365F91" w:themeColor="accent1" w:themeShade="BF"/>
-          <w:sz w:val="28"/>
-          <w:szCs w:val="28"/>
-        </w:rPr>
-      </w:pPr>
-      <w:r>
-        <w:br w:type="page"/>
-      </w:r>
     </w:p>
     <w:p>
       <w:pPr>
@@ -1062,6 +1082,7 @@
       </w:pPr>
       <w:bookmarkStart w:id="3" w:name="_Toc474159421"/>
       <w:r>
+        <w:lastRenderedPageBreak/>
         <w:t>Datenbank-Migration</w:t>
       </w:r>
       <w:bookmarkEnd w:id="3"/>
@@ -1115,8 +1136,8 @@
     </w:p>
     <w:p/>
     <w:sectPr>
-      <w:headerReference w:type="default" r:id="rId10"/>
-      <w:footerReference w:type="default" r:id="rId11"/>
+      <w:headerReference w:type="default" r:id="rId9"/>
+      <w:footerReference w:type="default" r:id="rId10"/>
       <w:pgSz w:w="11906" w:h="16838"/>
       <w:pgMar w:top="1417" w:right="1417" w:bottom="1134" w:left="1417" w:header="708" w:footer="708" w:gutter="0"/>
       <w:pgNumType w:start="0"/>
@@ -1129,7 +1150,7 @@
 </file>
 
 <file path=word/endnotes.xml><?xml version="1.0" encoding="utf-8"?>
-<w:endnotes xmlns:wpc="http://schemas.microsoft.com/office/word/2010/wordprocessingCanvas" xmlns:mc="http://schemas.openxmlformats.org/markup-compatibility/2006" xmlns:o="urn:schemas-microsoft-com:office:office" xmlns:r="http://schemas.openxmlformats.org/officeDocument/2006/relationships" xmlns:m="http://schemas.openxmlformats.org/officeDocument/2006/math" xmlns:v="urn:schemas-microsoft-com:vml" xmlns:wp14="http://schemas.microsoft.com/office/word/2010/wordprocessingDrawing" xmlns:wp="http://schemas.openxmlformats.org/drawingml/2006/wordprocessingDrawing" xmlns:w10="urn:schemas-microsoft-com:office:word" xmlns:w="http://schemas.openxmlformats.org/wordprocessingml/2006/main" xmlns:w14="http://schemas.microsoft.com/office/word/2010/wordml" xmlns:wpg="http://schemas.microsoft.com/office/word/2010/wordprocessingGroup" xmlns:wpi="http://schemas.microsoft.com/office/word/2010/wordprocessingInk" xmlns:wne="http://schemas.microsoft.com/office/word/2006/wordml" xmlns:wps="http://schemas.microsoft.com/office/word/2010/wordprocessingShape" mc:Ignorable="w14 wp14">
+<w:endnotes xmlns:wpc="http://schemas.microsoft.com/office/word/2010/wordprocessingCanvas" xmlns:mc="http://schemas.openxmlformats.org/markup-compatibility/2006" xmlns:o="urn:schemas-microsoft-com:office:office" xmlns:r="http://schemas.openxmlformats.org/officeDocument/2006/relationships" xmlns:m="http://schemas.openxmlformats.org/officeDocument/2006/math" xmlns:v="urn:schemas-microsoft-com:vml" xmlns:wp14="http://schemas.microsoft.com/office/word/2010/wordprocessingDrawing" xmlns:wp="http://schemas.openxmlformats.org/drawingml/2006/wordprocessingDrawing" xmlns:w10="urn:schemas-microsoft-com:office:word" xmlns:w="http://schemas.openxmlformats.org/wordprocessingml/2006/main" xmlns:w14="http://schemas.microsoft.com/office/word/2010/wordml" xmlns:w15="http://schemas.microsoft.com/office/word/2012/wordml" xmlns:wpg="http://schemas.microsoft.com/office/word/2010/wordprocessingGroup" xmlns:wpi="http://schemas.microsoft.com/office/word/2010/wordprocessingInk" xmlns:wne="http://schemas.microsoft.com/office/word/2006/wordml" xmlns:wps="http://schemas.microsoft.com/office/word/2010/wordprocessingShape" mc:Ignorable="w14 w15 wp14">
   <w:endnote w:type="separator" w:id="-1">
     <w:p>
       <w:pPr>
@@ -1154,7 +1175,7 @@
 </file>
 
 <file path=word/footer1.xml><?xml version="1.0" encoding="utf-8"?>
-<w:ftr xmlns:wpc="http://schemas.microsoft.com/office/word/2010/wordprocessingCanvas" xmlns:mc="http://schemas.openxmlformats.org/markup-compatibility/2006" xmlns:o="urn:schemas-microsoft-com:office:office" xmlns:r="http://schemas.openxmlformats.org/officeDocument/2006/relationships" xmlns:m="http://schemas.openxmlformats.org/officeDocument/2006/math" xmlns:v="urn:schemas-microsoft-com:vml" xmlns:wp14="http://schemas.microsoft.com/office/word/2010/wordprocessingDrawing" xmlns:wp="http://schemas.openxmlformats.org/drawingml/2006/wordprocessingDrawing" xmlns:w10="urn:schemas-microsoft-com:office:word" xmlns:w="http://schemas.openxmlformats.org/wordprocessingml/2006/main" xmlns:w14="http://schemas.microsoft.com/office/word/2010/wordml" xmlns:wpg="http://schemas.microsoft.com/office/word/2010/wordprocessingGroup" xmlns:wpi="http://schemas.microsoft.com/office/word/2010/wordprocessingInk" xmlns:wne="http://schemas.microsoft.com/office/word/2006/wordml" xmlns:wps="http://schemas.microsoft.com/office/word/2010/wordprocessingShape" mc:Ignorable="w14 wp14">
+<w:ftr xmlns:wpc="http://schemas.microsoft.com/office/word/2010/wordprocessingCanvas" xmlns:mc="http://schemas.openxmlformats.org/markup-compatibility/2006" xmlns:o="urn:schemas-microsoft-com:office:office" xmlns:r="http://schemas.openxmlformats.org/officeDocument/2006/relationships" xmlns:m="http://schemas.openxmlformats.org/officeDocument/2006/math" xmlns:v="urn:schemas-microsoft-com:vml" xmlns:wp14="http://schemas.microsoft.com/office/word/2010/wordprocessingDrawing" xmlns:wp="http://schemas.openxmlformats.org/drawingml/2006/wordprocessingDrawing" xmlns:w10="urn:schemas-microsoft-com:office:word" xmlns:w="http://schemas.openxmlformats.org/wordprocessingml/2006/main" xmlns:w14="http://schemas.microsoft.com/office/word/2010/wordml" xmlns:w15="http://schemas.microsoft.com/office/word/2012/wordml" xmlns:wpg="http://schemas.microsoft.com/office/word/2010/wordprocessingGroup" xmlns:wpi="http://schemas.microsoft.com/office/word/2010/wordprocessingInk" xmlns:wne="http://schemas.microsoft.com/office/word/2006/wordml" xmlns:wps="http://schemas.microsoft.com/office/word/2010/wordprocessingShape" mc:Ignorable="w14 w15 wp14">
   <w:p>
     <w:pPr>
       <w:pStyle w:val="Fuzeile"/>
@@ -1183,7 +1204,7 @@
       <w:rPr>
         <w:noProof/>
       </w:rPr>
-      <w:t>2</w:t>
+      <w:t>1</w:t>
     </w:r>
     <w:r>
       <w:fldChar w:fldCharType="end"/>
@@ -1191,20 +1212,33 @@
     <w:r>
       <w:t xml:space="preserve"> von </w:t>
     </w:r>
-    <w:fldSimple w:instr=" NUMPAGES   \* MERGEFORMAT ">
-      <w:r>
-        <w:rPr>
-          <w:noProof/>
-        </w:rPr>
-        <w:t>3</w:t>
-      </w:r>
-    </w:fldSimple>
+    <w:r>
+      <w:fldChar w:fldCharType="begin"/>
+    </w:r>
+    <w:r>
+      <w:instrText xml:space="preserve"> NUMPAGES   \* MERGEFORMAT </w:instrText>
+    </w:r>
+    <w:r>
+      <w:fldChar w:fldCharType="separate"/>
+    </w:r>
+    <w:r>
+      <w:rPr>
+        <w:noProof/>
+      </w:rPr>
+      <w:t>3</w:t>
+    </w:r>
+    <w:r>
+      <w:rPr>
+        <w:noProof/>
+      </w:rPr>
+      <w:fldChar w:fldCharType="end"/>
+    </w:r>
   </w:p>
 </w:ftr>
 </file>
 
 <file path=word/footnotes.xml><?xml version="1.0" encoding="utf-8"?>
-<w:footnotes xmlns:wpc="http://schemas.microsoft.com/office/word/2010/wordprocessingCanvas" xmlns:mc="http://schemas.openxmlformats.org/markup-compatibility/2006" xmlns:o="urn:schemas-microsoft-com:office:office" xmlns:r="http://schemas.openxmlformats.org/officeDocument/2006/relationships" xmlns:m="http://schemas.openxmlformats.org/officeDocument/2006/math" xmlns:v="urn:schemas-microsoft-com:vml" xmlns:wp14="http://schemas.microsoft.com/office/word/2010/wordprocessingDrawing" xmlns:wp="http://schemas.openxmlformats.org/drawingml/2006/wordprocessingDrawing" xmlns:w10="urn:schemas-microsoft-com:office:word" xmlns:w="http://schemas.openxmlformats.org/wordprocessingml/2006/main" xmlns:w14="http://schemas.microsoft.com/office/word/2010/wordml" xmlns:wpg="http://schemas.microsoft.com/office/word/2010/wordprocessingGroup" xmlns:wpi="http://schemas.microsoft.com/office/word/2010/wordprocessingInk" xmlns:wne="http://schemas.microsoft.com/office/word/2006/wordml" xmlns:wps="http://schemas.microsoft.com/office/word/2010/wordprocessingShape" mc:Ignorable="w14 wp14">
+<w:footnotes xmlns:wpc="http://schemas.microsoft.com/office/word/2010/wordprocessingCanvas" xmlns:mc="http://schemas.openxmlformats.org/markup-compatibility/2006" xmlns:o="urn:schemas-microsoft-com:office:office" xmlns:r="http://schemas.openxmlformats.org/officeDocument/2006/relationships" xmlns:m="http://schemas.openxmlformats.org/officeDocument/2006/math" xmlns:v="urn:schemas-microsoft-com:vml" xmlns:wp14="http://schemas.microsoft.com/office/word/2010/wordprocessingDrawing" xmlns:wp="http://schemas.openxmlformats.org/drawingml/2006/wordprocessingDrawing" xmlns:w10="urn:schemas-microsoft-com:office:word" xmlns:w="http://schemas.openxmlformats.org/wordprocessingml/2006/main" xmlns:w14="http://schemas.microsoft.com/office/word/2010/wordml" xmlns:w15="http://schemas.microsoft.com/office/word/2012/wordml" xmlns:wpg="http://schemas.microsoft.com/office/word/2010/wordprocessingGroup" xmlns:wpi="http://schemas.microsoft.com/office/word/2010/wordprocessingInk" xmlns:wne="http://schemas.microsoft.com/office/word/2006/wordml" xmlns:wps="http://schemas.microsoft.com/office/word/2010/wordprocessingShape" mc:Ignorable="w14 w15 wp14">
   <w:footnote w:type="separator" w:id="-1">
     <w:p>
       <w:pPr>
@@ -1229,7 +1263,7 @@
 </file>
 
 <file path=word/header1.xml><?xml version="1.0" encoding="utf-8"?>
-<w:hdr xmlns:wpc="http://schemas.microsoft.com/office/word/2010/wordprocessingCanvas" xmlns:mc="http://schemas.openxmlformats.org/markup-compatibility/2006" xmlns:o="urn:schemas-microsoft-com:office:office" xmlns:r="http://schemas.openxmlformats.org/officeDocument/2006/relationships" xmlns:m="http://schemas.openxmlformats.org/officeDocument/2006/math" xmlns:v="urn:schemas-microsoft-com:vml" xmlns:wp14="http://schemas.microsoft.com/office/word/2010/wordprocessingDrawing" xmlns:wp="http://schemas.openxmlformats.org/drawingml/2006/wordprocessingDrawing" xmlns:w10="urn:schemas-microsoft-com:office:word" xmlns:w="http://schemas.openxmlformats.org/wordprocessingml/2006/main" xmlns:w14="http://schemas.microsoft.com/office/word/2010/wordml" xmlns:wpg="http://schemas.microsoft.com/office/word/2010/wordprocessingGroup" xmlns:wpi="http://schemas.microsoft.com/office/word/2010/wordprocessingInk" xmlns:wne="http://schemas.microsoft.com/office/word/2006/wordml" xmlns:wps="http://schemas.microsoft.com/office/word/2010/wordprocessingShape" mc:Ignorable="w14 wp14">
+<w:hdr xmlns:wpc="http://schemas.microsoft.com/office/word/2010/wordprocessingCanvas" xmlns:mc="http://schemas.openxmlformats.org/markup-compatibility/2006" xmlns:o="urn:schemas-microsoft-com:office:office" xmlns:r="http://schemas.openxmlformats.org/officeDocument/2006/relationships" xmlns:m="http://schemas.openxmlformats.org/officeDocument/2006/math" xmlns:v="urn:schemas-microsoft-com:vml" xmlns:wp14="http://schemas.microsoft.com/office/word/2010/wordprocessingDrawing" xmlns:wp="http://schemas.openxmlformats.org/drawingml/2006/wordprocessingDrawing" xmlns:w10="urn:schemas-microsoft-com:office:word" xmlns:w="http://schemas.openxmlformats.org/wordprocessingml/2006/main" xmlns:w14="http://schemas.microsoft.com/office/word/2010/wordml" xmlns:w15="http://schemas.microsoft.com/office/word/2012/wordml" xmlns:wpg="http://schemas.microsoft.com/office/word/2010/wordprocessingGroup" xmlns:wpi="http://schemas.microsoft.com/office/word/2010/wordprocessingInk" xmlns:wne="http://schemas.microsoft.com/office/word/2006/wordml" xmlns:wps="http://schemas.microsoft.com/office/word/2010/wordprocessingShape" mc:Ignorable="w14 w15 wp14">
   <w:p>
     <w:pPr>
       <w:pStyle w:val="Kopfzeile"/>
@@ -1250,7 +1284,7 @@
 </file>
 
 <file path=word/numbering.xml><?xml version="1.0" encoding="utf-8"?>
-<w:numbering xmlns:wpc="http://schemas.microsoft.com/office/word/2010/wordprocessingCanvas" xmlns:mc="http://schemas.openxmlformats.org/markup-compatibility/2006" xmlns:o="urn:schemas-microsoft-com:office:office" xmlns:r="http://schemas.openxmlformats.org/officeDocument/2006/relationships" xmlns:m="http://schemas.openxmlformats.org/officeDocument/2006/math" xmlns:v="urn:schemas-microsoft-com:vml" xmlns:wp14="http://schemas.microsoft.com/office/word/2010/wordprocessingDrawing" xmlns:wp="http://schemas.openxmlformats.org/drawingml/2006/wordprocessingDrawing" xmlns:w10="urn:schemas-microsoft-com:office:word" xmlns:w="http://schemas.openxmlformats.org/wordprocessingml/2006/main" xmlns:w14="http://schemas.microsoft.com/office/word/2010/wordml" xmlns:wpg="http://schemas.microsoft.com/office/word/2010/wordprocessingGroup" xmlns:wpi="http://schemas.microsoft.com/office/word/2010/wordprocessingInk" xmlns:wne="http://schemas.microsoft.com/office/word/2006/wordml" xmlns:wps="http://schemas.microsoft.com/office/word/2010/wordprocessingShape" mc:Ignorable="w14 wp14">
+<w:numbering xmlns:wpc="http://schemas.microsoft.com/office/word/2010/wordprocessingCanvas" xmlns:mc="http://schemas.openxmlformats.org/markup-compatibility/2006" xmlns:o="urn:schemas-microsoft-com:office:office" xmlns:r="http://schemas.openxmlformats.org/officeDocument/2006/relationships" xmlns:m="http://schemas.openxmlformats.org/officeDocument/2006/math" xmlns:v="urn:schemas-microsoft-com:vml" xmlns:wp14="http://schemas.microsoft.com/office/word/2010/wordprocessingDrawing" xmlns:wp="http://schemas.openxmlformats.org/drawingml/2006/wordprocessingDrawing" xmlns:w10="urn:schemas-microsoft-com:office:word" xmlns:w="http://schemas.openxmlformats.org/wordprocessingml/2006/main" xmlns:w14="http://schemas.microsoft.com/office/word/2010/wordml" xmlns:w15="http://schemas.microsoft.com/office/word/2012/wordml" xmlns:wpg="http://schemas.microsoft.com/office/word/2010/wordprocessingGroup" xmlns:wpi="http://schemas.microsoft.com/office/word/2010/wordprocessingInk" xmlns:wne="http://schemas.microsoft.com/office/word/2006/wordml" xmlns:wps="http://schemas.microsoft.com/office/word/2010/wordprocessingShape" mc:Ignorable="w14 w15 wp14">
   <w:abstractNum w:abstractNumId="0">
     <w:nsid w:val="3D43637B"/>
     <w:multiLevelType w:val="hybridMultilevel"/>
@@ -1347,7 +1381,7 @@
 </file>
 
 <file path=word/styles.xml><?xml version="1.0" encoding="utf-8"?>
-<w:styles xmlns:mc="http://schemas.openxmlformats.org/markup-compatibility/2006" xmlns:r="http://schemas.openxmlformats.org/officeDocument/2006/relationships" xmlns:w="http://schemas.openxmlformats.org/wordprocessingml/2006/main" xmlns:w14="http://schemas.microsoft.com/office/word/2010/wordml" mc:Ignorable="w14">
+<w:styles xmlns:mc="http://schemas.openxmlformats.org/markup-compatibility/2006" xmlns:r="http://schemas.openxmlformats.org/officeDocument/2006/relationships" xmlns:w="http://schemas.openxmlformats.org/wordprocessingml/2006/main" xmlns:w14="http://schemas.microsoft.com/office/word/2010/wordml" xmlns:w15="http://schemas.microsoft.com/office/word/2012/wordml" mc:Ignorable="w14 w15">
   <w:docDefaults>
     <w:rPrDefault>
       <w:rPr>
@@ -1363,573 +1397,378 @@
       </w:pPr>
     </w:pPrDefault>
   </w:docDefaults>
-  <w:latentStyles w:defLockedState="0" w:defUIPriority="99" w:defSemiHidden="1" w:defUnhideWhenUsed="1" w:defQFormat="0" w:count="267">
-    <w:lsdException w:name="Normal" w:semiHidden="0" w:uiPriority="0" w:unhideWhenUsed="0" w:qFormat="1"/>
-    <w:lsdException w:name="heading 1" w:semiHidden="0" w:uiPriority="9" w:unhideWhenUsed="0" w:qFormat="1"/>
-    <w:lsdException w:name="heading 2" w:uiPriority="9" w:qFormat="1"/>
-    <w:lsdException w:name="heading 3" w:uiPriority="9" w:qFormat="1"/>
-    <w:lsdException w:name="heading 4" w:uiPriority="9" w:qFormat="1"/>
-    <w:lsdException w:name="heading 5" w:uiPriority="9" w:qFormat="1"/>
-    <w:lsdException w:name="heading 6" w:uiPriority="9" w:qFormat="1"/>
-    <w:lsdException w:name="heading 7" w:uiPriority="9" w:qFormat="1"/>
-    <w:lsdException w:name="heading 8" w:uiPriority="9" w:qFormat="1"/>
-    <w:lsdException w:name="heading 9" w:uiPriority="9" w:qFormat="1"/>
-    <w:lsdException w:name="toc 1" w:uiPriority="39"/>
-    <w:lsdException w:name="toc 2" w:uiPriority="39"/>
-    <w:lsdException w:name="toc 3" w:uiPriority="39"/>
-    <w:lsdException w:name="toc 4" w:uiPriority="39"/>
-    <w:lsdException w:name="toc 5" w:uiPriority="39"/>
-    <w:lsdException w:name="toc 6" w:uiPriority="39"/>
-    <w:lsdException w:name="toc 7" w:uiPriority="39"/>
-    <w:lsdException w:name="toc 8" w:uiPriority="39"/>
-    <w:lsdException w:name="toc 9" w:uiPriority="39"/>
-    <w:lsdException w:name="caption" w:uiPriority="35" w:qFormat="1"/>
-    <w:lsdException w:name="Title" w:semiHidden="0" w:uiPriority="10" w:unhideWhenUsed="0" w:qFormat="1"/>
-    <w:lsdException w:name="Default Paragraph Font" w:uiPriority="1"/>
-    <w:lsdException w:name="Subtitle" w:semiHidden="0" w:uiPriority="11" w:unhideWhenUsed="0" w:qFormat="1"/>
-    <w:lsdException w:name="Strong" w:semiHidden="0" w:uiPriority="22" w:unhideWhenUsed="0" w:qFormat="1"/>
-    <w:lsdException w:name="Emphasis" w:semiHidden="0" w:uiPriority="20" w:unhideWhenUsed="0" w:qFormat="1"/>
-    <w:lsdException w:name="Table Grid" w:semiHidden="0" w:uiPriority="59" w:unhideWhenUsed="0"/>
-    <w:lsdException w:name="Placeholder Text" w:unhideWhenUsed="0"/>
-    <w:lsdException w:name="No Spacing" w:semiHidden="0" w:uiPriority="1" w:unhideWhenUsed="0" w:qFormat="1"/>
-    <w:lsdException w:name="Light Shading" w:semiHidden="0" w:uiPriority="60" w:unhideWhenUsed="0"/>
-    <w:lsdException w:name="Light List" w:semiHidden="0" w:uiPriority="61" w:unhideWhenUsed="0"/>
-    <w:lsdException w:name="Light Grid" w:semiHidden="0" w:uiPriority="62" w:unhideWhenUsed="0"/>
-    <w:lsdException w:name="Medium Shading 1" w:semiHidden="0" w:uiPriority="63" w:unhideWhenUsed="0"/>
-    <w:lsdException w:name="Medium Shading 2" w:semiHidden="0" w:uiPriority="64" w:unhideWhenUsed="0"/>
-    <w:lsdException w:name="Medium List 1" w:semiHidden="0" w:uiPriority="65" w:unhideWhenUsed="0"/>
-    <w:lsdException w:name="Medium List 2" w:semiHidden="0" w:uiPriority="66" w:unhideWhenUsed="0"/>
-    <w:lsdException w:name="Medium Grid 1" w:semiHidden="0" w:uiPriority="67" w:unhideWhenUsed="0"/>
-    <w:lsdException w:name="Medium Grid 2" w:semiHidden="0" w:uiPriority="68" w:unhideWhenUsed="0"/>
-    <w:lsdException w:name="Medium Grid 3" w:semiHidden="0" w:uiPriority="69" w:unhideWhenUsed="0"/>
-    <w:lsdException w:name="Dark List" w:semiHidden="0" w:uiPriority="70" w:unhideWhenUsed="0"/>
-    <w:lsdException w:name="Colorful Shading" w:semiHidden="0" w:uiPriority="71" w:unhideWhenUsed="0"/>
-    <w:lsdException w:name="Colorful List" w:semiHidden="0" w:uiPriority="72" w:unhideWhenUsed="0"/>
-    <w:lsdException w:name="Colorful Grid" w:semiHidden="0" w:uiPriority="73" w:unhideWhenUsed="0"/>
-    <w:lsdException w:name="Light Shading Accent 1" w:semiHidden="0" w:uiPriority="60" w:unhideWhenUsed="0"/>
-    <w:lsdException w:name="Light List Accent 1" w:semiHidden="0" w:uiPriority="61" w:unhideWhenUsed="0"/>
-    <w:lsdException w:name="Light Grid Accent 1" w:semiHidden="0" w:uiPriority="62" w:unhideWhenUsed="0"/>
-    <w:lsdException w:name="Medium Shading 1 Accent 1" w:semiHidden="0" w:uiPriority="63" w:unhideWhenUsed="0"/>
-    <w:lsdException w:name="Medium Shading 2 Accent 1" w:semiHidden="0" w:uiPriority="64" w:unhideWhenUsed="0"/>
-    <w:lsdException w:name="Medium List 1 Accent 1" w:semiHidden="0" w:uiPriority="65" w:unhideWhenUsed="0"/>
-    <w:lsdException w:name="Revision" w:unhideWhenUsed="0"/>
-    <w:lsdException w:name="List Paragraph" w:semiHidden="0" w:uiPriority="34" w:unhideWhenUsed="0" w:qFormat="1"/>
-    <w:lsdException w:name="Quote" w:semiHidden="0" w:uiPriority="29" w:unhideWhenUsed="0" w:qFormat="1"/>
-    <w:lsdException w:name="Intense Quote" w:semiHidden="0" w:uiPriority="30" w:unhideWhenUsed="0" w:qFormat="1"/>
-    <w:lsdException w:name="Medium List 2 Accent 1" w:semiHidden="0" w:uiPriority="66" w:unhideWhenUsed="0"/>
-    <w:lsdException w:name="Medium Grid 1 Accent 1" w:semiHidden="0" w:uiPriority="67" w:unhideWhenUsed="0"/>
-    <w:lsdException w:name="Medium Grid 2 Accent 1" w:semiHidden="0" w:uiPriority="68" w:unhideWhenUsed="0"/>
-    <w:lsdException w:name="Medium Grid 3 Accent 1" w:semiHidden="0" w:uiPriority="69" w:unhideWhenUsed="0"/>
-    <w:lsdException w:name="Dark List Accent 1" w:semiHidden="0" w:uiPriority="70" w:unhideWhenUsed="0"/>
-    <w:lsdException w:name="Colorful Shading Accent 1" w:semiHidden="0" w:uiPriority="71" w:unhideWhenUsed="0"/>
-    <w:lsdException w:name="Colorful List Accent 1" w:semiHidden="0" w:uiPriority="72" w:unhideWhenUsed="0"/>
-    <w:lsdException w:name="Colorful Grid Accent 1" w:semiHidden="0" w:uiPriority="73" w:unhideWhenUsed="0"/>
-    <w:lsdException w:name="Light Shading Accent 2" w:semiHidden="0" w:uiPriority="60" w:unhideWhenUsed="0"/>
-    <w:lsdException w:name="Light List Accent 2" w:semiHidden="0" w:uiPriority="61" w:unhideWhenUsed="0"/>
-    <w:lsdException w:name="Light Grid Accent 2" w:semiHidden="0" w:uiPriority="62" w:unhideWhenUsed="0"/>
-    <w:lsdException w:name="Medium Shading 1 Accent 2" w:semiHidden="0" w:uiPriority="63" w:unhideWhenUsed="0"/>
-    <w:lsdException w:name="Medium Shading 2 Accent 2" w:semiHidden="0" w:uiPriority="64" w:unhideWhenUsed="0"/>
-    <w:lsdException w:name="Medium List 1 Accent 2" w:semiHidden="0" w:uiPriority="65" w:unhideWhenUsed="0"/>
-    <w:lsdException w:name="Medium List 2 Accent 2" w:semiHidden="0" w:uiPriority="66" w:unhideWhenUsed="0"/>
-    <w:lsdException w:name="Medium Grid 1 Accent 2" w:semiHidden="0" w:uiPriority="67" w:unhideWhenUsed="0"/>
-    <w:lsdException w:name="Medium Grid 2 Accent 2" w:semiHidden="0" w:uiPriority="68" w:unhideWhenUsed="0"/>
-    <w:lsdException w:name="Medium Grid 3 Accent 2" w:semiHidden="0" w:uiPriority="69" w:unhideWhenUsed="0"/>
-    <w:lsdException w:name="Dark List Accent 2" w:semiHidden="0" w:uiPriority="70" w:unhideWhenUsed="0"/>
-    <w:lsdException w:name="Colorful Shading Accent 2" w:semiHidden="0" w:uiPriority="71" w:unhideWhenUsed="0"/>
-    <w:lsdException w:name="Colorful List Accent 2" w:semiHidden="0" w:uiPriority="72" w:unhideWhenUsed="0"/>
-    <w:lsdException w:name="Colorful Grid Accent 2" w:semiHidden="0" w:uiPriority="73" w:unhideWhenUsed="0"/>
-    <w:lsdException w:name="Light Shading Accent 3" w:semiHidden="0" w:uiPriority="60" w:unhideWhenUsed="0"/>
-    <w:lsdException w:name="Light List Accent 3" w:semiHidden="0" w:uiPriority="61" w:unhideWhenUsed="0"/>
-    <w:lsdException w:name="Light Grid Accent 3" w:semiHidden="0" w:uiPriority="62" w:unhideWhenUsed="0"/>
-    <w:lsdException w:name="Medium Shading 1 Accent 3" w:semiHidden="0" w:uiPriority="63" w:unhideWhenUsed="0"/>
-    <w:lsdException w:name="Medium Shading 2 Accent 3" w:semiHidden="0" w:uiPriority="64" w:unhideWhenUsed="0"/>
-    <w:lsdException w:name="Medium List 1 Accent 3" w:semiHidden="0" w:uiPriority="65" w:unhideWhenUsed="0"/>
-    <w:lsdException w:name="Medium List 2 Accent 3" w:semiHidden="0" w:uiPriority="66" w:unhideWhenUsed="0"/>
-    <w:lsdException w:name="Medium Grid 1 Accent 3" w:semiHidden="0" w:uiPriority="67" w:unhideWhenUsed="0"/>
-    <w:lsdException w:name="Medium Grid 2 Accent 3" w:semiHidden="0" w:uiPriority="68" w:unhideWhenUsed="0"/>
-    <w:lsdException w:name="Medium Grid 3 Accent 3" w:semiHidden="0" w:uiPriority="69" w:unhideWhenUsed="0"/>
-    <w:lsdException w:name="Dark List Accent 3" w:semiHidden="0" w:uiPriority="70" w:unhideWhenUsed="0"/>
-    <w:lsdException w:name="Colorful Shading Accent 3" w:semiHidden="0" w:uiPriority="71" w:unhideWhenUsed="0"/>
-    <w:lsdException w:name="Colorful List Accent 3" w:semiHidden="0" w:uiPriority="72" w:unhideWhenUsed="0"/>
-    <w:lsdException w:name="Colorful Grid Accent 3" w:semiHidden="0" w:uiPriority="73" w:unhideWhenUsed="0"/>
-    <w:lsdException w:name="Light Shading Accent 4" w:semiHidden="0" w:uiPriority="60" w:unhideWhenUsed="0"/>
-    <w:lsdException w:name="Light List Accent 4" w:semiHidden="0" w:uiPriority="61" w:unhideWhenUsed="0"/>
-    <w:lsdException w:name="Light Grid Accent 4" w:semiHidden="0" w:uiPriority="62" w:unhideWhenUsed="0"/>
-    <w:lsdException w:name="Medium Shading 1 Accent 4" w:semiHidden="0" w:uiPriority="63" w:unhideWhenUsed="0"/>
-    <w:lsdException w:name="Medium Shading 2 Accent 4" w:semiHidden="0" w:uiPriority="64" w:unhideWhenUsed="0"/>
-    <w:lsdException w:name="Medium List 1 Accent 4" w:semiHidden="0" w:uiPriority="65" w:unhideWhenUsed="0"/>
-    <w:lsdException w:name="Medium List 2 Accent 4" w:semiHidden="0" w:uiPriority="66" w:unhideWhenUsed="0"/>
-    <w:lsdException w:name="Medium Grid 1 Accent 4" w:semiHidden="0" w:uiPriority="67" w:unhideWhenUsed="0"/>
-    <w:lsdException w:name="Medium Grid 2 Accent 4" w:semiHidden="0" w:uiPriority="68" w:unhideWhenUsed="0"/>
-    <w:lsdException w:name="Medium Grid 3 Accent 4" w:semiHidden="0" w:uiPriority="69" w:unhideWhenUsed="0"/>
-    <w:lsdException w:name="Dark List Accent 4" w:semiHidden="0" w:uiPriority="70" w:unhideWhenUsed="0"/>
-    <w:lsdException w:name="Colorful Shading Accent 4" w:semiHidden="0" w:uiPriority="71" w:unhideWhenUsed="0"/>
-    <w:lsdException w:name="Colorful List Accent 4" w:semiHidden="0" w:uiPriority="72" w:unhideWhenUsed="0"/>
-    <w:lsdException w:name="Colorful Grid Accent 4" w:semiHidden="0" w:uiPriority="73" w:unhideWhenUsed="0"/>
-    <w:lsdException w:name="Light Shading Accent 5" w:semiHidden="0" w:uiPriority="60" w:unhideWhenUsed="0"/>
-    <w:lsdException w:name="Light List Accent 5" w:semiHidden="0" w:uiPriority="61" w:unhideWhenUsed="0"/>
-    <w:lsdException w:name="Light Grid Accent 5" w:semiHidden="0" w:uiPriority="62" w:unhideWhenUsed="0"/>
-    <w:lsdException w:name="Medium Shading 1 Accent 5" w:semiHidden="0" w:uiPriority="63" w:unhideWhenUsed="0"/>
-    <w:lsdException w:name="Medium Shading 2 Accent 5" w:semiHidden="0" w:uiPriority="64" w:unhideWhenUsed="0"/>
-    <w:lsdException w:name="Medium List 1 Accent 5" w:semiHidden="0" w:uiPriority="65" w:unhideWhenUsed="0"/>
-    <w:lsdException w:name="Medium List 2 Accent 5" w:semiHidden="0" w:uiPriority="66" w:unhideWhenUsed="0"/>
-    <w:lsdException w:name="Medium Grid 1 Accent 5" w:semiHidden="0" w:uiPriority="67" w:unhideWhenUsed="0"/>
-    <w:lsdException w:name="Medium Grid 2 Accent 5" w:semiHidden="0" w:uiPriority="68" w:unhideWhenUsed="0"/>
-    <w:lsdException w:name="Medium Grid 3 Accent 5" w:semiHidden="0" w:uiPriority="69" w:unhideWhenUsed="0"/>
-    <w:lsdException w:name="Dark List Accent 5" w:semiHidden="0" w:uiPriority="70" w:unhideWhenUsed="0"/>
-    <w:lsdException w:name="Colorful Shading Accent 5" w:semiHidden="0" w:uiPriority="71" w:unhideWhenUsed="0"/>
-    <w:lsdException w:name="Colorful List Accent 5" w:semiHidden="0" w:uiPriority="72" w:unhideWhenUsed="0"/>
-    <w:lsdException w:name="Colorful Grid Accent 5" w:semiHidden="0" w:uiPriority="73" w:unhideWhenUsed="0"/>
-    <w:lsdException w:name="Light Shading Accent 6" w:semiHidden="0" w:uiPriority="60" w:unhideWhenUsed="0"/>
-    <w:lsdException w:name="Light List Accent 6" w:semiHidden="0" w:uiPriority="61" w:unhideWhenUsed="0"/>
-    <w:lsdException w:name="Light Grid Accent 6" w:semiHidden="0" w:uiPriority="62" w:unhideWhenUsed="0"/>
-    <w:lsdException w:name="Medium Shading 1 Accent 6" w:semiHidden="0" w:uiPriority="63" w:unhideWhenUsed="0"/>
-    <w:lsdException w:name="Medium Shading 2 Accent 6" w:semiHidden="0" w:uiPriority="64" w:unhideWhenUsed="0"/>
-    <w:lsdException w:name="Medium List 1 Accent 6" w:semiHidden="0" w:uiPriority="65" w:unhideWhenUsed="0"/>
-    <w:lsdException w:name="Medium List 2 Accent 6" w:semiHidden="0" w:uiPriority="66" w:unhideWhenUsed="0"/>
-    <w:lsdException w:name="Medium Grid 1 Accent 6" w:semiHidden="0" w:uiPriority="67" w:unhideWhenUsed="0"/>
-    <w:lsdException w:name="Medium Grid 2 Accent 6" w:semiHidden="0" w:uiPriority="68" w:unhideWhenUsed="0"/>
-    <w:lsdException w:name="Medium Grid 3 Accent 6" w:semiHidden="0" w:uiPriority="69" w:unhideWhenUsed="0"/>
-    <w:lsdException w:name="Dark List Accent 6" w:semiHidden="0" w:uiPriority="70" w:unhideWhenUsed="0"/>
-    <w:lsdException w:name="Colorful Shading Accent 6" w:semiHidden="0" w:uiPriority="71" w:unhideWhenUsed="0"/>
-    <w:lsdException w:name="Colorful List Accent 6" w:semiHidden="0" w:uiPriority="72" w:unhideWhenUsed="0"/>
-    <w:lsdException w:name="Colorful Grid Accent 6" w:semiHidden="0" w:uiPriority="73" w:unhideWhenUsed="0"/>
-    <w:lsdException w:name="Subtle Emphasis" w:semiHidden="0" w:uiPriority="19" w:unhideWhenUsed="0" w:qFormat="1"/>
-    <w:lsdException w:name="Intense Emphasis" w:semiHidden="0" w:uiPriority="21" w:unhideWhenUsed="0" w:qFormat="1"/>
-    <w:lsdException w:name="Subtle Reference" w:semiHidden="0" w:uiPriority="31" w:unhideWhenUsed="0" w:qFormat="1"/>
-    <w:lsdException w:name="Intense Reference" w:semiHidden="0" w:uiPriority="32" w:unhideWhenUsed="0" w:qFormat="1"/>
-    <w:lsdException w:name="Book Title" w:semiHidden="0" w:uiPriority="33" w:unhideWhenUsed="0" w:qFormat="1"/>
-    <w:lsdException w:name="Bibliography" w:uiPriority="37"/>
-    <w:lsdException w:name="TOC Heading" w:uiPriority="39" w:qFormat="1"/>
-  </w:latentStyles>
-  <w:style w:type="paragraph" w:default="1" w:styleId="Standard">
-    <w:name w:val="Normal"/>
-    <w:qFormat/>
-  </w:style>
-  <w:style w:type="paragraph" w:styleId="berschrift1">
-    <w:name w:val="heading 1"/>
-    <w:basedOn w:val="Standard"/>
-    <w:next w:val="Standard"/>
-    <w:link w:val="berschrift1Zchn"/>
-    <w:uiPriority w:val="9"/>
-    <w:qFormat/>
-    <w:rsid w:val="003D0F85"/>
-    <w:pPr>
-      <w:keepNext/>
-      <w:keepLines/>
-      <w:spacing w:before="480" w:after="0"/>
-      <w:outlineLvl w:val="0"/>
-    </w:pPr>
-    <w:rPr>
-      <w:rFonts w:asciiTheme="majorHAnsi" w:eastAsiaTheme="majorEastAsia" w:hAnsiTheme="majorHAnsi" w:cstheme="majorBidi"/>
-      <w:b/>
-      <w:bCs/>
-      <w:color w:val="365F91" w:themeColor="accent1" w:themeShade="BF"/>
-      <w:sz w:val="28"/>
-      <w:szCs w:val="28"/>
-    </w:rPr>
-  </w:style>
-  <w:style w:type="paragraph" w:styleId="berschrift2">
-    <w:name w:val="heading 2"/>
-    <w:basedOn w:val="Standard"/>
-    <w:next w:val="Standard"/>
-    <w:link w:val="berschrift2Zchn"/>
-    <w:uiPriority w:val="9"/>
-    <w:unhideWhenUsed/>
-    <w:qFormat/>
-    <w:rsid w:val="00B32856"/>
-    <w:pPr>
-      <w:keepNext/>
-      <w:keepLines/>
-      <w:spacing w:after="0"/>
-      <w:outlineLvl w:val="1"/>
-    </w:pPr>
-    <w:rPr>
-      <w:rFonts w:asciiTheme="majorHAnsi" w:eastAsiaTheme="majorEastAsia" w:hAnsiTheme="majorHAnsi" w:cstheme="majorBidi"/>
-      <w:b/>
-      <w:bCs/>
-      <w:color w:val="4F81BD" w:themeColor="accent1"/>
-      <w:sz w:val="26"/>
-      <w:szCs w:val="26"/>
-    </w:rPr>
-  </w:style>
-  <w:style w:type="character" w:default="1" w:styleId="Absatz-Standardschriftart">
-    <w:name w:val="Default Paragraph Font"/>
-    <w:uiPriority w:val="1"/>
-    <w:semiHidden/>
-    <w:unhideWhenUsed/>
-  </w:style>
-  <w:style w:type="table" w:default="1" w:styleId="NormaleTabelle">
-    <w:name w:val="Normal Table"/>
-    <w:uiPriority w:val="99"/>
-    <w:semiHidden/>
-    <w:unhideWhenUsed/>
-    <w:tblPr>
-      <w:tblInd w:w="0" w:type="dxa"/>
-      <w:tblCellMar>
-        <w:top w:w="0" w:type="dxa"/>
-        <w:left w:w="108" w:type="dxa"/>
-        <w:bottom w:w="0" w:type="dxa"/>
-        <w:right w:w="108" w:type="dxa"/>
-      </w:tblCellMar>
-    </w:tblPr>
-  </w:style>
-  <w:style w:type="numbering" w:default="1" w:styleId="KeineListe">
-    <w:name w:val="No List"/>
-    <w:uiPriority w:val="99"/>
-    <w:semiHidden/>
-    <w:unhideWhenUsed/>
-  </w:style>
-  <w:style w:type="paragraph" w:styleId="KeinLeerraum">
-    <w:name w:val="No Spacing"/>
-    <w:link w:val="KeinLeerraumZchn"/>
-    <w:uiPriority w:val="1"/>
-    <w:qFormat/>
-    <w:rsid w:val="003D0F85"/>
-    <w:pPr>
-      <w:spacing w:after="0" w:line="240" w:lineRule="auto"/>
-    </w:pPr>
-    <w:rPr>
-      <w:rFonts w:eastAsiaTheme="minorEastAsia"/>
-      <w:lang w:eastAsia="de-CH"/>
-    </w:rPr>
-  </w:style>
-  <w:style w:type="character" w:customStyle="1" w:styleId="KeinLeerraumZchn">
-    <w:name w:val="Kein Leerraum Zchn"/>
-    <w:basedOn w:val="Absatz-Standardschriftart"/>
-    <w:link w:val="KeinLeerraum"/>
-    <w:uiPriority w:val="1"/>
-    <w:rsid w:val="003D0F85"/>
-    <w:rPr>
-      <w:rFonts w:eastAsiaTheme="minorEastAsia"/>
-      <w:lang w:eastAsia="de-CH"/>
-    </w:rPr>
-  </w:style>
-  <w:style w:type="paragraph" w:styleId="Sprechblasentext">
-    <w:name w:val="Balloon Text"/>
-    <w:basedOn w:val="Standard"/>
-    <w:link w:val="SprechblasentextZchn"/>
-    <w:uiPriority w:val="99"/>
-    <w:semiHidden/>
-    <w:unhideWhenUsed/>
-    <w:rsid w:val="003D0F85"/>
-    <w:pPr>
-      <w:spacing w:after="0" w:line="240" w:lineRule="auto"/>
-    </w:pPr>
-    <w:rPr>
-      <w:rFonts w:ascii="Tahoma" w:hAnsi="Tahoma" w:cs="Tahoma"/>
-      <w:sz w:val="16"/>
-      <w:szCs w:val="16"/>
-    </w:rPr>
-  </w:style>
-  <w:style w:type="character" w:customStyle="1" w:styleId="SprechblasentextZchn">
-    <w:name w:val="Sprechblasentext Zchn"/>
-    <w:basedOn w:val="Absatz-Standardschriftart"/>
-    <w:link w:val="Sprechblasentext"/>
-    <w:uiPriority w:val="99"/>
-    <w:semiHidden/>
-    <w:rsid w:val="003D0F85"/>
-    <w:rPr>
-      <w:rFonts w:ascii="Tahoma" w:hAnsi="Tahoma" w:cs="Tahoma"/>
-      <w:sz w:val="16"/>
-      <w:szCs w:val="16"/>
-    </w:rPr>
-  </w:style>
-  <w:style w:type="paragraph" w:styleId="Kopfzeile">
-    <w:name w:val="header"/>
-    <w:basedOn w:val="Standard"/>
-    <w:link w:val="KopfzeileZchn"/>
-    <w:uiPriority w:val="99"/>
-    <w:unhideWhenUsed/>
-    <w:rsid w:val="003D0F85"/>
-    <w:pPr>
-      <w:tabs>
-        <w:tab w:val="center" w:pos="4536"/>
-        <w:tab w:val="right" w:pos="9072"/>
-      </w:tabs>
-      <w:spacing w:after="0" w:line="240" w:lineRule="auto"/>
-    </w:pPr>
-  </w:style>
-  <w:style w:type="character" w:customStyle="1" w:styleId="KopfzeileZchn">
-    <w:name w:val="Kopfzeile Zchn"/>
-    <w:basedOn w:val="Absatz-Standardschriftart"/>
-    <w:link w:val="Kopfzeile"/>
-    <w:uiPriority w:val="99"/>
-    <w:rsid w:val="003D0F85"/>
-  </w:style>
-  <w:style w:type="paragraph" w:styleId="Fuzeile">
-    <w:name w:val="footer"/>
-    <w:basedOn w:val="Standard"/>
-    <w:link w:val="FuzeileZchn"/>
-    <w:uiPriority w:val="99"/>
-    <w:unhideWhenUsed/>
-    <w:rsid w:val="003D0F85"/>
-    <w:pPr>
-      <w:tabs>
-        <w:tab w:val="center" w:pos="4536"/>
-        <w:tab w:val="right" w:pos="9072"/>
-      </w:tabs>
-      <w:spacing w:after="0" w:line="240" w:lineRule="auto"/>
-    </w:pPr>
-  </w:style>
-  <w:style w:type="character" w:customStyle="1" w:styleId="FuzeileZchn">
-    <w:name w:val="Fußzeile Zchn"/>
-    <w:basedOn w:val="Absatz-Standardschriftart"/>
-    <w:link w:val="Fuzeile"/>
-    <w:uiPriority w:val="99"/>
-    <w:rsid w:val="003D0F85"/>
-  </w:style>
-  <w:style w:type="character" w:customStyle="1" w:styleId="berschrift1Zchn">
-    <w:name w:val="Überschrift 1 Zchn"/>
-    <w:basedOn w:val="Absatz-Standardschriftart"/>
-    <w:link w:val="berschrift1"/>
-    <w:uiPriority w:val="9"/>
-    <w:rsid w:val="003D0F85"/>
-    <w:rPr>
-      <w:rFonts w:asciiTheme="majorHAnsi" w:eastAsiaTheme="majorEastAsia" w:hAnsiTheme="majorHAnsi" w:cstheme="majorBidi"/>
-      <w:b/>
-      <w:bCs/>
-      <w:color w:val="365F91" w:themeColor="accent1" w:themeShade="BF"/>
-      <w:sz w:val="28"/>
-      <w:szCs w:val="28"/>
-    </w:rPr>
-  </w:style>
-  <w:style w:type="paragraph" w:styleId="Inhaltsverzeichnisberschrift">
-    <w:name w:val="TOC Heading"/>
-    <w:basedOn w:val="berschrift1"/>
-    <w:next w:val="Standard"/>
-    <w:uiPriority w:val="39"/>
-    <w:semiHidden/>
-    <w:unhideWhenUsed/>
-    <w:qFormat/>
-    <w:rsid w:val="003D0F85"/>
-    <w:pPr>
-      <w:outlineLvl w:val="9"/>
-    </w:pPr>
-    <w:rPr>
-      <w:lang w:eastAsia="de-CH"/>
-    </w:rPr>
-  </w:style>
-  <w:style w:type="character" w:customStyle="1" w:styleId="berschrift2Zchn">
-    <w:name w:val="Überschrift 2 Zchn"/>
-    <w:basedOn w:val="Absatz-Standardschriftart"/>
-    <w:link w:val="berschrift2"/>
-    <w:uiPriority w:val="9"/>
-    <w:rsid w:val="00B32856"/>
-    <w:rPr>
-      <w:rFonts w:asciiTheme="majorHAnsi" w:eastAsiaTheme="majorEastAsia" w:hAnsiTheme="majorHAnsi" w:cstheme="majorBidi"/>
-      <w:b/>
-      <w:bCs/>
-      <w:color w:val="4F81BD" w:themeColor="accent1"/>
-      <w:sz w:val="26"/>
-      <w:szCs w:val="26"/>
-    </w:rPr>
-  </w:style>
-  <w:style w:type="paragraph" w:styleId="Listenabsatz">
-    <w:name w:val="List Paragraph"/>
-    <w:basedOn w:val="Standard"/>
-    <w:uiPriority w:val="34"/>
-    <w:qFormat/>
-    <w:rsid w:val="00355283"/>
-    <w:pPr>
-      <w:ind w:left="720"/>
-      <w:contextualSpacing/>
-    </w:pPr>
-  </w:style>
-  <w:style w:type="paragraph" w:styleId="Verzeichnis1">
-    <w:name w:val="toc 1"/>
-    <w:basedOn w:val="Standard"/>
-    <w:next w:val="Standard"/>
-    <w:autoRedefine/>
-    <w:uiPriority w:val="39"/>
-    <w:unhideWhenUsed/>
-    <w:rsid w:val="00700EBA"/>
-    <w:pPr>
-      <w:spacing w:after="100"/>
-    </w:pPr>
-  </w:style>
-  <w:style w:type="paragraph" w:styleId="Verzeichnis2">
-    <w:name w:val="toc 2"/>
-    <w:basedOn w:val="Standard"/>
-    <w:next w:val="Standard"/>
-    <w:autoRedefine/>
-    <w:uiPriority w:val="39"/>
-    <w:unhideWhenUsed/>
-    <w:rsid w:val="00700EBA"/>
-    <w:pPr>
-      <w:spacing w:after="100"/>
-      <w:ind w:left="220"/>
-    </w:pPr>
-  </w:style>
-  <w:style w:type="character" w:styleId="Hyperlink">
-    <w:name w:val="Hyperlink"/>
-    <w:basedOn w:val="Absatz-Standardschriftart"/>
-    <w:uiPriority w:val="99"/>
-    <w:unhideWhenUsed/>
-    <w:rsid w:val="00700EBA"/>
-    <w:rPr>
-      <w:color w:val="0000FF" w:themeColor="hyperlink"/>
-      <w:u w:val="single"/>
-    </w:rPr>
-  </w:style>
-</w:styles>
-</file>
-
-<file path=word/stylesWithEffects.xml><?xml version="1.0" encoding="utf-8"?>
-<w:styles xmlns:wpc="http://schemas.microsoft.com/office/word/2010/wordprocessingCanvas" xmlns:mc="http://schemas.openxmlformats.org/markup-compatibility/2006" xmlns:o="urn:schemas-microsoft-com:office:office" xmlns:r="http://schemas.openxmlformats.org/officeDocument/2006/relationships" xmlns:m="http://schemas.openxmlformats.org/officeDocument/2006/math" xmlns:v="urn:schemas-microsoft-com:vml" xmlns:wp14="http://schemas.microsoft.com/office/word/2010/wordprocessingDrawing" xmlns:wp="http://schemas.openxmlformats.org/drawingml/2006/wordprocessingDrawing" xmlns:w10="urn:schemas-microsoft-com:office:word" xmlns:w="http://schemas.openxmlformats.org/wordprocessingml/2006/main" xmlns:w14="http://schemas.microsoft.com/office/word/2010/wordml" xmlns:wpg="http://schemas.microsoft.com/office/word/2010/wordprocessingGroup" xmlns:wpi="http://schemas.microsoft.com/office/word/2010/wordprocessingInk" xmlns:wne="http://schemas.microsoft.com/office/word/2006/wordml" xmlns:wps="http://schemas.microsoft.com/office/word/2010/wordprocessingShape" mc:Ignorable="w14 wp14">
-  <w:docDefaults>
-    <w:rPrDefault>
-      <w:rPr>
-        <w:rFonts w:asciiTheme="minorHAnsi" w:eastAsiaTheme="minorHAnsi" w:hAnsiTheme="minorHAnsi" w:cstheme="minorBidi"/>
-        <w:sz w:val="22"/>
-        <w:szCs w:val="22"/>
-        <w:lang w:val="de-CH" w:eastAsia="en-US" w:bidi="ar-SA"/>
-      </w:rPr>
-    </w:rPrDefault>
-    <w:pPrDefault>
-      <w:pPr>
-        <w:spacing w:after="200" w:line="276" w:lineRule="auto"/>
-      </w:pPr>
-    </w:pPrDefault>
-  </w:docDefaults>
-  <w:latentStyles w:defLockedState="0" w:defUIPriority="99" w:defSemiHidden="1" w:defUnhideWhenUsed="1" w:defQFormat="0" w:count="267">
-    <w:lsdException w:name="Normal" w:semiHidden="0" w:uiPriority="0" w:unhideWhenUsed="0" w:qFormat="1"/>
-    <w:lsdException w:name="heading 1" w:semiHidden="0" w:uiPriority="9" w:unhideWhenUsed="0" w:qFormat="1"/>
-    <w:lsdException w:name="heading 2" w:uiPriority="9" w:qFormat="1"/>
-    <w:lsdException w:name="heading 3" w:uiPriority="9" w:qFormat="1"/>
-    <w:lsdException w:name="heading 4" w:uiPriority="9" w:qFormat="1"/>
-    <w:lsdException w:name="heading 5" w:uiPriority="9" w:qFormat="1"/>
-    <w:lsdException w:name="heading 6" w:uiPriority="9" w:qFormat="1"/>
-    <w:lsdException w:name="heading 7" w:uiPriority="9" w:qFormat="1"/>
-    <w:lsdException w:name="heading 8" w:uiPriority="9" w:qFormat="1"/>
-    <w:lsdException w:name="heading 9" w:uiPriority="9" w:qFormat="1"/>
-    <w:lsdException w:name="toc 1" w:uiPriority="39"/>
-    <w:lsdException w:name="toc 2" w:uiPriority="39"/>
-    <w:lsdException w:name="toc 3" w:uiPriority="39"/>
-    <w:lsdException w:name="toc 4" w:uiPriority="39"/>
-    <w:lsdException w:name="toc 5" w:uiPriority="39"/>
-    <w:lsdException w:name="toc 6" w:uiPriority="39"/>
-    <w:lsdException w:name="toc 7" w:uiPriority="39"/>
-    <w:lsdException w:name="toc 8" w:uiPriority="39"/>
-    <w:lsdException w:name="toc 9" w:uiPriority="39"/>
-    <w:lsdException w:name="caption" w:uiPriority="35" w:qFormat="1"/>
-    <w:lsdException w:name="Title" w:semiHidden="0" w:uiPriority="10" w:unhideWhenUsed="0" w:qFormat="1"/>
-    <w:lsdException w:name="Default Paragraph Font" w:uiPriority="1"/>
-    <w:lsdException w:name="Subtitle" w:semiHidden="0" w:uiPriority="11" w:unhideWhenUsed="0" w:qFormat="1"/>
-    <w:lsdException w:name="Strong" w:semiHidden="0" w:uiPriority="22" w:unhideWhenUsed="0" w:qFormat="1"/>
-    <w:lsdException w:name="Emphasis" w:semiHidden="0" w:uiPriority="20" w:unhideWhenUsed="0" w:qFormat="1"/>
-    <w:lsdException w:name="Table Grid" w:semiHidden="0" w:uiPriority="59" w:unhideWhenUsed="0"/>
-    <w:lsdException w:name="Placeholder Text" w:unhideWhenUsed="0"/>
-    <w:lsdException w:name="No Spacing" w:semiHidden="0" w:uiPriority="1" w:unhideWhenUsed="0" w:qFormat="1"/>
-    <w:lsdException w:name="Light Shading" w:semiHidden="0" w:uiPriority="60" w:unhideWhenUsed="0"/>
-    <w:lsdException w:name="Light List" w:semiHidden="0" w:uiPriority="61" w:unhideWhenUsed="0"/>
-    <w:lsdException w:name="Light Grid" w:semiHidden="0" w:uiPriority="62" w:unhideWhenUsed="0"/>
-    <w:lsdException w:name="Medium Shading 1" w:semiHidden="0" w:uiPriority="63" w:unhideWhenUsed="0"/>
-    <w:lsdException w:name="Medium Shading 2" w:semiHidden="0" w:uiPriority="64" w:unhideWhenUsed="0"/>
-    <w:lsdException w:name="Medium List 1" w:semiHidden="0" w:uiPriority="65" w:unhideWhenUsed="0"/>
-    <w:lsdException w:name="Medium List 2" w:semiHidden="0" w:uiPriority="66" w:unhideWhenUsed="0"/>
-    <w:lsdException w:name="Medium Grid 1" w:semiHidden="0" w:uiPriority="67" w:unhideWhenUsed="0"/>
-    <w:lsdException w:name="Medium Grid 2" w:semiHidden="0" w:uiPriority="68" w:unhideWhenUsed="0"/>
-    <w:lsdException w:name="Medium Grid 3" w:semiHidden="0" w:uiPriority="69" w:unhideWhenUsed="0"/>
-    <w:lsdException w:name="Dark List" w:semiHidden="0" w:uiPriority="70" w:unhideWhenUsed="0"/>
-    <w:lsdException w:name="Colorful Shading" w:semiHidden="0" w:uiPriority="71" w:unhideWhenUsed="0"/>
-    <w:lsdException w:name="Colorful List" w:semiHidden="0" w:uiPriority="72" w:unhideWhenUsed="0"/>
-    <w:lsdException w:name="Colorful Grid" w:semiHidden="0" w:uiPriority="73" w:unhideWhenUsed="0"/>
-    <w:lsdException w:name="Light Shading Accent 1" w:semiHidden="0" w:uiPriority="60" w:unhideWhenUsed="0"/>
-    <w:lsdException w:name="Light List Accent 1" w:semiHidden="0" w:uiPriority="61" w:unhideWhenUsed="0"/>
-    <w:lsdException w:name="Light Grid Accent 1" w:semiHidden="0" w:uiPriority="62" w:unhideWhenUsed="0"/>
-    <w:lsdException w:name="Medium Shading 1 Accent 1" w:semiHidden="0" w:uiPriority="63" w:unhideWhenUsed="0"/>
-    <w:lsdException w:name="Medium Shading 2 Accent 1" w:semiHidden="0" w:uiPriority="64" w:unhideWhenUsed="0"/>
-    <w:lsdException w:name="Medium List 1 Accent 1" w:semiHidden="0" w:uiPriority="65" w:unhideWhenUsed="0"/>
-    <w:lsdException w:name="Revision" w:unhideWhenUsed="0"/>
-    <w:lsdException w:name="List Paragraph" w:semiHidden="0" w:uiPriority="34" w:unhideWhenUsed="0" w:qFormat="1"/>
-    <w:lsdException w:name="Quote" w:semiHidden="0" w:uiPriority="29" w:unhideWhenUsed="0" w:qFormat="1"/>
-    <w:lsdException w:name="Intense Quote" w:semiHidden="0" w:uiPriority="30" w:unhideWhenUsed="0" w:qFormat="1"/>
-    <w:lsdException w:name="Medium List 2 Accent 1" w:semiHidden="0" w:uiPriority="66" w:unhideWhenUsed="0"/>
-    <w:lsdException w:name="Medium Grid 1 Accent 1" w:semiHidden="0" w:uiPriority="67" w:unhideWhenUsed="0"/>
-    <w:lsdException w:name="Medium Grid 2 Accent 1" w:semiHidden="0" w:uiPriority="68" w:unhideWhenUsed="0"/>
-    <w:lsdException w:name="Medium Grid 3 Accent 1" w:semiHidden="0" w:uiPriority="69" w:unhideWhenUsed="0"/>
-    <w:lsdException w:name="Dark List Accent 1" w:semiHidden="0" w:uiPriority="70" w:unhideWhenUsed="0"/>
-    <w:lsdException w:name="Colorful Shading Accent 1" w:semiHidden="0" w:uiPriority="71" w:unhideWhenUsed="0"/>
-    <w:lsdException w:name="Colorful List Accent 1" w:semiHidden="0" w:uiPriority="72" w:unhideWhenUsed="0"/>
-    <w:lsdException w:name="Colorful Grid Accent 1" w:semiHidden="0" w:uiPriority="73" w:unhideWhenUsed="0"/>
-    <w:lsdException w:name="Light Shading Accent 2" w:semiHidden="0" w:uiPriority="60" w:unhideWhenUsed="0"/>
-    <w:lsdException w:name="Light List Accent 2" w:semiHidden="0" w:uiPriority="61" w:unhideWhenUsed="0"/>
-    <w:lsdException w:name="Light Grid Accent 2" w:semiHidden="0" w:uiPriority="62" w:unhideWhenUsed="0"/>
-    <w:lsdException w:name="Medium Shading 1 Accent 2" w:semiHidden="0" w:uiPriority="63" w:unhideWhenUsed="0"/>
-    <w:lsdException w:name="Medium Shading 2 Accent 2" w:semiHidden="0" w:uiPriority="64" w:unhideWhenUsed="0"/>
-    <w:lsdException w:name="Medium List 1 Accent 2" w:semiHidden="0" w:uiPriority="65" w:unhideWhenUsed="0"/>
-    <w:lsdException w:name="Medium List 2 Accent 2" w:semiHidden="0" w:uiPriority="66" w:unhideWhenUsed="0"/>
-    <w:lsdException w:name="Medium Grid 1 Accent 2" w:semiHidden="0" w:uiPriority="67" w:unhideWhenUsed="0"/>
-    <w:lsdException w:name="Medium Grid 2 Accent 2" w:semiHidden="0" w:uiPriority="68" w:unhideWhenUsed="0"/>
-    <w:lsdException w:name="Medium Grid 3 Accent 2" w:semiHidden="0" w:uiPriority="69" w:unhideWhenUsed="0"/>
-    <w:lsdException w:name="Dark List Accent 2" w:semiHidden="0" w:uiPriority="70" w:unhideWhenUsed="0"/>
-    <w:lsdException w:name="Colorful Shading Accent 2" w:semiHidden="0" w:uiPriority="71" w:unhideWhenUsed="0"/>
-    <w:lsdException w:name="Colorful List Accent 2" w:semiHidden="0" w:uiPriority="72" w:unhideWhenUsed="0"/>
-    <w:lsdException w:name="Colorful Grid Accent 2" w:semiHidden="0" w:uiPriority="73" w:unhideWhenUsed="0"/>
-    <w:lsdException w:name="Light Shading Accent 3" w:semiHidden="0" w:uiPriority="60" w:unhideWhenUsed="0"/>
-    <w:lsdException w:name="Light List Accent 3" w:semiHidden="0" w:uiPriority="61" w:unhideWhenUsed="0"/>
-    <w:lsdException w:name="Light Grid Accent 3" w:semiHidden="0" w:uiPriority="62" w:unhideWhenUsed="0"/>
-    <w:lsdException w:name="Medium Shading 1 Accent 3" w:semiHidden="0" w:uiPriority="63" w:unhideWhenUsed="0"/>
-    <w:lsdException w:name="Medium Shading 2 Accent 3" w:semiHidden="0" w:uiPriority="64" w:unhideWhenUsed="0"/>
-    <w:lsdException w:name="Medium List 1 Accent 3" w:semiHidden="0" w:uiPriority="65" w:unhideWhenUsed="0"/>
-    <w:lsdException w:name="Medium List 2 Accent 3" w:semiHidden="0" w:uiPriority="66" w:unhideWhenUsed="0"/>
-    <w:lsdException w:name="Medium Grid 1 Accent 3" w:semiHidden="0" w:uiPriority="67" w:unhideWhenUsed="0"/>
-    <w:lsdException w:name="Medium Grid 2 Accent 3" w:semiHidden="0" w:uiPriority="68" w:unhideWhenUsed="0"/>
-    <w:lsdException w:name="Medium Grid 3 Accent 3" w:semiHidden="0" w:uiPriority="69" w:unhideWhenUsed="0"/>
-    <w:lsdException w:name="Dark List Accent 3" w:semiHidden="0" w:uiPriority="70" w:unhideWhenUsed="0"/>
-    <w:lsdException w:name="Colorful Shading Accent 3" w:semiHidden="0" w:uiPriority="71" w:unhideWhenUsed="0"/>
-    <w:lsdException w:name="Colorful List Accent 3" w:semiHidden="0" w:uiPriority="72" w:unhideWhenUsed="0"/>
-    <w:lsdException w:name="Colorful Grid Accent 3" w:semiHidden="0" w:uiPriority="73" w:unhideWhenUsed="0"/>
-    <w:lsdException w:name="Light Shading Accent 4" w:semiHidden="0" w:uiPriority="60" w:unhideWhenUsed="0"/>
-    <w:lsdException w:name="Light List Accent 4" w:semiHidden="0" w:uiPriority="61" w:unhideWhenUsed="0"/>
-    <w:lsdException w:name="Light Grid Accent 4" w:semiHidden="0" w:uiPriority="62" w:unhideWhenUsed="0"/>
-    <w:lsdException w:name="Medium Shading 1 Accent 4" w:semiHidden="0" w:uiPriority="63" w:unhideWhenUsed="0"/>
-    <w:lsdException w:name="Medium Shading 2 Accent 4" w:semiHidden="0" w:uiPriority="64" w:unhideWhenUsed="0"/>
-    <w:lsdException w:name="Medium List 1 Accent 4" w:semiHidden="0" w:uiPriority="65" w:unhideWhenUsed="0"/>
-    <w:lsdException w:name="Medium List 2 Accent 4" w:semiHidden="0" w:uiPriority="66" w:unhideWhenUsed="0"/>
-    <w:lsdException w:name="Medium Grid 1 Accent 4" w:semiHidden="0" w:uiPriority="67" w:unhideWhenUsed="0"/>
-    <w:lsdException w:name="Medium Grid 2 Accent 4" w:semiHidden="0" w:uiPriority="68" w:unhideWhenUsed="0"/>
-    <w:lsdException w:name="Medium Grid 3 Accent 4" w:semiHidden="0" w:uiPriority="69" w:unhideWhenUsed="0"/>
-    <w:lsdException w:name="Dark List Accent 4" w:semiHidden="0" w:uiPriority="70" w:unhideWhenUsed="0"/>
-    <w:lsdException w:name="Colorful Shading Accent 4" w:semiHidden="0" w:uiPriority="71" w:unhideWhenUsed="0"/>
-    <w:lsdException w:name="Colorful List Accent 4" w:semiHidden="0" w:uiPriority="72" w:unhideWhenUsed="0"/>
-    <w:lsdException w:name="Colorful Grid Accent 4" w:semiHidden="0" w:uiPriority="73" w:unhideWhenUsed="0"/>
-    <w:lsdException w:name="Light Shading Accent 5" w:semiHidden="0" w:uiPriority="60" w:unhideWhenUsed="0"/>
-    <w:lsdException w:name="Light List Accent 5" w:semiHidden="0" w:uiPriority="61" w:unhideWhenUsed="0"/>
-    <w:lsdException w:name="Light Grid Accent 5" w:semiHidden="0" w:uiPriority="62" w:unhideWhenUsed="0"/>
-    <w:lsdException w:name="Medium Shading 1 Accent 5" w:semiHidden="0" w:uiPriority="63" w:unhideWhenUsed="0"/>
-    <w:lsdException w:name="Medium Shading 2 Accent 5" w:semiHidden="0" w:uiPriority="64" w:unhideWhenUsed="0"/>
-    <w:lsdException w:name="Medium List 1 Accent 5" w:semiHidden="0" w:uiPriority="65" w:unhideWhenUsed="0"/>
-    <w:lsdException w:name="Medium List 2 Accent 5" w:semiHidden="0" w:uiPriority="66" w:unhideWhenUsed="0"/>
-    <w:lsdException w:name="Medium Grid 1 Accent 5" w:semiHidden="0" w:uiPriority="67" w:unhideWhenUsed="0"/>
-    <w:lsdException w:name="Medium Grid 2 Accent 5" w:semiHidden="0" w:uiPriority="68" w:unhideWhenUsed="0"/>
-    <w:lsdException w:name="Medium Grid 3 Accent 5" w:semiHidden="0" w:uiPriority="69" w:unhideWhenUsed="0"/>
-    <w:lsdException w:name="Dark List Accent 5" w:semiHidden="0" w:uiPriority="70" w:unhideWhenUsed="0"/>
-    <w:lsdException w:name="Colorful Shading Accent 5" w:semiHidden="0" w:uiPriority="71" w:unhideWhenUsed="0"/>
-    <w:lsdException w:name="Colorful List Accent 5" w:semiHidden="0" w:uiPriority="72" w:unhideWhenUsed="0"/>
-    <w:lsdException w:name="Colorful Grid Accent 5" w:semiHidden="0" w:uiPriority="73" w:unhideWhenUsed="0"/>
-    <w:lsdException w:name="Light Shading Accent 6" w:semiHidden="0" w:uiPriority="60" w:unhideWhenUsed="0"/>
-    <w:lsdException w:name="Light List Accent 6" w:semiHidden="0" w:uiPriority="61" w:unhideWhenUsed="0"/>
-    <w:lsdException w:name="Light Grid Accent 6" w:semiHidden="0" w:uiPriority="62" w:unhideWhenUsed="0"/>
-    <w:lsdException w:name="Medium Shading 1 Accent 6" w:semiHidden="0" w:uiPriority="63" w:unhideWhenUsed="0"/>
-    <w:lsdException w:name="Medium Shading 2 Accent 6" w:semiHidden="0" w:uiPriority="64" w:unhideWhenUsed="0"/>
-    <w:lsdException w:name="Medium List 1 Accent 6" w:semiHidden="0" w:uiPriority="65" w:unhideWhenUsed="0"/>
-    <w:lsdException w:name="Medium List 2 Accent 6" w:semiHidden="0" w:uiPriority="66" w:unhideWhenUsed="0"/>
-    <w:lsdException w:name="Medium Grid 1 Accent 6" w:semiHidden="0" w:uiPriority="67" w:unhideWhenUsed="0"/>
-    <w:lsdException w:name="Medium Grid 2 Accent 6" w:semiHidden="0" w:uiPriority="68" w:unhideWhenUsed="0"/>
-    <w:lsdException w:name="Medium Grid 3 Accent 6" w:semiHidden="0" w:uiPriority="69" w:unhideWhenUsed="0"/>
-    <w:lsdException w:name="Dark List Accent 6" w:semiHidden="0" w:uiPriority="70" w:unhideWhenUsed="0"/>
-    <w:lsdException w:name="Colorful Shading Accent 6" w:semiHidden="0" w:uiPriority="71" w:unhideWhenUsed="0"/>
-    <w:lsdException w:name="Colorful List Accent 6" w:semiHidden="0" w:uiPriority="72" w:unhideWhenUsed="0"/>
-    <w:lsdException w:name="Colorful Grid Accent 6" w:semiHidden="0" w:uiPriority="73" w:unhideWhenUsed="0"/>
-    <w:lsdException w:name="Subtle Emphasis" w:semiHidden="0" w:uiPriority="19" w:unhideWhenUsed="0" w:qFormat="1"/>
-    <w:lsdException w:name="Intense Emphasis" w:semiHidden="0" w:uiPriority="21" w:unhideWhenUsed="0" w:qFormat="1"/>
-    <w:lsdException w:name="Subtle Reference" w:semiHidden="0" w:uiPriority="31" w:unhideWhenUsed="0" w:qFormat="1"/>
-    <w:lsdException w:name="Intense Reference" w:semiHidden="0" w:uiPriority="32" w:unhideWhenUsed="0" w:qFormat="1"/>
-    <w:lsdException w:name="Book Title" w:semiHidden="0" w:uiPriority="33" w:unhideWhenUsed="0" w:qFormat="1"/>
-    <w:lsdException w:name="Bibliography" w:uiPriority="37"/>
-    <w:lsdException w:name="TOC Heading" w:uiPriority="39" w:qFormat="1"/>
+  <w:latentStyles w:defLockedState="0" w:defUIPriority="99" w:defSemiHidden="0" w:defUnhideWhenUsed="0" w:defQFormat="0" w:count="371">
+    <w:lsdException w:name="Normal" w:uiPriority="0" w:qFormat="1"/>
+    <w:lsdException w:name="heading 1" w:uiPriority="9" w:qFormat="1"/>
+    <w:lsdException w:name="heading 2" w:semiHidden="1" w:uiPriority="9" w:unhideWhenUsed="1" w:qFormat="1"/>
+    <w:lsdException w:name="heading 3" w:semiHidden="1" w:uiPriority="9" w:unhideWhenUsed="1" w:qFormat="1"/>
+    <w:lsdException w:name="heading 4" w:semiHidden="1" w:uiPriority="9" w:unhideWhenUsed="1" w:qFormat="1"/>
+    <w:lsdException w:name="heading 5" w:semiHidden="1" w:uiPriority="9" w:unhideWhenUsed="1" w:qFormat="1"/>
+    <w:lsdException w:name="heading 6" w:semiHidden="1" w:uiPriority="9" w:unhideWhenUsed="1" w:qFormat="1"/>
+    <w:lsdException w:name="heading 7" w:semiHidden="1" w:uiPriority="9" w:unhideWhenUsed="1" w:qFormat="1"/>
+    <w:lsdException w:name="heading 8" w:semiHidden="1" w:uiPriority="9" w:unhideWhenUsed="1" w:qFormat="1"/>
+    <w:lsdException w:name="heading 9" w:semiHidden="1" w:uiPriority="9" w:unhideWhenUsed="1" w:qFormat="1"/>
+    <w:lsdException w:name="index 1" w:semiHidden="1" w:unhideWhenUsed="1"/>
+    <w:lsdException w:name="index 2" w:semiHidden="1" w:unhideWhenUsed="1"/>
+    <w:lsdException w:name="index 3" w:semiHidden="1" w:unhideWhenUsed="1"/>
+    <w:lsdException w:name="index 4" w:semiHidden="1" w:unhideWhenUsed="1"/>
+    <w:lsdException w:name="index 5" w:semiHidden="1" w:unhideWhenUsed="1"/>
+    <w:lsdException w:name="index 6" w:semiHidden="1" w:unhideWhenUsed="1"/>
+    <w:lsdException w:name="index 7" w:semiHidden="1" w:unhideWhenUsed="1"/>
+    <w:lsdException w:name="index 8" w:semiHidden="1" w:unhideWhenUsed="1"/>
+    <w:lsdException w:name="index 9" w:semiHidden="1" w:unhideWhenUsed="1"/>
+    <w:lsdException w:name="toc 1" w:semiHidden="1" w:uiPriority="39" w:unhideWhenUsed="1"/>
+    <w:lsdException w:name="toc 2" w:semiHidden="1" w:uiPriority="39" w:unhideWhenUsed="1"/>
+    <w:lsdException w:name="toc 3" w:semiHidden="1" w:uiPriority="39" w:unhideWhenUsed="1"/>
+    <w:lsdException w:name="toc 4" w:semiHidden="1" w:uiPriority="39" w:unhideWhenUsed="1"/>
+    <w:lsdException w:name="toc 5" w:semiHidden="1" w:uiPriority="39" w:unhideWhenUsed="1"/>
+    <w:lsdException w:name="toc 6" w:semiHidden="1" w:uiPriority="39" w:unhideWhenUsed="1"/>
+    <w:lsdException w:name="toc 7" w:semiHidden="1" w:uiPriority="39" w:unhideWhenUsed="1"/>
+    <w:lsdException w:name="toc 8" w:semiHidden="1" w:uiPriority="39" w:unhideWhenUsed="1"/>
+    <w:lsdException w:name="toc 9" w:semiHidden="1" w:uiPriority="39" w:unhideWhenUsed="1"/>
+    <w:lsdException w:name="Normal Indent" w:semiHidden="1" w:unhideWhenUsed="1"/>
+    <w:lsdException w:name="footnote text" w:semiHidden="1" w:unhideWhenUsed="1"/>
+    <w:lsdException w:name="annotation text" w:semiHidden="1" w:unhideWhenUsed="1"/>
+    <w:lsdException w:name="header" w:semiHidden="1" w:unhideWhenUsed="1"/>
+    <w:lsdException w:name="footer" w:semiHidden="1" w:unhideWhenUsed="1"/>
+    <w:lsdException w:name="index heading" w:semiHidden="1" w:unhideWhenUsed="1"/>
+    <w:lsdException w:name="caption" w:semiHidden="1" w:uiPriority="35" w:unhideWhenUsed="1" w:qFormat="1"/>
+    <w:lsdException w:name="table of figures" w:semiHidden="1" w:unhideWhenUsed="1"/>
+    <w:lsdException w:name="envelope address" w:semiHidden="1" w:unhideWhenUsed="1"/>
+    <w:lsdException w:name="envelope return" w:semiHidden="1" w:unhideWhenUsed="1"/>
+    <w:lsdException w:name="footnote reference" w:semiHidden="1" w:unhideWhenUsed="1"/>
+    <w:lsdException w:name="annotation reference" w:semiHidden="1" w:unhideWhenUsed="1"/>
+    <w:lsdException w:name="line number" w:semiHidden="1" w:unhideWhenUsed="1"/>
+    <w:lsdException w:name="page number" w:semiHidden="1" w:unhideWhenUsed="1"/>
+    <w:lsdException w:name="endnote reference" w:semiHidden="1" w:unhideWhenUsed="1"/>
+    <w:lsdException w:name="endnote text" w:semiHidden="1" w:unhideWhenUsed="1"/>
+    <w:lsdException w:name="table of authorities" w:semiHidden="1" w:unhideWhenUsed="1"/>
+    <w:lsdException w:name="macro" w:semiHidden="1" w:unhideWhenUsed="1"/>
+    <w:lsdException w:name="toa heading" w:semiHidden="1" w:unhideWhenUsed="1"/>
+    <w:lsdException w:name="List" w:semiHidden="1" w:unhideWhenUsed="1"/>
+    <w:lsdException w:name="List Bullet" w:semiHidden="1" w:unhideWhenUsed="1"/>
+    <w:lsdException w:name="List Number" w:semiHidden="1" w:unhideWhenUsed="1"/>
+    <w:lsdException w:name="List 2" w:semiHidden="1" w:unhideWhenUsed="1"/>
+    <w:lsdException w:name="List 3" w:semiHidden="1" w:unhideWhenUsed="1"/>
+    <w:lsdException w:name="List 4" w:semiHidden="1" w:unhideWhenUsed="1"/>
+    <w:lsdException w:name="List 5" w:semiHidden="1" w:unhideWhenUsed="1"/>
+    <w:lsdException w:name="List Bullet 2" w:semiHidden="1" w:unhideWhenUsed="1"/>
+    <w:lsdException w:name="List Bullet 3" w:semiHidden="1" w:unhideWhenUsed="1"/>
+    <w:lsdException w:name="List Bullet 4" w:semiHidden="1" w:unhideWhenUsed="1"/>
+    <w:lsdException w:name="List Bullet 5" w:semiHidden="1" w:unhideWhenUsed="1"/>
+    <w:lsdException w:name="List Number 2" w:semiHidden="1" w:unhideWhenUsed="1"/>
+    <w:lsdException w:name="List Number 3" w:semiHidden="1" w:unhideWhenUsed="1"/>
+    <w:lsdException w:name="List Number 4" w:semiHidden="1" w:unhideWhenUsed="1"/>
+    <w:lsdException w:name="List Number 5" w:semiHidden="1" w:unhideWhenUsed="1"/>
+    <w:lsdException w:name="Title" w:uiPriority="10" w:qFormat="1"/>
+    <w:lsdException w:name="Closing" w:semiHidden="1" w:unhideWhenUsed="1"/>
+    <w:lsdException w:name="Signature" w:semiHidden="1" w:unhideWhenUsed="1"/>
+    <w:lsdException w:name="Default Paragraph Font" w:semiHidden="1" w:uiPriority="1" w:unhideWhenUsed="1"/>
+    <w:lsdException w:name="Body Text" w:semiHidden="1" w:unhideWhenUsed="1"/>
+    <w:lsdException w:name="Body Text Indent" w:semiHidden="1" w:unhideWhenUsed="1"/>
+    <w:lsdException w:name="List Continue" w:semiHidden="1" w:unhideWhenUsed="1"/>
+    <w:lsdException w:name="List Continue 2" w:semiHidden="1" w:unhideWhenUsed="1"/>
+    <w:lsdException w:name="List Continue 3" w:semiHidden="1" w:unhideWhenUsed="1"/>
+    <w:lsdException w:name="List Continue 4" w:semiHidden="1" w:unhideWhenUsed="1"/>
+    <w:lsdException w:name="List Continue 5" w:semiHidden="1" w:unhideWhenUsed="1"/>
+    <w:lsdException w:name="Message Header" w:semiHidden="1" w:unhideWhenUsed="1"/>
+    <w:lsdException w:name="Subtitle" w:uiPriority="11" w:qFormat="1"/>
+    <w:lsdException w:name="Salutation" w:semiHidden="1" w:unhideWhenUsed="1"/>
+    <w:lsdException w:name="Date" w:semiHidden="1" w:unhideWhenUsed="1"/>
+    <w:lsdException w:name="Body Text First Indent" w:semiHidden="1" w:unhideWhenUsed="1"/>
+    <w:lsdException w:name="Body Text First Indent 2" w:semiHidden="1" w:unhideWhenUsed="1"/>
+    <w:lsdException w:name="Note Heading" w:semiHidden="1" w:unhideWhenUsed="1"/>
+    <w:lsdException w:name="Body Text 2" w:semiHidden="1" w:unhideWhenUsed="1"/>
+    <w:lsdException w:name="Body Text 3" w:semiHidden="1" w:unhideWhenUsed="1"/>
+    <w:lsdException w:name="Body Text Indent 2" w:semiHidden="1" w:unhideWhenUsed="1"/>
+    <w:lsdException w:name="Body Text Indent 3" w:semiHidden="1" w:unhideWhenUsed="1"/>
+    <w:lsdException w:name="Block Text" w:semiHidden="1" w:unhideWhenUsed="1"/>
+    <w:lsdException w:name="Hyperlink" w:semiHidden="1" w:unhideWhenUsed="1"/>
+    <w:lsdException w:name="FollowedHyperlink" w:semiHidden="1" w:unhideWhenUsed="1"/>
+    <w:lsdException w:name="Strong" w:uiPriority="22" w:qFormat="1"/>
+    <w:lsdException w:name="Emphasis" w:uiPriority="20" w:qFormat="1"/>
+    <w:lsdException w:name="Document Map" w:semiHidden="1" w:unhideWhenUsed="1"/>
+    <w:lsdException w:name="Plain Text" w:semiHidden="1" w:unhideWhenUsed="1"/>
+    <w:lsdException w:name="E-mail Signature" w:semiHidden="1" w:unhideWhenUsed="1"/>
+    <w:lsdException w:name="HTML Top of Form" w:semiHidden="1" w:unhideWhenUsed="1"/>
+    <w:lsdException w:name="HTML Bottom of Form" w:semiHidden="1" w:unhideWhenUsed="1"/>
+    <w:lsdException w:name="Normal (Web)" w:semiHidden="1" w:unhideWhenUsed="1"/>
+    <w:lsdException w:name="HTML Acronym" w:semiHidden="1" w:unhideWhenUsed="1"/>
+    <w:lsdException w:name="HTML Address" w:semiHidden="1" w:unhideWhenUsed="1"/>
+    <w:lsdException w:name="HTML Cite" w:semiHidden="1" w:unhideWhenUsed="1"/>
+    <w:lsdException w:name="HTML Code" w:semiHidden="1" w:unhideWhenUsed="1"/>
+    <w:lsdException w:name="HTML Definition" w:semiHidden="1" w:unhideWhenUsed="1"/>
+    <w:lsdException w:name="HTML Keyboard" w:semiHidden="1" w:unhideWhenUsed="1"/>
+    <w:lsdException w:name="HTML Preformatted" w:semiHidden="1" w:unhideWhenUsed="1"/>
+    <w:lsdException w:name="HTML Sample" w:semiHidden="1" w:unhideWhenUsed="1"/>
+    <w:lsdException w:name="HTML Typewriter" w:semiHidden="1" w:unhideWhenUsed="1"/>
+    <w:lsdException w:name="HTML Variable" w:semiHidden="1" w:unhideWhenUsed="1"/>
+    <w:lsdException w:name="Normal Table" w:semiHidden="1" w:unhideWhenUsed="1"/>
+    <w:lsdException w:name="annotation subject" w:semiHidden="1" w:unhideWhenUsed="1"/>
+    <w:lsdException w:name="No List" w:semiHidden="1" w:unhideWhenUsed="1"/>
+    <w:lsdException w:name="Outline List 1" w:semiHidden="1" w:unhideWhenUsed="1"/>
+    <w:lsdException w:name="Outline List 2" w:semiHidden="1" w:unhideWhenUsed="1"/>
+    <w:lsdException w:name="Outline List 3" w:semiHidden="1" w:unhideWhenUsed="1"/>
+    <w:lsdException w:name="Table Simple 1" w:semiHidden="1" w:unhideWhenUsed="1"/>
+    <w:lsdException w:name="Table Simple 2" w:semiHidden="1" w:unhideWhenUsed="1"/>
+    <w:lsdException w:name="Table Simple 3" w:semiHidden="1" w:unhideWhenUsed="1"/>
+    <w:lsdException w:name="Table Classic 1" w:semiHidden="1" w:unhideWhenUsed="1"/>
+    <w:lsdException w:name="Table Classic 2" w:semiHidden="1" w:unhideWhenUsed="1"/>
+    <w:lsdException w:name="Table Classic 3" w:semiHidden="1" w:unhideWhenUsed="1"/>
+    <w:lsdException w:name="Table Classic 4" w:semiHidden="1" w:unhideWhenUsed="1"/>
+    <w:lsdException w:name="Table Colorful 1" w:semiHidden="1" w:unhideWhenUsed="1"/>
+    <w:lsdException w:name="Table Colorful 2" w:semiHidden="1" w:unhideWhenUsed="1"/>
+    <w:lsdException w:name="Table Colorful 3" w:semiHidden="1" w:unhideWhenUsed="1"/>
+    <w:lsdException w:name="Table Columns 1" w:semiHidden="1" w:unhideWhenUsed="1"/>
+    <w:lsdException w:name="Table Columns 2" w:semiHidden="1" w:unhideWhenUsed="1"/>
+    <w:lsdException w:name="Table Columns 3" w:semiHidden="1" w:unhideWhenUsed="1"/>
+    <w:lsdException w:name="Table Columns 4" w:semiHidden="1" w:unhideWhenUsed="1"/>
+    <w:lsdException w:name="Table Columns 5" w:semiHidden="1" w:unhideWhenUsed="1"/>
+    <w:lsdException w:name="Table Grid 1" w:semiHidden="1" w:unhideWhenUsed="1"/>
+    <w:lsdException w:name="Table Grid 2" w:semiHidden="1" w:unhideWhenUsed="1"/>
+    <w:lsdException w:name="Table Grid 3" w:semiHidden="1" w:unhideWhenUsed="1"/>
+    <w:lsdException w:name="Table Grid 4" w:semiHidden="1" w:unhideWhenUsed="1"/>
+    <w:lsdException w:name="Table Grid 5" w:semiHidden="1" w:unhideWhenUsed="1"/>
+    <w:lsdException w:name="Table Grid 6" w:semiHidden="1" w:unhideWhenUsed="1"/>
+    <w:lsdException w:name="Table Grid 7" w:semiHidden="1" w:unhideWhenUsed="1"/>
+    <w:lsdException w:name="Table Grid 8" w:semiHidden="1" w:unhideWhenUsed="1"/>
+    <w:lsdException w:name="Table List 1" w:semiHidden="1" w:unhideWhenUsed="1"/>
+    <w:lsdException w:name="Table List 2" w:semiHidden="1" w:unhideWhenUsed="1"/>
+    <w:lsdException w:name="Table List 3" w:semiHidden="1" w:unhideWhenUsed="1"/>
+    <w:lsdException w:name="Table List 4" w:semiHidden="1" w:unhideWhenUsed="1"/>
+    <w:lsdException w:name="Table List 5" w:semiHidden="1" w:unhideWhenUsed="1"/>
+    <w:lsdException w:name="Table List 6" w:semiHidden="1" w:unhideWhenUsed="1"/>
+    <w:lsdException w:name="Table List 7" w:semiHidden="1" w:unhideWhenUsed="1"/>
+    <w:lsdException w:name="Table List 8" w:semiHidden="1" w:unhideWhenUsed="1"/>
+    <w:lsdException w:name="Table 3D effects 1" w:semiHidden="1" w:unhideWhenUsed="1"/>
+    <w:lsdException w:name="Table 3D effects 2" w:semiHidden="1" w:unhideWhenUsed="1"/>
+    <w:lsdException w:name="Table 3D effects 3" w:semiHidden="1" w:unhideWhenUsed="1"/>
+    <w:lsdException w:name="Table Contemporary" w:semiHidden="1" w:unhideWhenUsed="1"/>
+    <w:lsdException w:name="Table Elegant" w:semiHidden="1" w:unhideWhenUsed="1"/>
+    <w:lsdException w:name="Table Professional" w:semiHidden="1" w:unhideWhenUsed="1"/>
+    <w:lsdException w:name="Table Subtle 1" w:semiHidden="1" w:unhideWhenUsed="1"/>
+    <w:lsdException w:name="Table Subtle 2" w:semiHidden="1" w:unhideWhenUsed="1"/>
+    <w:lsdException w:name="Table Web 1" w:semiHidden="1" w:unhideWhenUsed="1"/>
+    <w:lsdException w:name="Table Web 2" w:semiHidden="1" w:unhideWhenUsed="1"/>
+    <w:lsdException w:name="Table Web 3" w:semiHidden="1" w:unhideWhenUsed="1"/>
+    <w:lsdException w:name="Balloon Text" w:semiHidden="1" w:unhideWhenUsed="1"/>
+    <w:lsdException w:name="Table Grid" w:uiPriority="59"/>
+    <w:lsdException w:name="Table Theme" w:semiHidden="1" w:unhideWhenUsed="1"/>
+    <w:lsdException w:name="Placeholder Text" w:semiHidden="1"/>
+    <w:lsdException w:name="No Spacing" w:uiPriority="1" w:qFormat="1"/>
+    <w:lsdException w:name="Light Shading" w:uiPriority="60"/>
+    <w:lsdException w:name="Light List" w:uiPriority="61"/>
+    <w:lsdException w:name="Light Grid" w:uiPriority="62"/>
+    <w:lsdException w:name="Medium Shading 1" w:uiPriority="63"/>
+    <w:lsdException w:name="Medium Shading 2" w:uiPriority="64"/>
+    <w:lsdException w:name="Medium List 1" w:uiPriority="65"/>
+    <w:lsdException w:name="Medium List 2" w:uiPriority="66"/>
+    <w:lsdException w:name="Medium Grid 1" w:uiPriority="67"/>
+    <w:lsdException w:name="Medium Grid 2" w:uiPriority="68"/>
+    <w:lsdException w:name="Medium Grid 3" w:uiPriority="69"/>
+    <w:lsdException w:name="Dark List" w:uiPriority="70"/>
+    <w:lsdException w:name="Colorful Shading" w:uiPriority="71"/>
+    <w:lsdException w:name="Colorful List" w:uiPriority="72"/>
+    <w:lsdException w:name="Colorful Grid" w:uiPriority="73"/>
+    <w:lsdException w:name="Light Shading Accent 1" w:uiPriority="60"/>
+    <w:lsdException w:name="Light List Accent 1" w:uiPriority="61"/>
+    <w:lsdException w:name="Light Grid Accent 1" w:uiPriority="62"/>
+    <w:lsdException w:name="Medium Shading 1 Accent 1" w:uiPriority="63"/>
+    <w:lsdException w:name="Medium Shading 2 Accent 1" w:uiPriority="64"/>
+    <w:lsdException w:name="Medium List 1 Accent 1" w:uiPriority="65"/>
+    <w:lsdException w:name="Revision" w:semiHidden="1"/>
+    <w:lsdException w:name="List Paragraph" w:uiPriority="34" w:qFormat="1"/>
+    <w:lsdException w:name="Quote" w:uiPriority="29" w:qFormat="1"/>
+    <w:lsdException w:name="Intense Quote" w:uiPriority="30" w:qFormat="1"/>
+    <w:lsdException w:name="Medium List 2 Accent 1" w:uiPriority="66"/>
+    <w:lsdException w:name="Medium Grid 1 Accent 1" w:uiPriority="67"/>
+    <w:lsdException w:name="Medium Grid 2 Accent 1" w:uiPriority="68"/>
+    <w:lsdException w:name="Medium Grid 3 Accent 1" w:uiPriority="69"/>
+    <w:lsdException w:name="Dark List Accent 1" w:uiPriority="70"/>
+    <w:lsdException w:name="Colorful Shading Accent 1" w:uiPriority="71"/>
+    <w:lsdException w:name="Colorful List Accent 1" w:uiPriority="72"/>
+    <w:lsdException w:name="Colorful Grid Accent 1" w:uiPriority="73"/>
+    <w:lsdException w:name="Light Shading Accent 2" w:uiPriority="60"/>
+    <w:lsdException w:name="Light List Accent 2" w:uiPriority="61"/>
+    <w:lsdException w:name="Light Grid Accent 2" w:uiPriority="62"/>
+    <w:lsdException w:name="Medium Shading 1 Accent 2" w:uiPriority="63"/>
+    <w:lsdException w:name="Medium Shading 2 Accent 2" w:uiPriority="64"/>
+    <w:lsdException w:name="Medium List 1 Accent 2" w:uiPriority="65"/>
+    <w:lsdException w:name="Medium List 2 Accent 2" w:uiPriority="66"/>
+    <w:lsdException w:name="Medium Grid 1 Accent 2" w:uiPriority="67"/>
+    <w:lsdException w:name="Medium Grid 2 Accent 2" w:uiPriority="68"/>
+    <w:lsdException w:name="Medium Grid 3 Accent 2" w:uiPriority="69"/>
+    <w:lsdException w:name="Dark List Accent 2" w:uiPriority="70"/>
+    <w:lsdException w:name="Colorful Shading Accent 2" w:uiPriority="71"/>
+    <w:lsdException w:name="Colorful List Accent 2" w:uiPriority="72"/>
+    <w:lsdException w:name="Colorful Grid Accent 2" w:uiPriority="73"/>
+    <w:lsdException w:name="Light Shading Accent 3" w:uiPriority="60"/>
+    <w:lsdException w:name="Light List Accent 3" w:uiPriority="61"/>
+    <w:lsdException w:name="Light Grid Accent 3" w:uiPriority="62"/>
+    <w:lsdException w:name="Medium Shading 1 Accent 3" w:uiPriority="63"/>
+    <w:lsdException w:name="Medium Shading 2 Accent 3" w:uiPriority="64"/>
+    <w:lsdException w:name="Medium List 1 Accent 3" w:uiPriority="65"/>
+    <w:lsdException w:name="Medium List 2 Accent 3" w:uiPriority="66"/>
+    <w:lsdException w:name="Medium Grid 1 Accent 3" w:uiPriority="67"/>
+    <w:lsdException w:name="Medium Grid 2 Accent 3" w:uiPriority="68"/>
+    <w:lsdException w:name="Medium Grid 3 Accent 3" w:uiPriority="69"/>
+    <w:lsdException w:name="Dark List Accent 3" w:uiPriority="70"/>
+    <w:lsdException w:name="Colorful Shading Accent 3" w:uiPriority="71"/>
+    <w:lsdException w:name="Colorful List Accent 3" w:uiPriority="72"/>
+    <w:lsdException w:name="Colorful Grid Accent 3" w:uiPriority="73"/>
+    <w:lsdException w:name="Light Shading Accent 4" w:uiPriority="60"/>
+    <w:lsdException w:name="Light List Accent 4" w:uiPriority="61"/>
+    <w:lsdException w:name="Light Grid Accent 4" w:uiPriority="62"/>
+    <w:lsdException w:name="Medium Shading 1 Accent 4" w:uiPriority="63"/>
+    <w:lsdException w:name="Medium Shading 2 Accent 4" w:uiPriority="64"/>
+    <w:lsdException w:name="Medium List 1 Accent 4" w:uiPriority="65"/>
+    <w:lsdException w:name="Medium List 2 Accent 4" w:uiPriority="66"/>
+    <w:lsdException w:name="Medium Grid 1 Accent 4" w:uiPriority="67"/>
+    <w:lsdException w:name="Medium Grid 2 Accent 4" w:uiPriority="68"/>
+    <w:lsdException w:name="Medium Grid 3 Accent 4" w:uiPriority="69"/>
+    <w:lsdException w:name="Dark List Accent 4" w:uiPriority="70"/>
+    <w:lsdException w:name="Colorful Shading Accent 4" w:uiPriority="71"/>
+    <w:lsdException w:name="Colorful List Accent 4" w:uiPriority="72"/>
+    <w:lsdException w:name="Colorful Grid Accent 4" w:uiPriority="73"/>
+    <w:lsdException w:name="Light Shading Accent 5" w:uiPriority="60"/>
+    <w:lsdException w:name="Light List Accent 5" w:uiPriority="61"/>
+    <w:lsdException w:name="Light Grid Accent 5" w:uiPriority="62"/>
+    <w:lsdException w:name="Medium Shading 1 Accent 5" w:uiPriority="63"/>
+    <w:lsdException w:name="Medium Shading 2 Accent 5" w:uiPriority="64"/>
+    <w:lsdException w:name="Medium List 1 Accent 5" w:uiPriority="65"/>
+    <w:lsdException w:name="Medium List 2 Accent 5" w:uiPriority="66"/>
+    <w:lsdException w:name="Medium Grid 1 Accent 5" w:uiPriority="67"/>
+    <w:lsdException w:name="Medium Grid 2 Accent 5" w:uiPriority="68"/>
+    <w:lsdException w:name="Medium Grid 3 Accent 5" w:uiPriority="69"/>
+    <w:lsdException w:name="Dark List Accent 5" w:uiPriority="70"/>
+    <w:lsdException w:name="Colorful Shading Accent 5" w:uiPriority="71"/>
+    <w:lsdException w:name="Colorful List Accent 5" w:uiPriority="72"/>
+    <w:lsdException w:name="Colorful Grid Accent 5" w:uiPriority="73"/>
+    <w:lsdException w:name="Light Shading Accent 6" w:uiPriority="60"/>
+    <w:lsdException w:name="Light List Accent 6" w:uiPriority="61"/>
+    <w:lsdException w:name="Light Grid Accent 6" w:uiPriority="62"/>
+    <w:lsdException w:name="Medium Shading 1 Accent 6" w:uiPriority="63"/>
+    <w:lsdException w:name="Medium Shading 2 Accent 6" w:uiPriority="64"/>
+    <w:lsdException w:name="Medium List 1 Accent 6" w:uiPriority="65"/>
+    <w:lsdException w:name="Medium List 2 Accent 6" w:uiPriority="66"/>
+    <w:lsdException w:name="Medium Grid 1 Accent 6" w:uiPriority="67"/>
+    <w:lsdException w:name="Medium Grid 2 Accent 6" w:uiPriority="68"/>
+    <w:lsdException w:name="Medium Grid 3 Accent 6" w:uiPriority="69"/>
+    <w:lsdException w:name="Dark List Accent 6" w:uiPriority="70"/>
+    <w:lsdException w:name="Colorful Shading Accent 6" w:uiPriority="71"/>
+    <w:lsdException w:name="Colorful List Accent 6" w:uiPriority="72"/>
+    <w:lsdException w:name="Colorful Grid Accent 6" w:uiPriority="73"/>
+    <w:lsdException w:name="Subtle Emphasis" w:uiPriority="19" w:qFormat="1"/>
+    <w:lsdException w:name="Intense Emphasis" w:uiPriority="21" w:qFormat="1"/>
+    <w:lsdException w:name="Subtle Reference" w:uiPriority="31" w:qFormat="1"/>
+    <w:lsdException w:name="Intense Reference" w:uiPriority="32" w:qFormat="1"/>
+    <w:lsdException w:name="Book Title" w:uiPriority="33" w:qFormat="1"/>
+    <w:lsdException w:name="Bibliography" w:semiHidden="1" w:uiPriority="37" w:unhideWhenUsed="1"/>
+    <w:lsdException w:name="TOC Heading" w:semiHidden="1" w:uiPriority="39" w:unhideWhenUsed="1" w:qFormat="1"/>
+    <w:lsdException w:name="Plain Table 1" w:uiPriority="41"/>
+    <w:lsdException w:name="Plain Table 2" w:uiPriority="42"/>
+    <w:lsdException w:name="Plain Table 3" w:uiPriority="43"/>
+    <w:lsdException w:name="Plain Table 4" w:uiPriority="44"/>
+    <w:lsdException w:name="Plain Table 5" w:uiPriority="45"/>
+    <w:lsdException w:name="Grid Table Light" w:uiPriority="40"/>
+    <w:lsdException w:name="Grid Table 1 Light" w:uiPriority="46"/>
+    <w:lsdException w:name="Grid Table 2" w:uiPriority="47"/>
+    <w:lsdException w:name="Grid Table 3" w:uiPriority="48"/>
+    <w:lsdException w:name="Grid Table 4" w:uiPriority="49"/>
+    <w:lsdException w:name="Grid Table 5 Dark" w:uiPriority="50"/>
+    <w:lsdException w:name="Grid Table 6 Colorful" w:uiPriority="51"/>
+    <w:lsdException w:name="Grid Table 7 Colorful" w:uiPriority="52"/>
+    <w:lsdException w:name="Grid Table 1 Light Accent 1" w:uiPriority="46"/>
+    <w:lsdException w:name="Grid Table 2 Accent 1" w:uiPriority="47"/>
+    <w:lsdException w:name="Grid Table 3 Accent 1" w:uiPriority="48"/>
+    <w:lsdException w:name="Grid Table 4 Accent 1" w:uiPriority="49"/>
+    <w:lsdException w:name="Grid Table 5 Dark Accent 1" w:uiPriority="50"/>
+    <w:lsdException w:name="Grid Table 6 Colorful Accent 1" w:uiPriority="51"/>
+    <w:lsdException w:name="Grid Table 7 Colorful Accent 1" w:uiPriority="52"/>
+    <w:lsdException w:name="Grid Table 1 Light Accent 2" w:uiPriority="46"/>
+    <w:lsdException w:name="Grid Table 2 Accent 2" w:uiPriority="47"/>
+    <w:lsdException w:name="Grid Table 3 Accent 2" w:uiPriority="48"/>
+    <w:lsdException w:name="Grid Table 4 Accent 2" w:uiPriority="49"/>
+    <w:lsdException w:name="Grid Table 5 Dark Accent 2" w:uiPriority="50"/>
+    <w:lsdException w:name="Grid Table 6 Colorful Accent 2" w:uiPriority="51"/>
+    <w:lsdException w:name="Grid Table 7 Colorful Accent 2" w:uiPriority="52"/>
+    <w:lsdException w:name="Grid Table 1 Light Accent 3" w:uiPriority="46"/>
+    <w:lsdException w:name="Grid Table 2 Accent 3" w:uiPriority="47"/>
+    <w:lsdException w:name="Grid Table 3 Accent 3" w:uiPriority="48"/>
+    <w:lsdException w:name="Grid Table 4 Accent 3" w:uiPriority="49"/>
+    <w:lsdException w:name="Grid Table 5 Dark Accent 3" w:uiPriority="50"/>
+    <w:lsdException w:name="Grid Table 6 Colorful Accent 3" w:uiPriority="51"/>
+    <w:lsdException w:name="Grid Table 7 Colorful Accent 3" w:uiPriority="52"/>
+    <w:lsdException w:name="Grid Table 1 Light Accent 4" w:uiPriority="46"/>
+    <w:lsdException w:name="Grid Table 2 Accent 4" w:uiPriority="47"/>
+    <w:lsdException w:name="Grid Table 3 Accent 4" w:uiPriority="48"/>
+    <w:lsdException w:name="Grid Table 4 Accent 4" w:uiPriority="49"/>
+    <w:lsdException w:name="Grid Table 5 Dark Accent 4" w:uiPriority="50"/>
+    <w:lsdException w:name="Grid Table 6 Colorful Accent 4" w:uiPriority="51"/>
+    <w:lsdException w:name="Grid Table 7 Colorful Accent 4" w:uiPriority="52"/>
+    <w:lsdException w:name="Grid Table 1 Light Accent 5" w:uiPriority="46"/>
+    <w:lsdException w:name="Grid Table 2 Accent 5" w:uiPriority="47"/>
+    <w:lsdException w:name="Grid Table 3 Accent 5" w:uiPriority="48"/>
+    <w:lsdException w:name="Grid Table 4 Accent 5" w:uiPriority="49"/>
+    <w:lsdException w:name="Grid Table 5 Dark Accent 5" w:uiPriority="50"/>
+    <w:lsdException w:name="Grid Table 6 Colorful Accent 5" w:uiPriority="51"/>
+    <w:lsdException w:name="Grid Table 7 Colorful Accent 5" w:uiPriority="52"/>
+    <w:lsdException w:name="Grid Table 1 Light Accent 6" w:uiPriority="46"/>
+    <w:lsdException w:name="Grid Table 2 Accent 6" w:uiPriority="47"/>
+    <w:lsdException w:name="Grid Table 3 Accent 6" w:uiPriority="48"/>
+    <w:lsdException w:name="Grid Table 4 Accent 6" w:uiPriority="49"/>
+    <w:lsdException w:name="Grid Table 5 Dark Accent 6" w:uiPriority="50"/>
+    <w:lsdException w:name="Grid Table 6 Colorful Accent 6" w:uiPriority="51"/>
+    <w:lsdException w:name="Grid Table 7 Colorful Accent 6" w:uiPriority="52"/>
+    <w:lsdException w:name="List Table 1 Light" w:uiPriority="46"/>
+    <w:lsdException w:name="List Table 2" w:uiPriority="47"/>
+    <w:lsdException w:name="List Table 3" w:uiPriority="48"/>
+    <w:lsdException w:name="List Table 4" w:uiPriority="49"/>
+    <w:lsdException w:name="List Table 5 Dark" w:uiPriority="50"/>
+    <w:lsdException w:name="List Table 6 Colorful" w:uiPriority="51"/>
+    <w:lsdException w:name="List Table 7 Colorful" w:uiPriority="52"/>
+    <w:lsdException w:name="List Table 1 Light Accent 1" w:uiPriority="46"/>
+    <w:lsdException w:name="List Table 2 Accent 1" w:uiPriority="47"/>
+    <w:lsdException w:name="List Table 3 Accent 1" w:uiPriority="48"/>
+    <w:lsdException w:name="List Table 4 Accent 1" w:uiPriority="49"/>
+    <w:lsdException w:name="List Table 5 Dark Accent 1" w:uiPriority="50"/>
+    <w:lsdException w:name="List Table 6 Colorful Accent 1" w:uiPriority="51"/>
+    <w:lsdException w:name="List Table 7 Colorful Accent 1" w:uiPriority="52"/>
+    <w:lsdException w:name="List Table 1 Light Accent 2" w:uiPriority="46"/>
+    <w:lsdException w:name="List Table 2 Accent 2" w:uiPriority="47"/>
+    <w:lsdException w:name="List Table 3 Accent 2" w:uiPriority="48"/>
+    <w:lsdException w:name="List Table 4 Accent 2" w:uiPriority="49"/>
+    <w:lsdException w:name="List Table 5 Dark Accent 2" w:uiPriority="50"/>
+    <w:lsdException w:name="List Table 6 Colorful Accent 2" w:uiPriority="51"/>
+    <w:lsdException w:name="List Table 7 Colorful Accent 2" w:uiPriority="52"/>
+    <w:lsdException w:name="List Table 1 Light Accent 3" w:uiPriority="46"/>
+    <w:lsdException w:name="List Table 2 Accent 3" w:uiPriority="47"/>
+    <w:lsdException w:name="List Table 3 Accent 3" w:uiPriority="48"/>
+    <w:lsdException w:name="List Table 4 Accent 3" w:uiPriority="49"/>
+    <w:lsdException w:name="List Table 5 Dark Accent 3" w:uiPriority="50"/>
+    <w:lsdException w:name="List Table 6 Colorful Accent 3" w:uiPriority="51"/>
+    <w:lsdException w:name="List Table 7 Colorful Accent 3" w:uiPriority="52"/>
+    <w:lsdException w:name="List Table 1 Light Accent 4" w:uiPriority="46"/>
+    <w:lsdException w:name="List Table 2 Accent 4" w:uiPriority="47"/>
+    <w:lsdException w:name="List Table 3 Accent 4" w:uiPriority="48"/>
+    <w:lsdException w:name="List Table 4 Accent 4" w:uiPriority="49"/>
+    <w:lsdException w:name="List Table 5 Dark Accent 4" w:uiPriority="50"/>
+    <w:lsdException w:name="List Table 6 Colorful Accent 4" w:uiPriority="51"/>
+    <w:lsdException w:name="List Table 7 Colorful Accent 4" w:uiPriority="52"/>
+    <w:lsdException w:name="List Table 1 Light Accent 5" w:uiPriority="46"/>
+    <w:lsdException w:name="List Table 2 Accent 5" w:uiPriority="47"/>
+    <w:lsdException w:name="List Table 3 Accent 5" w:uiPriority="48"/>
+    <w:lsdException w:name="List Table 4 Accent 5" w:uiPriority="49"/>
+    <w:lsdException w:name="List Table 5 Dark Accent 5" w:uiPriority="50"/>
+    <w:lsdException w:name="List Table 6 Colorful Accent 5" w:uiPriority="51"/>
+    <w:lsdException w:name="List Table 7 Colorful Accent 5" w:uiPriority="52"/>
+    <w:lsdException w:name="List Table 1 Light Accent 6" w:uiPriority="46"/>
+    <w:lsdException w:name="List Table 2 Accent 6" w:uiPriority="47"/>
+    <w:lsdException w:name="List Table 3 Accent 6" w:uiPriority="48"/>
+    <w:lsdException w:name="List Table 4 Accent 6" w:uiPriority="49"/>
+    <w:lsdException w:name="List Table 5 Dark Accent 6" w:uiPriority="50"/>
+    <w:lsdException w:name="List Table 6 Colorful Accent 6" w:uiPriority="51"/>
+    <w:lsdException w:name="List Table 7 Colorful Accent 6" w:uiPriority="52"/>
   </w:latentStyles>
   <w:style w:type="paragraph" w:default="1" w:styleId="Standard">
     <w:name w:val="Normal"/>
@@ -2205,7 +2044,7 @@
 </file>
 
 <file path=word/glossary/document.xml><?xml version="1.0" encoding="utf-8"?>
-<w:glossaryDocument xmlns:wpc="http://schemas.microsoft.com/office/word/2010/wordprocessingCanvas" xmlns:mc="http://schemas.openxmlformats.org/markup-compatibility/2006" xmlns:o="urn:schemas-microsoft-com:office:office" xmlns:r="http://schemas.openxmlformats.org/officeDocument/2006/relationships" xmlns:m="http://schemas.openxmlformats.org/officeDocument/2006/math" xmlns:v="urn:schemas-microsoft-com:vml" xmlns:wp14="http://schemas.microsoft.com/office/word/2010/wordprocessingDrawing" xmlns:wp="http://schemas.openxmlformats.org/drawingml/2006/wordprocessingDrawing" xmlns:w10="urn:schemas-microsoft-com:office:word" xmlns:w="http://schemas.openxmlformats.org/wordprocessingml/2006/main" xmlns:w14="http://schemas.microsoft.com/office/word/2010/wordml" xmlns:wpg="http://schemas.microsoft.com/office/word/2010/wordprocessingGroup" xmlns:wpi="http://schemas.microsoft.com/office/word/2010/wordprocessingInk" xmlns:wne="http://schemas.microsoft.com/office/word/2006/wordml" xmlns:wps="http://schemas.microsoft.com/office/word/2010/wordprocessingShape" mc:Ignorable="w14 wp14">
+<w:glossaryDocument xmlns:wpc="http://schemas.microsoft.com/office/word/2010/wordprocessingCanvas" xmlns:mc="http://schemas.openxmlformats.org/markup-compatibility/2006" xmlns:o="urn:schemas-microsoft-com:office:office" xmlns:r="http://schemas.openxmlformats.org/officeDocument/2006/relationships" xmlns:m="http://schemas.openxmlformats.org/officeDocument/2006/math" xmlns:v="urn:schemas-microsoft-com:vml" xmlns:wp14="http://schemas.microsoft.com/office/word/2010/wordprocessingDrawing" xmlns:wp="http://schemas.openxmlformats.org/drawingml/2006/wordprocessingDrawing" xmlns:w10="urn:schemas-microsoft-com:office:word" xmlns:w="http://schemas.openxmlformats.org/wordprocessingml/2006/main" xmlns:w14="http://schemas.microsoft.com/office/word/2010/wordml" xmlns:w15="http://schemas.microsoft.com/office/word/2012/wordml" xmlns:wpg="http://schemas.microsoft.com/office/word/2010/wordprocessingGroup" xmlns:wpi="http://schemas.microsoft.com/office/word/2010/wordprocessingInk" xmlns:wne="http://schemas.microsoft.com/office/word/2006/wordml" xmlns:wps="http://schemas.microsoft.com/office/word/2010/wordprocessingShape" mc:Ignorable="w14 w15 wp14">
   <w:docParts>
     <w:docPart>
       <w:docPartPr>
@@ -2369,20 +2208,20 @@
 </file>
 
 <file path=word/glossary/fontTable.xml><?xml version="1.0" encoding="utf-8"?>
-<w:fonts xmlns:mc="http://schemas.openxmlformats.org/markup-compatibility/2006" xmlns:r="http://schemas.openxmlformats.org/officeDocument/2006/relationships" xmlns:w="http://schemas.openxmlformats.org/wordprocessingml/2006/main" xmlns:w14="http://schemas.microsoft.com/office/word/2010/wordml" mc:Ignorable="w14">
+<w:fonts xmlns:mc="http://schemas.openxmlformats.org/markup-compatibility/2006" xmlns:r="http://schemas.openxmlformats.org/officeDocument/2006/relationships" xmlns:w="http://schemas.openxmlformats.org/wordprocessingml/2006/main" xmlns:w14="http://schemas.microsoft.com/office/word/2010/wordml" xmlns:w15="http://schemas.microsoft.com/office/word/2012/wordml" mc:Ignorable="w14 w15">
   <w:font w:name="Times New Roman">
     <w:panose1 w:val="02020603050405020304"/>
     <w:charset w:val="00"/>
     <w:family w:val="roman"/>
     <w:pitch w:val="variable"/>
-    <w:sig w:usb0="E0002AFF" w:usb1="C0007841" w:usb2="00000009" w:usb3="00000000" w:csb0="000001FF" w:csb1="00000000"/>
+    <w:sig w:usb0="E0002EFF" w:usb1="C000785B" w:usb2="00000009" w:usb3="00000000" w:csb0="000001FF" w:csb1="00000000"/>
   </w:font>
   <w:font w:name="Calibri">
     <w:panose1 w:val="020F0502020204030204"/>
     <w:charset w:val="00"/>
     <w:family w:val="swiss"/>
     <w:pitch w:val="variable"/>
-    <w:sig w:usb0="E00002FF" w:usb1="4000ACFF" w:usb2="00000001" w:usb3="00000000" w:csb0="0000019F" w:csb1="00000000"/>
+    <w:sig w:usb0="E0002AFF" w:usb1="C000247B" w:usb2="00000009" w:usb3="00000000" w:csb0="000001FF" w:csb1="00000000"/>
   </w:font>
   <w:font w:name="Cambria">
     <w:panose1 w:val="02040503050406030204"/>
@@ -2398,11 +2237,18 @@
     <w:pitch w:val="variable"/>
     <w:sig w:usb0="E1002EFF" w:usb1="C000605B" w:usb2="00000029" w:usb3="00000000" w:csb0="000101FF" w:csb1="00000000"/>
   </w:font>
+  <w:font w:name="Calibri Light">
+    <w:panose1 w:val="020F0302020204030204"/>
+    <w:charset w:val="00"/>
+    <w:family w:val="swiss"/>
+    <w:pitch w:val="variable"/>
+    <w:sig w:usb0="E0002AFF" w:usb1="C000247B" w:usb2="00000009" w:usb3="00000000" w:csb0="000001FF" w:csb1="00000000"/>
+  </w:font>
 </w:fonts>
 </file>
 
 <file path=word/glossary/settings.xml><?xml version="1.0" encoding="utf-8"?>
-<w:settings xmlns:mc="http://schemas.openxmlformats.org/markup-compatibility/2006" xmlns:o="urn:schemas-microsoft-com:office:office" xmlns:r="http://schemas.openxmlformats.org/officeDocument/2006/relationships" xmlns:m="http://schemas.openxmlformats.org/officeDocument/2006/math" xmlns:v="urn:schemas-microsoft-com:vml" xmlns:w10="urn:schemas-microsoft-com:office:word" xmlns:w="http://schemas.openxmlformats.org/wordprocessingml/2006/main" xmlns:w14="http://schemas.microsoft.com/office/word/2010/wordml" xmlns:sl="http://schemas.openxmlformats.org/schemaLibrary/2006/main" mc:Ignorable="w14">
+<w:settings xmlns:mc="http://schemas.openxmlformats.org/markup-compatibility/2006" xmlns:o="urn:schemas-microsoft-com:office:office" xmlns:r="http://schemas.openxmlformats.org/officeDocument/2006/relationships" xmlns:m="http://schemas.openxmlformats.org/officeDocument/2006/math" xmlns:v="urn:schemas-microsoft-com:vml" xmlns:w10="urn:schemas-microsoft-com:office:word" xmlns:w="http://schemas.openxmlformats.org/wordprocessingml/2006/main" xmlns:w14="http://schemas.microsoft.com/office/word/2010/wordml" xmlns:w15="http://schemas.microsoft.com/office/word/2012/wordml" xmlns:sl="http://schemas.openxmlformats.org/schemaLibrary/2006/main" mc:Ignorable="w14 w15">
   <w:view w:val="normal"/>
   <w:defaultTabStop w:val="708"/>
   <w:hyphenationZone w:val="425"/>
@@ -2417,6 +2263,7 @@
   <w:rsids>
     <w:rsidRoot w:val="003F0A8E"/>
     <w:rsid w:val="003F0A8E"/>
+    <w:rsid w:val="00B907EC"/>
   </w:rsids>
   <m:mathPr>
     <m:mathFont m:val="Cambria Math"/>
@@ -2434,12 +2281,12 @@
   <w:themeFontLang w:val="de-CH"/>
   <w:clrSchemeMapping w:bg1="light1" w:t1="dark1" w:bg2="light2" w:t2="dark2" w:accent1="accent1" w:accent2="accent2" w:accent3="accent3" w:accent4="accent4" w:accent5="accent5" w:accent6="accent6" w:hyperlink="hyperlink" w:followedHyperlink="followedHyperlink"/>
   <w:decimalSymbol w:val="."/>
-  <w:listSeparator w:val=";"/>
+  <w:listSeparator w:val=","/>
 </w:settings>
 </file>
 
 <file path=word/glossary/styles.xml><?xml version="1.0" encoding="utf-8"?>
-<w:styles xmlns:mc="http://schemas.openxmlformats.org/markup-compatibility/2006" xmlns:r="http://schemas.openxmlformats.org/officeDocument/2006/relationships" xmlns:w="http://schemas.openxmlformats.org/wordprocessingml/2006/main" xmlns:w14="http://schemas.microsoft.com/office/word/2010/wordml" mc:Ignorable="w14">
+<w:styles xmlns:mc="http://schemas.openxmlformats.org/markup-compatibility/2006" xmlns:r="http://schemas.openxmlformats.org/officeDocument/2006/relationships" xmlns:w="http://schemas.openxmlformats.org/wordprocessingml/2006/main" xmlns:w14="http://schemas.microsoft.com/office/word/2010/wordml" xmlns:w15="http://schemas.microsoft.com/office/word/2012/wordml" mc:Ignorable="w14 w15">
   <w:docDefaults>
     <w:rPrDefault>
       <w:rPr>
@@ -2455,358 +2302,378 @@
       </w:pPr>
     </w:pPrDefault>
   </w:docDefaults>
-  <w:latentStyles w:defLockedState="0" w:defUIPriority="99" w:defSemiHidden="1" w:defUnhideWhenUsed="1" w:defQFormat="0" w:count="267">
-    <w:lsdException w:name="Normal" w:semiHidden="0" w:uiPriority="0" w:unhideWhenUsed="0" w:qFormat="1"/>
-    <w:lsdException w:name="heading 1" w:semiHidden="0" w:uiPriority="9" w:unhideWhenUsed="0" w:qFormat="1"/>
-    <w:lsdException w:name="heading 2" w:uiPriority="9" w:qFormat="1"/>
-    <w:lsdException w:name="heading 3" w:uiPriority="9" w:qFormat="1"/>
-    <w:lsdException w:name="heading 4" w:uiPriority="9" w:qFormat="1"/>
-    <w:lsdException w:name="heading 5" w:uiPriority="9" w:qFormat="1"/>
-    <w:lsdException w:name="heading 6" w:uiPriority="9" w:qFormat="1"/>
-    <w:lsdException w:name="heading 7" w:uiPriority="9" w:qFormat="1"/>
-    <w:lsdException w:name="heading 8" w:uiPriority="9" w:qFormat="1"/>
-    <w:lsdException w:name="heading 9" w:uiPriority="9" w:qFormat="1"/>
-    <w:lsdException w:name="toc 1" w:uiPriority="39"/>
-    <w:lsdException w:name="toc 2" w:uiPriority="39"/>
-    <w:lsdException w:name="toc 3" w:uiPriority="39"/>
-    <w:lsdException w:name="toc 4" w:uiPriority="39"/>
-    <w:lsdException w:name="toc 5" w:uiPriority="39"/>
-    <w:lsdException w:name="toc 6" w:uiPriority="39"/>
-    <w:lsdException w:name="toc 7" w:uiPriority="39"/>
-    <w:lsdException w:name="toc 8" w:uiPriority="39"/>
-    <w:lsdException w:name="toc 9" w:uiPriority="39"/>
-    <w:lsdException w:name="caption" w:uiPriority="35" w:qFormat="1"/>
-    <w:lsdException w:name="Title" w:semiHidden="0" w:uiPriority="10" w:unhideWhenUsed="0" w:qFormat="1"/>
-    <w:lsdException w:name="Default Paragraph Font" w:uiPriority="1"/>
-    <w:lsdException w:name="Subtitle" w:semiHidden="0" w:uiPriority="11" w:unhideWhenUsed="0" w:qFormat="1"/>
-    <w:lsdException w:name="Strong" w:semiHidden="0" w:uiPriority="22" w:unhideWhenUsed="0" w:qFormat="1"/>
-    <w:lsdException w:name="Emphasis" w:semiHidden="0" w:uiPriority="20" w:unhideWhenUsed="0" w:qFormat="1"/>
-    <w:lsdException w:name="Table Grid" w:semiHidden="0" w:uiPriority="59" w:unhideWhenUsed="0"/>
-    <w:lsdException w:name="Placeholder Text" w:unhideWhenUsed="0"/>
-    <w:lsdException w:name="No Spacing" w:semiHidden="0" w:uiPriority="1" w:unhideWhenUsed="0" w:qFormat="1"/>
-    <w:lsdException w:name="Light Shading" w:semiHidden="0" w:uiPriority="60" w:unhideWhenUsed="0"/>
-    <w:lsdException w:name="Light List" w:semiHidden="0" w:uiPriority="61" w:unhideWhenUsed="0"/>
-    <w:lsdException w:name="Light Grid" w:semiHidden="0" w:uiPriority="62" w:unhideWhenUsed="0"/>
-    <w:lsdException w:name="Medium Shading 1" w:semiHidden="0" w:uiPriority="63" w:unhideWhenUsed="0"/>
-    <w:lsdException w:name="Medium Shading 2" w:semiHidden="0" w:uiPriority="64" w:unhideWhenUsed="0"/>
-    <w:lsdException w:name="Medium List 1" w:semiHidden="0" w:uiPriority="65" w:unhideWhenUsed="0"/>
-    <w:lsdException w:name="Medium List 2" w:semiHidden="0" w:uiPriority="66" w:unhideWhenUsed="0"/>
-    <w:lsdException w:name="Medium Grid 1" w:semiHidden="0" w:uiPriority="67" w:unhideWhenUsed="0"/>
-    <w:lsdException w:name="Medium Grid 2" w:semiHidden="0" w:uiPriority="68" w:unhideWhenUsed="0"/>
-    <w:lsdException w:name="Medium Grid 3" w:semiHidden="0" w:uiPriority="69" w:unhideWhenUsed="0"/>
-    <w:lsdException w:name="Dark List" w:semiHidden="0" w:uiPriority="70" w:unhideWhenUsed="0"/>
-    <w:lsdException w:name="Colorful Shading" w:semiHidden="0" w:uiPriority="71" w:unhideWhenUsed="0"/>
-    <w:lsdException w:name="Colorful List" w:semiHidden="0" w:uiPriority="72" w:unhideWhenUsed="0"/>
-    <w:lsdException w:name="Colorful Grid" w:semiHidden="0" w:uiPriority="73" w:unhideWhenUsed="0"/>
-    <w:lsdException w:name="Light Shading Accent 1" w:semiHidden="0" w:uiPriority="60" w:unhideWhenUsed="0"/>
-    <w:lsdException w:name="Light List Accent 1" w:semiHidden="0" w:uiPriority="61" w:unhideWhenUsed="0"/>
-    <w:lsdException w:name="Light Grid Accent 1" w:semiHidden="0" w:uiPriority="62" w:unhideWhenUsed="0"/>
-    <w:lsdException w:name="Medium Shading 1 Accent 1" w:semiHidden="0" w:uiPriority="63" w:unhideWhenUsed="0"/>
-    <w:lsdException w:name="Medium Shading 2 Accent 1" w:semiHidden="0" w:uiPriority="64" w:unhideWhenUsed="0"/>
-    <w:lsdException w:name="Medium List 1 Accent 1" w:semiHidden="0" w:uiPriority="65" w:unhideWhenUsed="0"/>
-    <w:lsdException w:name="Revision" w:unhideWhenUsed="0"/>
-    <w:lsdException w:name="List Paragraph" w:semiHidden="0" w:uiPriority="34" w:unhideWhenUsed="0" w:qFormat="1"/>
-    <w:lsdException w:name="Quote" w:semiHidden="0" w:uiPriority="29" w:unhideWhenUsed="0" w:qFormat="1"/>
-    <w:lsdException w:name="Intense Quote" w:semiHidden="0" w:uiPriority="30" w:unhideWhenUsed="0" w:qFormat="1"/>
-    <w:lsdException w:name="Medium List 2 Accent 1" w:semiHidden="0" w:uiPriority="66" w:unhideWhenUsed="0"/>
-    <w:lsdException w:name="Medium Grid 1 Accent 1" w:semiHidden="0" w:uiPriority="67" w:unhideWhenUsed="0"/>
-    <w:lsdException w:name="Medium Grid 2 Accent 1" w:semiHidden="0" w:uiPriority="68" w:unhideWhenUsed="0"/>
-    <w:lsdException w:name="Medium Grid 3 Accent 1" w:semiHidden="0" w:uiPriority="69" w:unhideWhenUsed="0"/>
-    <w:lsdException w:name="Dark List Accent 1" w:semiHidden="0" w:uiPriority="70" w:unhideWhenUsed="0"/>
-    <w:lsdException w:name="Colorful Shading Accent 1" w:semiHidden="0" w:uiPriority="71" w:unhideWhenUsed="0"/>
-    <w:lsdException w:name="Colorful List Accent 1" w:semiHidden="0" w:uiPriority="72" w:unhideWhenUsed="0"/>
-    <w:lsdException w:name="Colorful Grid Accent 1" w:semiHidden="0" w:uiPriority="73" w:unhideWhenUsed="0"/>
-    <w:lsdException w:name="Light Shading Accent 2" w:semiHidden="0" w:uiPriority="60" w:unhideWhenUsed="0"/>
-    <w:lsdException w:name="Light List Accent 2" w:semiHidden="0" w:uiPriority="61" w:unhideWhenUsed="0"/>
-    <w:lsdException w:name="Light Grid Accent 2" w:semiHidden="0" w:uiPriority="62" w:unhideWhenUsed="0"/>
-    <w:lsdException w:name="Medium Shading 1 Accent 2" w:semiHidden="0" w:uiPriority="63" w:unhideWhenUsed="0"/>
-    <w:lsdException w:name="Medium Shading 2 Accent 2" w:semiHidden="0" w:uiPriority="64" w:unhideWhenUsed="0"/>
-    <w:lsdException w:name="Medium List 1 Accent 2" w:semiHidden="0" w:uiPriority="65" w:unhideWhenUsed="0"/>
-    <w:lsdException w:name="Medium List 2 Accent 2" w:semiHidden="0" w:uiPriority="66" w:unhideWhenUsed="0"/>
-    <w:lsdException w:name="Medium Grid 1 Accent 2" w:semiHidden="0" w:uiPriority="67" w:unhideWhenUsed="0"/>
-    <w:lsdException w:name="Medium Grid 2 Accent 2" w:semiHidden="0" w:uiPriority="68" w:unhideWhenUsed="0"/>
-    <w:lsdException w:name="Medium Grid 3 Accent 2" w:semiHidden="0" w:uiPriority="69" w:unhideWhenUsed="0"/>
-    <w:lsdException w:name="Dark List Accent 2" w:semiHidden="0" w:uiPriority="70" w:unhideWhenUsed="0"/>
-    <w:lsdException w:name="Colorful Shading Accent 2" w:semiHidden="0" w:uiPriority="71" w:unhideWhenUsed="0"/>
-    <w:lsdException w:name="Colorful List Accent 2" w:semiHidden="0" w:uiPriority="72" w:unhideWhenUsed="0"/>
-    <w:lsdException w:name="Colorful Grid Accent 2" w:semiHidden="0" w:uiPriority="73" w:unhideWhenUsed="0"/>
-    <w:lsdException w:name="Light Shading Accent 3" w:semiHidden="0" w:uiPriority="60" w:unhideWhenUsed="0"/>
-    <w:lsdException w:name="Light List Accent 3" w:semiHidden="0" w:uiPriority="61" w:unhideWhenUsed="0"/>
-    <w:lsdException w:name="Light Grid Accent 3" w:semiHidden="0" w:uiPriority="62" w:unhideWhenUsed="0"/>
-    <w:lsdException w:name="Medium Shading 1 Accent 3" w:semiHidden="0" w:uiPriority="63" w:unhideWhenUsed="0"/>
-    <w:lsdException w:name="Medium Shading 2 Accent 3" w:semiHidden="0" w:uiPriority="64" w:unhideWhenUsed="0"/>
-    <w:lsdException w:name="Medium List 1 Accent 3" w:semiHidden="0" w:uiPriority="65" w:unhideWhenUsed="0"/>
-    <w:lsdException w:name="Medium List 2 Accent 3" w:semiHidden="0" w:uiPriority="66" w:unhideWhenUsed="0"/>
-    <w:lsdException w:name="Medium Grid 1 Accent 3" w:semiHidden="0" w:uiPriority="67" w:unhideWhenUsed="0"/>
-    <w:lsdException w:name="Medium Grid 2 Accent 3" w:semiHidden="0" w:uiPriority="68" w:unhideWhenUsed="0"/>
-    <w:lsdException w:name="Medium Grid 3 Accent 3" w:semiHidden="0" w:uiPriority="69" w:unhideWhenUsed="0"/>
-    <w:lsdException w:name="Dark List Accent 3" w:semiHidden="0" w:uiPriority="70" w:unhideWhenUsed="0"/>
-    <w:lsdException w:name="Colorful Shading Accent 3" w:semiHidden="0" w:uiPriority="71" w:unhideWhenUsed="0"/>
-    <w:lsdException w:name="Colorful List Accent 3" w:semiHidden="0" w:uiPriority="72" w:unhideWhenUsed="0"/>
-    <w:lsdException w:name="Colorful Grid Accent 3" w:semiHidden="0" w:uiPriority="73" w:unhideWhenUsed="0"/>
-    <w:lsdException w:name="Light Shading Accent 4" w:semiHidden="0" w:uiPriority="60" w:unhideWhenUsed="0"/>
-    <w:lsdException w:name="Light List Accent 4" w:semiHidden="0" w:uiPriority="61" w:unhideWhenUsed="0"/>
-    <w:lsdException w:name="Light Grid Accent 4" w:semiHidden="0" w:uiPriority="62" w:unhideWhenUsed="0"/>
-    <w:lsdException w:name="Medium Shading 1 Accent 4" w:semiHidden="0" w:uiPriority="63" w:unhideWhenUsed="0"/>
-    <w:lsdException w:name="Medium Shading 2 Accent 4" w:semiHidden="0" w:uiPriority="64" w:unhideWhenUsed="0"/>
-    <w:lsdException w:name="Medium List 1 Accent 4" w:semiHidden="0" w:uiPriority="65" w:unhideWhenUsed="0"/>
-    <w:lsdException w:name="Medium List 2 Accent 4" w:semiHidden="0" w:uiPriority="66" w:unhideWhenUsed="0"/>
-    <w:lsdException w:name="Medium Grid 1 Accent 4" w:semiHidden="0" w:uiPriority="67" w:unhideWhenUsed="0"/>
-    <w:lsdException w:name="Medium Grid 2 Accent 4" w:semiHidden="0" w:uiPriority="68" w:unhideWhenUsed="0"/>
-    <w:lsdException w:name="Medium Grid 3 Accent 4" w:semiHidden="0" w:uiPriority="69" w:unhideWhenUsed="0"/>
-    <w:lsdException w:name="Dark List Accent 4" w:semiHidden="0" w:uiPriority="70" w:unhideWhenUsed="0"/>
-    <w:lsdException w:name="Colorful Shading Accent 4" w:semiHidden="0" w:uiPriority="71" w:unhideWhenUsed="0"/>
-    <w:lsdException w:name="Colorful List Accent 4" w:semiHidden="0" w:uiPriority="72" w:unhideWhenUsed="0"/>
-    <w:lsdException w:name="Colorful Grid Accent 4" w:semiHidden="0" w:uiPriority="73" w:unhideWhenUsed="0"/>
-    <w:lsdException w:name="Light Shading Accent 5" w:semiHidden="0" w:uiPriority="60" w:unhideWhenUsed="0"/>
-    <w:lsdException w:name="Light List Accent 5" w:semiHidden="0" w:uiPriority="61" w:unhideWhenUsed="0"/>
-    <w:lsdException w:name="Light Grid Accent 5" w:semiHidden="0" w:uiPriority="62" w:unhideWhenUsed="0"/>
-    <w:lsdException w:name="Medium Shading 1 Accent 5" w:semiHidden="0" w:uiPriority="63" w:unhideWhenUsed="0"/>
-    <w:lsdException w:name="Medium Shading 2 Accent 5" w:semiHidden="0" w:uiPriority="64" w:unhideWhenUsed="0"/>
-    <w:lsdException w:name="Medium List 1 Accent 5" w:semiHidden="0" w:uiPriority="65" w:unhideWhenUsed="0"/>
-    <w:lsdException w:name="Medium List 2 Accent 5" w:semiHidden="0" w:uiPriority="66" w:unhideWhenUsed="0"/>
-    <w:lsdException w:name="Medium Grid 1 Accent 5" w:semiHidden="0" w:uiPriority="67" w:unhideWhenUsed="0"/>
-    <w:lsdException w:name="Medium Grid 2 Accent 5" w:semiHidden="0" w:uiPriority="68" w:unhideWhenUsed="0"/>
-    <w:lsdException w:name="Medium Grid 3 Accent 5" w:semiHidden="0" w:uiPriority="69" w:unhideWhenUsed="0"/>
-    <w:lsdException w:name="Dark List Accent 5" w:semiHidden="0" w:uiPriority="70" w:unhideWhenUsed="0"/>
-    <w:lsdException w:name="Colorful Shading Accent 5" w:semiHidden="0" w:uiPriority="71" w:unhideWhenUsed="0"/>
-    <w:lsdException w:name="Colorful List Accent 5" w:semiHidden="0" w:uiPriority="72" w:unhideWhenUsed="0"/>
-    <w:lsdException w:name="Colorful Grid Accent 5" w:semiHidden="0" w:uiPriority="73" w:unhideWhenUsed="0"/>
-    <w:lsdException w:name="Light Shading Accent 6" w:semiHidden="0" w:uiPriority="60" w:unhideWhenUsed="0"/>
-    <w:lsdException w:name="Light List Accent 6" w:semiHidden="0" w:uiPriority="61" w:unhideWhenUsed="0"/>
-    <w:lsdException w:name="Light Grid Accent 6" w:semiHidden="0" w:uiPriority="62" w:unhideWhenUsed="0"/>
-    <w:lsdException w:name="Medium Shading 1 Accent 6" w:semiHidden="0" w:uiPriority="63" w:unhideWhenUsed="0"/>
-    <w:lsdException w:name="Medium Shading 2 Accent 6" w:semiHidden="0" w:uiPriority="64" w:unhideWhenUsed="0"/>
-    <w:lsdException w:name="Medium List 1 Accent 6" w:semiHidden="0" w:uiPriority="65" w:unhideWhenUsed="0"/>
-    <w:lsdException w:name="Medium List 2 Accent 6" w:semiHidden="0" w:uiPriority="66" w:unhideWhenUsed="0"/>
-    <w:lsdException w:name="Medium Grid 1 Accent 6" w:semiHidden="0" w:uiPriority="67" w:unhideWhenUsed="0"/>
-    <w:lsdException w:name="Medium Grid 2 Accent 6" w:semiHidden="0" w:uiPriority="68" w:unhideWhenUsed="0"/>
-    <w:lsdException w:name="Medium Grid 3 Accent 6" w:semiHidden="0" w:uiPriority="69" w:unhideWhenUsed="0"/>
-    <w:lsdException w:name="Dark List Accent 6" w:semiHidden="0" w:uiPriority="70" w:unhideWhenUsed="0"/>
-    <w:lsdException w:name="Colorful Shading Accent 6" w:semiHidden="0" w:uiPriority="71" w:unhideWhenUsed="0"/>
-    <w:lsdException w:name="Colorful List Accent 6" w:semiHidden="0" w:uiPriority="72" w:unhideWhenUsed="0"/>
-    <w:lsdException w:name="Colorful Grid Accent 6" w:semiHidden="0" w:uiPriority="73" w:unhideWhenUsed="0"/>
-    <w:lsdException w:name="Subtle Emphasis" w:semiHidden="0" w:uiPriority="19" w:unhideWhenUsed="0" w:qFormat="1"/>
-    <w:lsdException w:name="Intense Emphasis" w:semiHidden="0" w:uiPriority="21" w:unhideWhenUsed="0" w:qFormat="1"/>
-    <w:lsdException w:name="Subtle Reference" w:semiHidden="0" w:uiPriority="31" w:unhideWhenUsed="0" w:qFormat="1"/>
-    <w:lsdException w:name="Intense Reference" w:semiHidden="0" w:uiPriority="32" w:unhideWhenUsed="0" w:qFormat="1"/>
-    <w:lsdException w:name="Book Title" w:semiHidden="0" w:uiPriority="33" w:unhideWhenUsed="0" w:qFormat="1"/>
-    <w:lsdException w:name="Bibliography" w:uiPriority="37"/>
-    <w:lsdException w:name="TOC Heading" w:uiPriority="39" w:qFormat="1"/>
-  </w:latentStyles>
-  <w:style w:type="paragraph" w:default="1" w:styleId="Standard">
-    <w:name w:val="Normal"/>
-    <w:qFormat/>
-  </w:style>
-  <w:style w:type="character" w:default="1" w:styleId="Absatz-Standardschriftart">
-    <w:name w:val="Default Paragraph Font"/>
-    <w:uiPriority w:val="1"/>
-    <w:semiHidden/>
-    <w:unhideWhenUsed/>
-  </w:style>
-  <w:style w:type="table" w:default="1" w:styleId="NormaleTabelle">
-    <w:name w:val="Normal Table"/>
-    <w:uiPriority w:val="99"/>
-    <w:semiHidden/>
-    <w:unhideWhenUsed/>
-    <w:tblPr>
-      <w:tblInd w:w="0" w:type="dxa"/>
-      <w:tblCellMar>
-        <w:top w:w="0" w:type="dxa"/>
-        <w:left w:w="108" w:type="dxa"/>
-        <w:bottom w:w="0" w:type="dxa"/>
-        <w:right w:w="108" w:type="dxa"/>
-      </w:tblCellMar>
-    </w:tblPr>
-  </w:style>
-  <w:style w:type="numbering" w:default="1" w:styleId="KeineListe">
-    <w:name w:val="No List"/>
-    <w:uiPriority w:val="99"/>
-    <w:semiHidden/>
-    <w:unhideWhenUsed/>
-  </w:style>
-  <w:style w:type="paragraph" w:customStyle="1" w:styleId="51921287191240ECB074A8BE9B89E919">
-    <w:name w:val="51921287191240ECB074A8BE9B89E919"/>
-    <w:rsid w:val="003F0A8E"/>
-  </w:style>
-  <w:style w:type="paragraph" w:customStyle="1" w:styleId="6E27172F34A44F4D87DDD86EC45B046F">
-    <w:name w:val="6E27172F34A44F4D87DDD86EC45B046F"/>
-    <w:rsid w:val="003F0A8E"/>
-  </w:style>
-  <w:style w:type="paragraph" w:customStyle="1" w:styleId="CFB98F74FDD940F1A07036B2228D3AA2">
-    <w:name w:val="CFB98F74FDD940F1A07036B2228D3AA2"/>
-    <w:rsid w:val="003F0A8E"/>
-  </w:style>
-  <w:style w:type="paragraph" w:customStyle="1" w:styleId="AF3843CA9EAA458A82FCF79FDC179687">
-    <w:name w:val="AF3843CA9EAA458A82FCF79FDC179687"/>
-    <w:rsid w:val="003F0A8E"/>
-  </w:style>
-  <w:style w:type="paragraph" w:customStyle="1" w:styleId="53FE47ED13EB49CDA7989D53755ED0F3">
-    <w:name w:val="53FE47ED13EB49CDA7989D53755ED0F3"/>
-    <w:rsid w:val="003F0A8E"/>
-  </w:style>
-  <w:style w:type="paragraph" w:customStyle="1" w:styleId="5245EBD3F8A044EAA10ADEB115BA89BB">
-    <w:name w:val="5245EBD3F8A044EAA10ADEB115BA89BB"/>
-    <w:rsid w:val="003F0A8E"/>
-  </w:style>
-</w:styles>
-</file>
-
-<file path=word/glossary/stylesWithEffects.xml><?xml version="1.0" encoding="utf-8"?>
-<w:styles xmlns:wpc="http://schemas.microsoft.com/office/word/2010/wordprocessingCanvas" xmlns:mc="http://schemas.openxmlformats.org/markup-compatibility/2006" xmlns:o="urn:schemas-microsoft-com:office:office" xmlns:r="http://schemas.openxmlformats.org/officeDocument/2006/relationships" xmlns:m="http://schemas.openxmlformats.org/officeDocument/2006/math" xmlns:v="urn:schemas-microsoft-com:vml" xmlns:wp14="http://schemas.microsoft.com/office/word/2010/wordprocessingDrawing" xmlns:wp="http://schemas.openxmlformats.org/drawingml/2006/wordprocessingDrawing" xmlns:w10="urn:schemas-microsoft-com:office:word" xmlns:w="http://schemas.openxmlformats.org/wordprocessingml/2006/main" xmlns:w14="http://schemas.microsoft.com/office/word/2010/wordml" xmlns:wpg="http://schemas.microsoft.com/office/word/2010/wordprocessingGroup" xmlns:wpi="http://schemas.microsoft.com/office/word/2010/wordprocessingInk" xmlns:wne="http://schemas.microsoft.com/office/word/2006/wordml" xmlns:wps="http://schemas.microsoft.com/office/word/2010/wordprocessingShape" mc:Ignorable="w14 wp14">
-  <w:docDefaults>
-    <w:rPrDefault>
-      <w:rPr>
-        <w:rFonts w:asciiTheme="minorHAnsi" w:eastAsiaTheme="minorEastAsia" w:hAnsiTheme="minorHAnsi" w:cstheme="minorBidi"/>
-        <w:sz w:val="22"/>
-        <w:szCs w:val="22"/>
-        <w:lang w:val="de-CH" w:eastAsia="de-CH" w:bidi="ar-SA"/>
-      </w:rPr>
-    </w:rPrDefault>
-    <w:pPrDefault>
-      <w:pPr>
-        <w:spacing w:after="200" w:line="276" w:lineRule="auto"/>
-      </w:pPr>
-    </w:pPrDefault>
-  </w:docDefaults>
-  <w:latentStyles w:defLockedState="0" w:defUIPriority="99" w:defSemiHidden="1" w:defUnhideWhenUsed="1" w:defQFormat="0" w:count="267">
-    <w:lsdException w:name="Normal" w:semiHidden="0" w:uiPriority="0" w:unhideWhenUsed="0" w:qFormat="1"/>
-    <w:lsdException w:name="heading 1" w:semiHidden="0" w:uiPriority="9" w:unhideWhenUsed="0" w:qFormat="1"/>
-    <w:lsdException w:name="heading 2" w:uiPriority="9" w:qFormat="1"/>
-    <w:lsdException w:name="heading 3" w:uiPriority="9" w:qFormat="1"/>
-    <w:lsdException w:name="heading 4" w:uiPriority="9" w:qFormat="1"/>
-    <w:lsdException w:name="heading 5" w:uiPriority="9" w:qFormat="1"/>
-    <w:lsdException w:name="heading 6" w:uiPriority="9" w:qFormat="1"/>
-    <w:lsdException w:name="heading 7" w:uiPriority="9" w:qFormat="1"/>
-    <w:lsdException w:name="heading 8" w:uiPriority="9" w:qFormat="1"/>
-    <w:lsdException w:name="heading 9" w:uiPriority="9" w:qFormat="1"/>
-    <w:lsdException w:name="toc 1" w:uiPriority="39"/>
-    <w:lsdException w:name="toc 2" w:uiPriority="39"/>
-    <w:lsdException w:name="toc 3" w:uiPriority="39"/>
-    <w:lsdException w:name="toc 4" w:uiPriority="39"/>
-    <w:lsdException w:name="toc 5" w:uiPriority="39"/>
-    <w:lsdException w:name="toc 6" w:uiPriority="39"/>
-    <w:lsdException w:name="toc 7" w:uiPriority="39"/>
-    <w:lsdException w:name="toc 8" w:uiPriority="39"/>
-    <w:lsdException w:name="toc 9" w:uiPriority="39"/>
-    <w:lsdException w:name="caption" w:uiPriority="35" w:qFormat="1"/>
-    <w:lsdException w:name="Title" w:semiHidden="0" w:uiPriority="10" w:unhideWhenUsed="0" w:qFormat="1"/>
-    <w:lsdException w:name="Default Paragraph Font" w:uiPriority="1"/>
-    <w:lsdException w:name="Subtitle" w:semiHidden="0" w:uiPriority="11" w:unhideWhenUsed="0" w:qFormat="1"/>
-    <w:lsdException w:name="Strong" w:semiHidden="0" w:uiPriority="22" w:unhideWhenUsed="0" w:qFormat="1"/>
-    <w:lsdException w:name="Emphasis" w:semiHidden="0" w:uiPriority="20" w:unhideWhenUsed="0" w:qFormat="1"/>
-    <w:lsdException w:name="Table Grid" w:semiHidden="0" w:uiPriority="59" w:unhideWhenUsed="0"/>
-    <w:lsdException w:name="Placeholder Text" w:unhideWhenUsed="0"/>
-    <w:lsdException w:name="No Spacing" w:semiHidden="0" w:uiPriority="1" w:unhideWhenUsed="0" w:qFormat="1"/>
-    <w:lsdException w:name="Light Shading" w:semiHidden="0" w:uiPriority="60" w:unhideWhenUsed="0"/>
-    <w:lsdException w:name="Light List" w:semiHidden="0" w:uiPriority="61" w:unhideWhenUsed="0"/>
-    <w:lsdException w:name="Light Grid" w:semiHidden="0" w:uiPriority="62" w:unhideWhenUsed="0"/>
-    <w:lsdException w:name="Medium Shading 1" w:semiHidden="0" w:uiPriority="63" w:unhideWhenUsed="0"/>
-    <w:lsdException w:name="Medium Shading 2" w:semiHidden="0" w:uiPriority="64" w:unhideWhenUsed="0"/>
-    <w:lsdException w:name="Medium List 1" w:semiHidden="0" w:uiPriority="65" w:unhideWhenUsed="0"/>
-    <w:lsdException w:name="Medium List 2" w:semiHidden="0" w:uiPriority="66" w:unhideWhenUsed="0"/>
-    <w:lsdException w:name="Medium Grid 1" w:semiHidden="0" w:uiPriority="67" w:unhideWhenUsed="0"/>
-    <w:lsdException w:name="Medium Grid 2" w:semiHidden="0" w:uiPriority="68" w:unhideWhenUsed="0"/>
-    <w:lsdException w:name="Medium Grid 3" w:semiHidden="0" w:uiPriority="69" w:unhideWhenUsed="0"/>
-    <w:lsdException w:name="Dark List" w:semiHidden="0" w:uiPriority="70" w:unhideWhenUsed="0"/>
-    <w:lsdException w:name="Colorful Shading" w:semiHidden="0" w:uiPriority="71" w:unhideWhenUsed="0"/>
-    <w:lsdException w:name="Colorful List" w:semiHidden="0" w:uiPriority="72" w:unhideWhenUsed="0"/>
-    <w:lsdException w:name="Colorful Grid" w:semiHidden="0" w:uiPriority="73" w:unhideWhenUsed="0"/>
-    <w:lsdException w:name="Light Shading Accent 1" w:semiHidden="0" w:uiPriority="60" w:unhideWhenUsed="0"/>
-    <w:lsdException w:name="Light List Accent 1" w:semiHidden="0" w:uiPriority="61" w:unhideWhenUsed="0"/>
-    <w:lsdException w:name="Light Grid Accent 1" w:semiHidden="0" w:uiPriority="62" w:unhideWhenUsed="0"/>
-    <w:lsdException w:name="Medium Shading 1 Accent 1" w:semiHidden="0" w:uiPriority="63" w:unhideWhenUsed="0"/>
-    <w:lsdException w:name="Medium Shading 2 Accent 1" w:semiHidden="0" w:uiPriority="64" w:unhideWhenUsed="0"/>
-    <w:lsdException w:name="Medium List 1 Accent 1" w:semiHidden="0" w:uiPriority="65" w:unhideWhenUsed="0"/>
-    <w:lsdException w:name="Revision" w:unhideWhenUsed="0"/>
-    <w:lsdException w:name="List Paragraph" w:semiHidden="0" w:uiPriority="34" w:unhideWhenUsed="0" w:qFormat="1"/>
-    <w:lsdException w:name="Quote" w:semiHidden="0" w:uiPriority="29" w:unhideWhenUsed="0" w:qFormat="1"/>
-    <w:lsdException w:name="Intense Quote" w:semiHidden="0" w:uiPriority="30" w:unhideWhenUsed="0" w:qFormat="1"/>
-    <w:lsdException w:name="Medium List 2 Accent 1" w:semiHidden="0" w:uiPriority="66" w:unhideWhenUsed="0"/>
-    <w:lsdException w:name="Medium Grid 1 Accent 1" w:semiHidden="0" w:uiPriority="67" w:unhideWhenUsed="0"/>
-    <w:lsdException w:name="Medium Grid 2 Accent 1" w:semiHidden="0" w:uiPriority="68" w:unhideWhenUsed="0"/>
-    <w:lsdException w:name="Medium Grid 3 Accent 1" w:semiHidden="0" w:uiPriority="69" w:unhideWhenUsed="0"/>
-    <w:lsdException w:name="Dark List Accent 1" w:semiHidden="0" w:uiPriority="70" w:unhideWhenUsed="0"/>
-    <w:lsdException w:name="Colorful Shading Accent 1" w:semiHidden="0" w:uiPriority="71" w:unhideWhenUsed="0"/>
-    <w:lsdException w:name="Colorful List Accent 1" w:semiHidden="0" w:uiPriority="72" w:unhideWhenUsed="0"/>
-    <w:lsdException w:name="Colorful Grid Accent 1" w:semiHidden="0" w:uiPriority="73" w:unhideWhenUsed="0"/>
-    <w:lsdException w:name="Light Shading Accent 2" w:semiHidden="0" w:uiPriority="60" w:unhideWhenUsed="0"/>
-    <w:lsdException w:name="Light List Accent 2" w:semiHidden="0" w:uiPriority="61" w:unhideWhenUsed="0"/>
-    <w:lsdException w:name="Light Grid Accent 2" w:semiHidden="0" w:uiPriority="62" w:unhideWhenUsed="0"/>
-    <w:lsdException w:name="Medium Shading 1 Accent 2" w:semiHidden="0" w:uiPriority="63" w:unhideWhenUsed="0"/>
-    <w:lsdException w:name="Medium Shading 2 Accent 2" w:semiHidden="0" w:uiPriority="64" w:unhideWhenUsed="0"/>
-    <w:lsdException w:name="Medium List 1 Accent 2" w:semiHidden="0" w:uiPriority="65" w:unhideWhenUsed="0"/>
-    <w:lsdException w:name="Medium List 2 Accent 2" w:semiHidden="0" w:uiPriority="66" w:unhideWhenUsed="0"/>
-    <w:lsdException w:name="Medium Grid 1 Accent 2" w:semiHidden="0" w:uiPriority="67" w:unhideWhenUsed="0"/>
-    <w:lsdException w:name="Medium Grid 2 Accent 2" w:semiHidden="0" w:uiPriority="68" w:unhideWhenUsed="0"/>
-    <w:lsdException w:name="Medium Grid 3 Accent 2" w:semiHidden="0" w:uiPriority="69" w:unhideWhenUsed="0"/>
-    <w:lsdException w:name="Dark List Accent 2" w:semiHidden="0" w:uiPriority="70" w:unhideWhenUsed="0"/>
-    <w:lsdException w:name="Colorful Shading Accent 2" w:semiHidden="0" w:uiPriority="71" w:unhideWhenUsed="0"/>
-    <w:lsdException w:name="Colorful List Accent 2" w:semiHidden="0" w:uiPriority="72" w:unhideWhenUsed="0"/>
-    <w:lsdException w:name="Colorful Grid Accent 2" w:semiHidden="0" w:uiPriority="73" w:unhideWhenUsed="0"/>
-    <w:lsdException w:name="Light Shading Accent 3" w:semiHidden="0" w:uiPriority="60" w:unhideWhenUsed="0"/>
-    <w:lsdException w:name="Light List Accent 3" w:semiHidden="0" w:uiPriority="61" w:unhideWhenUsed="0"/>
-    <w:lsdException w:name="Light Grid Accent 3" w:semiHidden="0" w:uiPriority="62" w:unhideWhenUsed="0"/>
-    <w:lsdException w:name="Medium Shading 1 Accent 3" w:semiHidden="0" w:uiPriority="63" w:unhideWhenUsed="0"/>
-    <w:lsdException w:name="Medium Shading 2 Accent 3" w:semiHidden="0" w:uiPriority="64" w:unhideWhenUsed="0"/>
-    <w:lsdException w:name="Medium List 1 Accent 3" w:semiHidden="0" w:uiPriority="65" w:unhideWhenUsed="0"/>
-    <w:lsdException w:name="Medium List 2 Accent 3" w:semiHidden="0" w:uiPriority="66" w:unhideWhenUsed="0"/>
-    <w:lsdException w:name="Medium Grid 1 Accent 3" w:semiHidden="0" w:uiPriority="67" w:unhideWhenUsed="0"/>
-    <w:lsdException w:name="Medium Grid 2 Accent 3" w:semiHidden="0" w:uiPriority="68" w:unhideWhenUsed="0"/>
-    <w:lsdException w:name="Medium Grid 3 Accent 3" w:semiHidden="0" w:uiPriority="69" w:unhideWhenUsed="0"/>
-    <w:lsdException w:name="Dark List Accent 3" w:semiHidden="0" w:uiPriority="70" w:unhideWhenUsed="0"/>
-    <w:lsdException w:name="Colorful Shading Accent 3" w:semiHidden="0" w:uiPriority="71" w:unhideWhenUsed="0"/>
-    <w:lsdException w:name="Colorful List Accent 3" w:semiHidden="0" w:uiPriority="72" w:unhideWhenUsed="0"/>
-    <w:lsdException w:name="Colorful Grid Accent 3" w:semiHidden="0" w:uiPriority="73" w:unhideWhenUsed="0"/>
-    <w:lsdException w:name="Light Shading Accent 4" w:semiHidden="0" w:uiPriority="60" w:unhideWhenUsed="0"/>
-    <w:lsdException w:name="Light List Accent 4" w:semiHidden="0" w:uiPriority="61" w:unhideWhenUsed="0"/>
-    <w:lsdException w:name="Light Grid Accent 4" w:semiHidden="0" w:uiPriority="62" w:unhideWhenUsed="0"/>
-    <w:lsdException w:name="Medium Shading 1 Accent 4" w:semiHidden="0" w:uiPriority="63" w:unhideWhenUsed="0"/>
-    <w:lsdException w:name="Medium Shading 2 Accent 4" w:semiHidden="0" w:uiPriority="64" w:unhideWhenUsed="0"/>
-    <w:lsdException w:name="Medium List 1 Accent 4" w:semiHidden="0" w:uiPriority="65" w:unhideWhenUsed="0"/>
-    <w:lsdException w:name="Medium List 2 Accent 4" w:semiHidden="0" w:uiPriority="66" w:unhideWhenUsed="0"/>
-    <w:lsdException w:name="Medium Grid 1 Accent 4" w:semiHidden="0" w:uiPriority="67" w:unhideWhenUsed="0"/>
-    <w:lsdException w:name="Medium Grid 2 Accent 4" w:semiHidden="0" w:uiPriority="68" w:unhideWhenUsed="0"/>
-    <w:lsdException w:name="Medium Grid 3 Accent 4" w:semiHidden="0" w:uiPriority="69" w:unhideWhenUsed="0"/>
-    <w:lsdException w:name="Dark List Accent 4" w:semiHidden="0" w:uiPriority="70" w:unhideWhenUsed="0"/>
-    <w:lsdException w:name="Colorful Shading Accent 4" w:semiHidden="0" w:uiPriority="71" w:unhideWhenUsed="0"/>
-    <w:lsdException w:name="Colorful List Accent 4" w:semiHidden="0" w:uiPriority="72" w:unhideWhenUsed="0"/>
-    <w:lsdException w:name="Colorful Grid Accent 4" w:semiHidden="0" w:uiPriority="73" w:unhideWhenUsed="0"/>
-    <w:lsdException w:name="Light Shading Accent 5" w:semiHidden="0" w:uiPriority="60" w:unhideWhenUsed="0"/>
-    <w:lsdException w:name="Light List Accent 5" w:semiHidden="0" w:uiPriority="61" w:unhideWhenUsed="0"/>
-    <w:lsdException w:name="Light Grid Accent 5" w:semiHidden="0" w:uiPriority="62" w:unhideWhenUsed="0"/>
-    <w:lsdException w:name="Medium Shading 1 Accent 5" w:semiHidden="0" w:uiPriority="63" w:unhideWhenUsed="0"/>
-    <w:lsdException w:name="Medium Shading 2 Accent 5" w:semiHidden="0" w:uiPriority="64" w:unhideWhenUsed="0"/>
-    <w:lsdException w:name="Medium List 1 Accent 5" w:semiHidden="0" w:uiPriority="65" w:unhideWhenUsed="0"/>
-    <w:lsdException w:name="Medium List 2 Accent 5" w:semiHidden="0" w:uiPriority="66" w:unhideWhenUsed="0"/>
-    <w:lsdException w:name="Medium Grid 1 Accent 5" w:semiHidden="0" w:uiPriority="67" w:unhideWhenUsed="0"/>
-    <w:lsdException w:name="Medium Grid 2 Accent 5" w:semiHidden="0" w:uiPriority="68" w:unhideWhenUsed="0"/>
-    <w:lsdException w:name="Medium Grid 3 Accent 5" w:semiHidden="0" w:uiPriority="69" w:unhideWhenUsed="0"/>
-    <w:lsdException w:name="Dark List Accent 5" w:semiHidden="0" w:uiPriority="70" w:unhideWhenUsed="0"/>
-    <w:lsdException w:name="Colorful Shading Accent 5" w:semiHidden="0" w:uiPriority="71" w:unhideWhenUsed="0"/>
-    <w:lsdException w:name="Colorful List Accent 5" w:semiHidden="0" w:uiPriority="72" w:unhideWhenUsed="0"/>
-    <w:lsdException w:name="Colorful Grid Accent 5" w:semiHidden="0" w:uiPriority="73" w:unhideWhenUsed="0"/>
-    <w:lsdException w:name="Light Shading Accent 6" w:semiHidden="0" w:uiPriority="60" w:unhideWhenUsed="0"/>
-    <w:lsdException w:name="Light List Accent 6" w:semiHidden="0" w:uiPriority="61" w:unhideWhenUsed="0"/>
-    <w:lsdException w:name="Light Grid Accent 6" w:semiHidden="0" w:uiPriority="62" w:unhideWhenUsed="0"/>
-    <w:lsdException w:name="Medium Shading 1 Accent 6" w:semiHidden="0" w:uiPriority="63" w:unhideWhenUsed="0"/>
-    <w:lsdException w:name="Medium Shading 2 Accent 6" w:semiHidden="0" w:uiPriority="64" w:unhideWhenUsed="0"/>
-    <w:lsdException w:name="Medium List 1 Accent 6" w:semiHidden="0" w:uiPriority="65" w:unhideWhenUsed="0"/>
-    <w:lsdException w:name="Medium List 2 Accent 6" w:semiHidden="0" w:uiPriority="66" w:unhideWhenUsed="0"/>
-    <w:lsdException w:name="Medium Grid 1 Accent 6" w:semiHidden="0" w:uiPriority="67" w:unhideWhenUsed="0"/>
-    <w:lsdException w:name="Medium Grid 2 Accent 6" w:semiHidden="0" w:uiPriority="68" w:unhideWhenUsed="0"/>
-    <w:lsdException w:name="Medium Grid 3 Accent 6" w:semiHidden="0" w:uiPriority="69" w:unhideWhenUsed="0"/>
-    <w:lsdException w:name="Dark List Accent 6" w:semiHidden="0" w:uiPriority="70" w:unhideWhenUsed="0"/>
-    <w:lsdException w:name="Colorful Shading Accent 6" w:semiHidden="0" w:uiPriority="71" w:unhideWhenUsed="0"/>
-    <w:lsdException w:name="Colorful List Accent 6" w:semiHidden="0" w:uiPriority="72" w:unhideWhenUsed="0"/>
-    <w:lsdException w:name="Colorful Grid Accent 6" w:semiHidden="0" w:uiPriority="73" w:unhideWhenUsed="0"/>
-    <w:lsdException w:name="Subtle Emphasis" w:semiHidden="0" w:uiPriority="19" w:unhideWhenUsed="0" w:qFormat="1"/>
-    <w:lsdException w:name="Intense Emphasis" w:semiHidden="0" w:uiPriority="21" w:unhideWhenUsed="0" w:qFormat="1"/>
-    <w:lsdException w:name="Subtle Reference" w:semiHidden="0" w:uiPriority="31" w:unhideWhenUsed="0" w:qFormat="1"/>
-    <w:lsdException w:name="Intense Reference" w:semiHidden="0" w:uiPriority="32" w:unhideWhenUsed="0" w:qFormat="1"/>
-    <w:lsdException w:name="Book Title" w:semiHidden="0" w:uiPriority="33" w:unhideWhenUsed="0" w:qFormat="1"/>
-    <w:lsdException w:name="Bibliography" w:uiPriority="37"/>
-    <w:lsdException w:name="TOC Heading" w:uiPriority="39" w:qFormat="1"/>
+  <w:latentStyles w:defLockedState="0" w:defUIPriority="99" w:defSemiHidden="0" w:defUnhideWhenUsed="0" w:defQFormat="0" w:count="371">
+    <w:lsdException w:name="Normal" w:uiPriority="0" w:qFormat="1"/>
+    <w:lsdException w:name="heading 1" w:uiPriority="9" w:qFormat="1"/>
+    <w:lsdException w:name="heading 2" w:semiHidden="1" w:uiPriority="9" w:unhideWhenUsed="1" w:qFormat="1"/>
+    <w:lsdException w:name="heading 3" w:semiHidden="1" w:uiPriority="9" w:unhideWhenUsed="1" w:qFormat="1"/>
+    <w:lsdException w:name="heading 4" w:semiHidden="1" w:uiPriority="9" w:unhideWhenUsed="1" w:qFormat="1"/>
+    <w:lsdException w:name="heading 5" w:semiHidden="1" w:uiPriority="9" w:unhideWhenUsed="1" w:qFormat="1"/>
+    <w:lsdException w:name="heading 6" w:semiHidden="1" w:uiPriority="9" w:unhideWhenUsed="1" w:qFormat="1"/>
+    <w:lsdException w:name="heading 7" w:semiHidden="1" w:uiPriority="9" w:unhideWhenUsed="1" w:qFormat="1"/>
+    <w:lsdException w:name="heading 8" w:semiHidden="1" w:uiPriority="9" w:unhideWhenUsed="1" w:qFormat="1"/>
+    <w:lsdException w:name="heading 9" w:semiHidden="1" w:uiPriority="9" w:unhideWhenUsed="1" w:qFormat="1"/>
+    <w:lsdException w:name="index 1" w:semiHidden="1" w:unhideWhenUsed="1"/>
+    <w:lsdException w:name="index 2" w:semiHidden="1" w:unhideWhenUsed="1"/>
+    <w:lsdException w:name="index 3" w:semiHidden="1" w:unhideWhenUsed="1"/>
+    <w:lsdException w:name="index 4" w:semiHidden="1" w:unhideWhenUsed="1"/>
+    <w:lsdException w:name="index 5" w:semiHidden="1" w:unhideWhenUsed="1"/>
+    <w:lsdException w:name="index 6" w:semiHidden="1" w:unhideWhenUsed="1"/>
+    <w:lsdException w:name="index 7" w:semiHidden="1" w:unhideWhenUsed="1"/>
+    <w:lsdException w:name="index 8" w:semiHidden="1" w:unhideWhenUsed="1"/>
+    <w:lsdException w:name="index 9" w:semiHidden="1" w:unhideWhenUsed="1"/>
+    <w:lsdException w:name="toc 1" w:semiHidden="1" w:uiPriority="39" w:unhideWhenUsed="1"/>
+    <w:lsdException w:name="toc 2" w:semiHidden="1" w:uiPriority="39" w:unhideWhenUsed="1"/>
+    <w:lsdException w:name="toc 3" w:semiHidden="1" w:uiPriority="39" w:unhideWhenUsed="1"/>
+    <w:lsdException w:name="toc 4" w:semiHidden="1" w:uiPriority="39" w:unhideWhenUsed="1"/>
+    <w:lsdException w:name="toc 5" w:semiHidden="1" w:uiPriority="39" w:unhideWhenUsed="1"/>
+    <w:lsdException w:name="toc 6" w:semiHidden="1" w:uiPriority="39" w:unhideWhenUsed="1"/>
+    <w:lsdException w:name="toc 7" w:semiHidden="1" w:uiPriority="39" w:unhideWhenUsed="1"/>
+    <w:lsdException w:name="toc 8" w:semiHidden="1" w:uiPriority="39" w:unhideWhenUsed="1"/>
+    <w:lsdException w:name="toc 9" w:semiHidden="1" w:uiPriority="39" w:unhideWhenUsed="1"/>
+    <w:lsdException w:name="Normal Indent" w:semiHidden="1" w:unhideWhenUsed="1"/>
+    <w:lsdException w:name="footnote text" w:semiHidden="1" w:unhideWhenUsed="1"/>
+    <w:lsdException w:name="annotation text" w:semiHidden="1" w:unhideWhenUsed="1"/>
+    <w:lsdException w:name="header" w:semiHidden="1" w:unhideWhenUsed="1"/>
+    <w:lsdException w:name="footer" w:semiHidden="1" w:unhideWhenUsed="1"/>
+    <w:lsdException w:name="index heading" w:semiHidden="1" w:unhideWhenUsed="1"/>
+    <w:lsdException w:name="caption" w:semiHidden="1" w:uiPriority="35" w:unhideWhenUsed="1" w:qFormat="1"/>
+    <w:lsdException w:name="table of figures" w:semiHidden="1" w:unhideWhenUsed="1"/>
+    <w:lsdException w:name="envelope address" w:semiHidden="1" w:unhideWhenUsed="1"/>
+    <w:lsdException w:name="envelope return" w:semiHidden="1" w:unhideWhenUsed="1"/>
+    <w:lsdException w:name="footnote reference" w:semiHidden="1" w:unhideWhenUsed="1"/>
+    <w:lsdException w:name="annotation reference" w:semiHidden="1" w:unhideWhenUsed="1"/>
+    <w:lsdException w:name="line number" w:semiHidden="1" w:unhideWhenUsed="1"/>
+    <w:lsdException w:name="page number" w:semiHidden="1" w:unhideWhenUsed="1"/>
+    <w:lsdException w:name="endnote reference" w:semiHidden="1" w:unhideWhenUsed="1"/>
+    <w:lsdException w:name="endnote text" w:semiHidden="1" w:unhideWhenUsed="1"/>
+    <w:lsdException w:name="table of authorities" w:semiHidden="1" w:unhideWhenUsed="1"/>
+    <w:lsdException w:name="macro" w:semiHidden="1" w:unhideWhenUsed="1"/>
+    <w:lsdException w:name="toa heading" w:semiHidden="1" w:unhideWhenUsed="1"/>
+    <w:lsdException w:name="List" w:semiHidden="1" w:unhideWhenUsed="1"/>
+    <w:lsdException w:name="List Bullet" w:semiHidden="1" w:unhideWhenUsed="1"/>
+    <w:lsdException w:name="List Number" w:semiHidden="1" w:unhideWhenUsed="1"/>
+    <w:lsdException w:name="List 2" w:semiHidden="1" w:unhideWhenUsed="1"/>
+    <w:lsdException w:name="List 3" w:semiHidden="1" w:unhideWhenUsed="1"/>
+    <w:lsdException w:name="List 4" w:semiHidden="1" w:unhideWhenUsed="1"/>
+    <w:lsdException w:name="List 5" w:semiHidden="1" w:unhideWhenUsed="1"/>
+    <w:lsdException w:name="List Bullet 2" w:semiHidden="1" w:unhideWhenUsed="1"/>
+    <w:lsdException w:name="List Bullet 3" w:semiHidden="1" w:unhideWhenUsed="1"/>
+    <w:lsdException w:name="List Bullet 4" w:semiHidden="1" w:unhideWhenUsed="1"/>
+    <w:lsdException w:name="List Bullet 5" w:semiHidden="1" w:unhideWhenUsed="1"/>
+    <w:lsdException w:name="List Number 2" w:semiHidden="1" w:unhideWhenUsed="1"/>
+    <w:lsdException w:name="List Number 3" w:semiHidden="1" w:unhideWhenUsed="1"/>
+    <w:lsdException w:name="List Number 4" w:semiHidden="1" w:unhideWhenUsed="1"/>
+    <w:lsdException w:name="List Number 5" w:semiHidden="1" w:unhideWhenUsed="1"/>
+    <w:lsdException w:name="Title" w:uiPriority="10" w:qFormat="1"/>
+    <w:lsdException w:name="Closing" w:semiHidden="1" w:unhideWhenUsed="1"/>
+    <w:lsdException w:name="Signature" w:semiHidden="1" w:unhideWhenUsed="1"/>
+    <w:lsdException w:name="Default Paragraph Font" w:semiHidden="1" w:uiPriority="1" w:unhideWhenUsed="1"/>
+    <w:lsdException w:name="Body Text" w:semiHidden="1" w:unhideWhenUsed="1"/>
+    <w:lsdException w:name="Body Text Indent" w:semiHidden="1" w:unhideWhenUsed="1"/>
+    <w:lsdException w:name="List Continue" w:semiHidden="1" w:unhideWhenUsed="1"/>
+    <w:lsdException w:name="List Continue 2" w:semiHidden="1" w:unhideWhenUsed="1"/>
+    <w:lsdException w:name="List Continue 3" w:semiHidden="1" w:unhideWhenUsed="1"/>
+    <w:lsdException w:name="List Continue 4" w:semiHidden="1" w:unhideWhenUsed="1"/>
+    <w:lsdException w:name="List Continue 5" w:semiHidden="1" w:unhideWhenUsed="1"/>
+    <w:lsdException w:name="Message Header" w:semiHidden="1" w:unhideWhenUsed="1"/>
+    <w:lsdException w:name="Subtitle" w:uiPriority="11" w:qFormat="1"/>
+    <w:lsdException w:name="Salutation" w:semiHidden="1" w:unhideWhenUsed="1"/>
+    <w:lsdException w:name="Date" w:semiHidden="1" w:unhideWhenUsed="1"/>
+    <w:lsdException w:name="Body Text First Indent" w:semiHidden="1" w:unhideWhenUsed="1"/>
+    <w:lsdException w:name="Body Text First Indent 2" w:semiHidden="1" w:unhideWhenUsed="1"/>
+    <w:lsdException w:name="Note Heading" w:semiHidden="1" w:unhideWhenUsed="1"/>
+    <w:lsdException w:name="Body Text 2" w:semiHidden="1" w:unhideWhenUsed="1"/>
+    <w:lsdException w:name="Body Text 3" w:semiHidden="1" w:unhideWhenUsed="1"/>
+    <w:lsdException w:name="Body Text Indent 2" w:semiHidden="1" w:unhideWhenUsed="1"/>
+    <w:lsdException w:name="Body Text Indent 3" w:semiHidden="1" w:unhideWhenUsed="1"/>
+    <w:lsdException w:name="Block Text" w:semiHidden="1" w:unhideWhenUsed="1"/>
+    <w:lsdException w:name="Hyperlink" w:semiHidden="1" w:unhideWhenUsed="1"/>
+    <w:lsdException w:name="FollowedHyperlink" w:semiHidden="1" w:unhideWhenUsed="1"/>
+    <w:lsdException w:name="Strong" w:uiPriority="22" w:qFormat="1"/>
+    <w:lsdException w:name="Emphasis" w:uiPriority="20" w:qFormat="1"/>
+    <w:lsdException w:name="Document Map" w:semiHidden="1" w:unhideWhenUsed="1"/>
+    <w:lsdException w:name="Plain Text" w:semiHidden="1" w:unhideWhenUsed="1"/>
+    <w:lsdException w:name="E-mail Signature" w:semiHidden="1" w:unhideWhenUsed="1"/>
+    <w:lsdException w:name="HTML Top of Form" w:semiHidden="1" w:unhideWhenUsed="1"/>
+    <w:lsdException w:name="HTML Bottom of Form" w:semiHidden="1" w:unhideWhenUsed="1"/>
+    <w:lsdException w:name="Normal (Web)" w:semiHidden="1" w:unhideWhenUsed="1"/>
+    <w:lsdException w:name="HTML Acronym" w:semiHidden="1" w:unhideWhenUsed="1"/>
+    <w:lsdException w:name="HTML Address" w:semiHidden="1" w:unhideWhenUsed="1"/>
+    <w:lsdException w:name="HTML Cite" w:semiHidden="1" w:unhideWhenUsed="1"/>
+    <w:lsdException w:name="HTML Code" w:semiHidden="1" w:unhideWhenUsed="1"/>
+    <w:lsdException w:name="HTML Definition" w:semiHidden="1" w:unhideWhenUsed="1"/>
+    <w:lsdException w:name="HTML Keyboard" w:semiHidden="1" w:unhideWhenUsed="1"/>
+    <w:lsdException w:name="HTML Preformatted" w:semiHidden="1" w:unhideWhenUsed="1"/>
+    <w:lsdException w:name="HTML Sample" w:semiHidden="1" w:unhideWhenUsed="1"/>
+    <w:lsdException w:name="HTML Typewriter" w:semiHidden="1" w:unhideWhenUsed="1"/>
+    <w:lsdException w:name="HTML Variable" w:semiHidden="1" w:unhideWhenUsed="1"/>
+    <w:lsdException w:name="Normal Table" w:semiHidden="1" w:unhideWhenUsed="1"/>
+    <w:lsdException w:name="annotation subject" w:semiHidden="1" w:unhideWhenUsed="1"/>
+    <w:lsdException w:name="No List" w:semiHidden="1" w:unhideWhenUsed="1"/>
+    <w:lsdException w:name="Outline List 1" w:semiHidden="1" w:unhideWhenUsed="1"/>
+    <w:lsdException w:name="Outline List 2" w:semiHidden="1" w:unhideWhenUsed="1"/>
+    <w:lsdException w:name="Outline List 3" w:semiHidden="1" w:unhideWhenUsed="1"/>
+    <w:lsdException w:name="Table Simple 1" w:semiHidden="1" w:unhideWhenUsed="1"/>
+    <w:lsdException w:name="Table Simple 2" w:semiHidden="1" w:unhideWhenUsed="1"/>
+    <w:lsdException w:name="Table Simple 3" w:semiHidden="1" w:unhideWhenUsed="1"/>
+    <w:lsdException w:name="Table Classic 1" w:semiHidden="1" w:unhideWhenUsed="1"/>
+    <w:lsdException w:name="Table Classic 2" w:semiHidden="1" w:unhideWhenUsed="1"/>
+    <w:lsdException w:name="Table Classic 3" w:semiHidden="1" w:unhideWhenUsed="1"/>
+    <w:lsdException w:name="Table Classic 4" w:semiHidden="1" w:unhideWhenUsed="1"/>
+    <w:lsdException w:name="Table Colorful 1" w:semiHidden="1" w:unhideWhenUsed="1"/>
+    <w:lsdException w:name="Table Colorful 2" w:semiHidden="1" w:unhideWhenUsed="1"/>
+    <w:lsdException w:name="Table Colorful 3" w:semiHidden="1" w:unhideWhenUsed="1"/>
+    <w:lsdException w:name="Table Columns 1" w:semiHidden="1" w:unhideWhenUsed="1"/>
+    <w:lsdException w:name="Table Columns 2" w:semiHidden="1" w:unhideWhenUsed="1"/>
+    <w:lsdException w:name="Table Columns 3" w:semiHidden="1" w:unhideWhenUsed="1"/>
+    <w:lsdException w:name="Table Columns 4" w:semiHidden="1" w:unhideWhenUsed="1"/>
+    <w:lsdException w:name="Table Columns 5" w:semiHidden="1" w:unhideWhenUsed="1"/>
+    <w:lsdException w:name="Table Grid 1" w:semiHidden="1" w:unhideWhenUsed="1"/>
+    <w:lsdException w:name="Table Grid 2" w:semiHidden="1" w:unhideWhenUsed="1"/>
+    <w:lsdException w:name="Table Grid 3" w:semiHidden="1" w:unhideWhenUsed="1"/>
+    <w:lsdException w:name="Table Grid 4" w:semiHidden="1" w:unhideWhenUsed="1"/>
+    <w:lsdException w:name="Table Grid 5" w:semiHidden="1" w:unhideWhenUsed="1"/>
+    <w:lsdException w:name="Table Grid 6" w:semiHidden="1" w:unhideWhenUsed="1"/>
+    <w:lsdException w:name="Table Grid 7" w:semiHidden="1" w:unhideWhenUsed="1"/>
+    <w:lsdException w:name="Table Grid 8" w:semiHidden="1" w:unhideWhenUsed="1"/>
+    <w:lsdException w:name="Table List 1" w:semiHidden="1" w:unhideWhenUsed="1"/>
+    <w:lsdException w:name="Table List 2" w:semiHidden="1" w:unhideWhenUsed="1"/>
+    <w:lsdException w:name="Table List 3" w:semiHidden="1" w:unhideWhenUsed="1"/>
+    <w:lsdException w:name="Table List 4" w:semiHidden="1" w:unhideWhenUsed="1"/>
+    <w:lsdException w:name="Table List 5" w:semiHidden="1" w:unhideWhenUsed="1"/>
+    <w:lsdException w:name="Table List 6" w:semiHidden="1" w:unhideWhenUsed="1"/>
+    <w:lsdException w:name="Table List 7" w:semiHidden="1" w:unhideWhenUsed="1"/>
+    <w:lsdException w:name="Table List 8" w:semiHidden="1" w:unhideWhenUsed="1"/>
+    <w:lsdException w:name="Table 3D effects 1" w:semiHidden="1" w:unhideWhenUsed="1"/>
+    <w:lsdException w:name="Table 3D effects 2" w:semiHidden="1" w:unhideWhenUsed="1"/>
+    <w:lsdException w:name="Table 3D effects 3" w:semiHidden="1" w:unhideWhenUsed="1"/>
+    <w:lsdException w:name="Table Contemporary" w:semiHidden="1" w:unhideWhenUsed="1"/>
+    <w:lsdException w:name="Table Elegant" w:semiHidden="1" w:unhideWhenUsed="1"/>
+    <w:lsdException w:name="Table Professional" w:semiHidden="1" w:unhideWhenUsed="1"/>
+    <w:lsdException w:name="Table Subtle 1" w:semiHidden="1" w:unhideWhenUsed="1"/>
+    <w:lsdException w:name="Table Subtle 2" w:semiHidden="1" w:unhideWhenUsed="1"/>
+    <w:lsdException w:name="Table Web 1" w:semiHidden="1" w:unhideWhenUsed="1"/>
+    <w:lsdException w:name="Table Web 2" w:semiHidden="1" w:unhideWhenUsed="1"/>
+    <w:lsdException w:name="Table Web 3" w:semiHidden="1" w:unhideWhenUsed="1"/>
+    <w:lsdException w:name="Balloon Text" w:semiHidden="1" w:unhideWhenUsed="1"/>
+    <w:lsdException w:name="Table Grid" w:uiPriority="59"/>
+    <w:lsdException w:name="Table Theme" w:semiHidden="1" w:unhideWhenUsed="1"/>
+    <w:lsdException w:name="Placeholder Text" w:semiHidden="1"/>
+    <w:lsdException w:name="No Spacing" w:uiPriority="1" w:qFormat="1"/>
+    <w:lsdException w:name="Light Shading" w:uiPriority="60"/>
+    <w:lsdException w:name="Light List" w:uiPriority="61"/>
+    <w:lsdException w:name="Light Grid" w:uiPriority="62"/>
+    <w:lsdException w:name="Medium Shading 1" w:uiPriority="63"/>
+    <w:lsdException w:name="Medium Shading 2" w:uiPriority="64"/>
+    <w:lsdException w:name="Medium List 1" w:uiPriority="65"/>
+    <w:lsdException w:name="Medium List 2" w:uiPriority="66"/>
+    <w:lsdException w:name="Medium Grid 1" w:uiPriority="67"/>
+    <w:lsdException w:name="Medium Grid 2" w:uiPriority="68"/>
+    <w:lsdException w:name="Medium Grid 3" w:uiPriority="69"/>
+    <w:lsdException w:name="Dark List" w:uiPriority="70"/>
+    <w:lsdException w:name="Colorful Shading" w:uiPriority="71"/>
+    <w:lsdException w:name="Colorful List" w:uiPriority="72"/>
+    <w:lsdException w:name="Colorful Grid" w:uiPriority="73"/>
+    <w:lsdException w:name="Light Shading Accent 1" w:uiPriority="60"/>
+    <w:lsdException w:name="Light List Accent 1" w:uiPriority="61"/>
+    <w:lsdException w:name="Light Grid Accent 1" w:uiPriority="62"/>
+    <w:lsdException w:name="Medium Shading 1 Accent 1" w:uiPriority="63"/>
+    <w:lsdException w:name="Medium Shading 2 Accent 1" w:uiPriority="64"/>
+    <w:lsdException w:name="Medium List 1 Accent 1" w:uiPriority="65"/>
+    <w:lsdException w:name="Revision" w:semiHidden="1"/>
+    <w:lsdException w:name="List Paragraph" w:uiPriority="34" w:qFormat="1"/>
+    <w:lsdException w:name="Quote" w:uiPriority="29" w:qFormat="1"/>
+    <w:lsdException w:name="Intense Quote" w:uiPriority="30" w:qFormat="1"/>
+    <w:lsdException w:name="Medium List 2 Accent 1" w:uiPriority="66"/>
+    <w:lsdException w:name="Medium Grid 1 Accent 1" w:uiPriority="67"/>
+    <w:lsdException w:name="Medium Grid 2 Accent 1" w:uiPriority="68"/>
+    <w:lsdException w:name="Medium Grid 3 Accent 1" w:uiPriority="69"/>
+    <w:lsdException w:name="Dark List Accent 1" w:uiPriority="70"/>
+    <w:lsdException w:name="Colorful Shading Accent 1" w:uiPriority="71"/>
+    <w:lsdException w:name="Colorful List Accent 1" w:uiPriority="72"/>
+    <w:lsdException w:name="Colorful Grid Accent 1" w:uiPriority="73"/>
+    <w:lsdException w:name="Light Shading Accent 2" w:uiPriority="60"/>
+    <w:lsdException w:name="Light List Accent 2" w:uiPriority="61"/>
+    <w:lsdException w:name="Light Grid Accent 2" w:uiPriority="62"/>
+    <w:lsdException w:name="Medium Shading 1 Accent 2" w:uiPriority="63"/>
+    <w:lsdException w:name="Medium Shading 2 Accent 2" w:uiPriority="64"/>
+    <w:lsdException w:name="Medium List 1 Accent 2" w:uiPriority="65"/>
+    <w:lsdException w:name="Medium List 2 Accent 2" w:uiPriority="66"/>
+    <w:lsdException w:name="Medium Grid 1 Accent 2" w:uiPriority="67"/>
+    <w:lsdException w:name="Medium Grid 2 Accent 2" w:uiPriority="68"/>
+    <w:lsdException w:name="Medium Grid 3 Accent 2" w:uiPriority="69"/>
+    <w:lsdException w:name="Dark List Accent 2" w:uiPriority="70"/>
+    <w:lsdException w:name="Colorful Shading Accent 2" w:uiPriority="71"/>
+    <w:lsdException w:name="Colorful List Accent 2" w:uiPriority="72"/>
+    <w:lsdException w:name="Colorful Grid Accent 2" w:uiPriority="73"/>
+    <w:lsdException w:name="Light Shading Accent 3" w:uiPriority="60"/>
+    <w:lsdException w:name="Light List Accent 3" w:uiPriority="61"/>
+    <w:lsdException w:name="Light Grid Accent 3" w:uiPriority="62"/>
+    <w:lsdException w:name="Medium Shading 1 Accent 3" w:uiPriority="63"/>
+    <w:lsdException w:name="Medium Shading 2 Accent 3" w:uiPriority="64"/>
+    <w:lsdException w:name="Medium List 1 Accent 3" w:uiPriority="65"/>
+    <w:lsdException w:name="Medium List 2 Accent 3" w:uiPriority="66"/>
+    <w:lsdException w:name="Medium Grid 1 Accent 3" w:uiPriority="67"/>
+    <w:lsdException w:name="Medium Grid 2 Accent 3" w:uiPriority="68"/>
+    <w:lsdException w:name="Medium Grid 3 Accent 3" w:uiPriority="69"/>
+    <w:lsdException w:name="Dark List Accent 3" w:uiPriority="70"/>
+    <w:lsdException w:name="Colorful Shading Accent 3" w:uiPriority="71"/>
+    <w:lsdException w:name="Colorful List Accent 3" w:uiPriority="72"/>
+    <w:lsdException w:name="Colorful Grid Accent 3" w:uiPriority="73"/>
+    <w:lsdException w:name="Light Shading Accent 4" w:uiPriority="60"/>
+    <w:lsdException w:name="Light List Accent 4" w:uiPriority="61"/>
+    <w:lsdException w:name="Light Grid Accent 4" w:uiPriority="62"/>
+    <w:lsdException w:name="Medium Shading 1 Accent 4" w:uiPriority="63"/>
+    <w:lsdException w:name="Medium Shading 2 Accent 4" w:uiPriority="64"/>
+    <w:lsdException w:name="Medium List 1 Accent 4" w:uiPriority="65"/>
+    <w:lsdException w:name="Medium List 2 Accent 4" w:uiPriority="66"/>
+    <w:lsdException w:name="Medium Grid 1 Accent 4" w:uiPriority="67"/>
+    <w:lsdException w:name="Medium Grid 2 Accent 4" w:uiPriority="68"/>
+    <w:lsdException w:name="Medium Grid 3 Accent 4" w:uiPriority="69"/>
+    <w:lsdException w:name="Dark List Accent 4" w:uiPriority="70"/>
+    <w:lsdException w:name="Colorful Shading Accent 4" w:uiPriority="71"/>
+    <w:lsdException w:name="Colorful List Accent 4" w:uiPriority="72"/>
+    <w:lsdException w:name="Colorful Grid Accent 4" w:uiPriority="73"/>
+    <w:lsdException w:name="Light Shading Accent 5" w:uiPriority="60"/>
+    <w:lsdException w:name="Light List Accent 5" w:uiPriority="61"/>
+    <w:lsdException w:name="Light Grid Accent 5" w:uiPriority="62"/>
+    <w:lsdException w:name="Medium Shading 1 Accent 5" w:uiPriority="63"/>
+    <w:lsdException w:name="Medium Shading 2 Accent 5" w:uiPriority="64"/>
+    <w:lsdException w:name="Medium List 1 Accent 5" w:uiPriority="65"/>
+    <w:lsdException w:name="Medium List 2 Accent 5" w:uiPriority="66"/>
+    <w:lsdException w:name="Medium Grid 1 Accent 5" w:uiPriority="67"/>
+    <w:lsdException w:name="Medium Grid 2 Accent 5" w:uiPriority="68"/>
+    <w:lsdException w:name="Medium Grid 3 Accent 5" w:uiPriority="69"/>
+    <w:lsdException w:name="Dark List Accent 5" w:uiPriority="70"/>
+    <w:lsdException w:name="Colorful Shading Accent 5" w:uiPriority="71"/>
+    <w:lsdException w:name="Colorful List Accent 5" w:uiPriority="72"/>
+    <w:lsdException w:name="Colorful Grid Accent 5" w:uiPriority="73"/>
+    <w:lsdException w:name="Light Shading Accent 6" w:uiPriority="60"/>
+    <w:lsdException w:name="Light List Accent 6" w:uiPriority="61"/>
+    <w:lsdException w:name="Light Grid Accent 6" w:uiPriority="62"/>
+    <w:lsdException w:name="Medium Shading 1 Accent 6" w:uiPriority="63"/>
+    <w:lsdException w:name="Medium Shading 2 Accent 6" w:uiPriority="64"/>
+    <w:lsdException w:name="Medium List 1 Accent 6" w:uiPriority="65"/>
+    <w:lsdException w:name="Medium List 2 Accent 6" w:uiPriority="66"/>
+    <w:lsdException w:name="Medium Grid 1 Accent 6" w:uiPriority="67"/>
+    <w:lsdException w:name="Medium Grid 2 Accent 6" w:uiPriority="68"/>
+    <w:lsdException w:name="Medium Grid 3 Accent 6" w:uiPriority="69"/>
+    <w:lsdException w:name="Dark List Accent 6" w:uiPriority="70"/>
+    <w:lsdException w:name="Colorful Shading Accent 6" w:uiPriority="71"/>
+    <w:lsdException w:name="Colorful List Accent 6" w:uiPriority="72"/>
+    <w:lsdException w:name="Colorful Grid Accent 6" w:uiPriority="73"/>
+    <w:lsdException w:name="Subtle Emphasis" w:uiPriority="19" w:qFormat="1"/>
+    <w:lsdException w:name="Intense Emphasis" w:uiPriority="21" w:qFormat="1"/>
+    <w:lsdException w:name="Subtle Reference" w:uiPriority="31" w:qFormat="1"/>
+    <w:lsdException w:name="Intense Reference" w:uiPriority="32" w:qFormat="1"/>
+    <w:lsdException w:name="Book Title" w:uiPriority="33" w:qFormat="1"/>
+    <w:lsdException w:name="Bibliography" w:semiHidden="1" w:uiPriority="37" w:unhideWhenUsed="1"/>
+    <w:lsdException w:name="TOC Heading" w:semiHidden="1" w:uiPriority="39" w:unhideWhenUsed="1" w:qFormat="1"/>
+    <w:lsdException w:name="Plain Table 1" w:uiPriority="41"/>
+    <w:lsdException w:name="Plain Table 2" w:uiPriority="42"/>
+    <w:lsdException w:name="Plain Table 3" w:uiPriority="43"/>
+    <w:lsdException w:name="Plain Table 4" w:uiPriority="44"/>
+    <w:lsdException w:name="Plain Table 5" w:uiPriority="45"/>
+    <w:lsdException w:name="Grid Table Light" w:uiPriority="40"/>
+    <w:lsdException w:name="Grid Table 1 Light" w:uiPriority="46"/>
+    <w:lsdException w:name="Grid Table 2" w:uiPriority="47"/>
+    <w:lsdException w:name="Grid Table 3" w:uiPriority="48"/>
+    <w:lsdException w:name="Grid Table 4" w:uiPriority="49"/>
+    <w:lsdException w:name="Grid Table 5 Dark" w:uiPriority="50"/>
+    <w:lsdException w:name="Grid Table 6 Colorful" w:uiPriority="51"/>
+    <w:lsdException w:name="Grid Table 7 Colorful" w:uiPriority="52"/>
+    <w:lsdException w:name="Grid Table 1 Light Accent 1" w:uiPriority="46"/>
+    <w:lsdException w:name="Grid Table 2 Accent 1" w:uiPriority="47"/>
+    <w:lsdException w:name="Grid Table 3 Accent 1" w:uiPriority="48"/>
+    <w:lsdException w:name="Grid Table 4 Accent 1" w:uiPriority="49"/>
+    <w:lsdException w:name="Grid Table 5 Dark Accent 1" w:uiPriority="50"/>
+    <w:lsdException w:name="Grid Table 6 Colorful Accent 1" w:uiPriority="51"/>
+    <w:lsdException w:name="Grid Table 7 Colorful Accent 1" w:uiPriority="52"/>
+    <w:lsdException w:name="Grid Table 1 Light Accent 2" w:uiPriority="46"/>
+    <w:lsdException w:name="Grid Table 2 Accent 2" w:uiPriority="47"/>
+    <w:lsdException w:name="Grid Table 3 Accent 2" w:uiPriority="48"/>
+    <w:lsdException w:name="Grid Table 4 Accent 2" w:uiPriority="49"/>
+    <w:lsdException w:name="Grid Table 5 Dark Accent 2" w:uiPriority="50"/>
+    <w:lsdException w:name="Grid Table 6 Colorful Accent 2" w:uiPriority="51"/>
+    <w:lsdException w:name="Grid Table 7 Colorful Accent 2" w:uiPriority="52"/>
+    <w:lsdException w:name="Grid Table 1 Light Accent 3" w:uiPriority="46"/>
+    <w:lsdException w:name="Grid Table 2 Accent 3" w:uiPriority="47"/>
+    <w:lsdException w:name="Grid Table 3 Accent 3" w:uiPriority="48"/>
+    <w:lsdException w:name="Grid Table 4 Accent 3" w:uiPriority="49"/>
+    <w:lsdException w:name="Grid Table 5 Dark Accent 3" w:uiPriority="50"/>
+    <w:lsdException w:name="Grid Table 6 Colorful Accent 3" w:uiPriority="51"/>
+    <w:lsdException w:name="Grid Table 7 Colorful Accent 3" w:uiPriority="52"/>
+    <w:lsdException w:name="Grid Table 1 Light Accent 4" w:uiPriority="46"/>
+    <w:lsdException w:name="Grid Table 2 Accent 4" w:uiPriority="47"/>
+    <w:lsdException w:name="Grid Table 3 Accent 4" w:uiPriority="48"/>
+    <w:lsdException w:name="Grid Table 4 Accent 4" w:uiPriority="49"/>
+    <w:lsdException w:name="Grid Table 5 Dark Accent 4" w:uiPriority="50"/>
+    <w:lsdException w:name="Grid Table 6 Colorful Accent 4" w:uiPriority="51"/>
+    <w:lsdException w:name="Grid Table 7 Colorful Accent 4" w:uiPriority="52"/>
+    <w:lsdException w:name="Grid Table 1 Light Accent 5" w:uiPriority="46"/>
+    <w:lsdException w:name="Grid Table 2 Accent 5" w:uiPriority="47"/>
+    <w:lsdException w:name="Grid Table 3 Accent 5" w:uiPriority="48"/>
+    <w:lsdException w:name="Grid Table 4 Accent 5" w:uiPriority="49"/>
+    <w:lsdException w:name="Grid Table 5 Dark Accent 5" w:uiPriority="50"/>
+    <w:lsdException w:name="Grid Table 6 Colorful Accent 5" w:uiPriority="51"/>
+    <w:lsdException w:name="Grid Table 7 Colorful Accent 5" w:uiPriority="52"/>
+    <w:lsdException w:name="Grid Table 1 Light Accent 6" w:uiPriority="46"/>
+    <w:lsdException w:name="Grid Table 2 Accent 6" w:uiPriority="47"/>
+    <w:lsdException w:name="Grid Table 3 Accent 6" w:uiPriority="48"/>
+    <w:lsdException w:name="Grid Table 4 Accent 6" w:uiPriority="49"/>
+    <w:lsdException w:name="Grid Table 5 Dark Accent 6" w:uiPriority="50"/>
+    <w:lsdException w:name="Grid Table 6 Colorful Accent 6" w:uiPriority="51"/>
+    <w:lsdException w:name="Grid Table 7 Colorful Accent 6" w:uiPriority="52"/>
+    <w:lsdException w:name="List Table 1 Light" w:uiPriority="46"/>
+    <w:lsdException w:name="List Table 2" w:uiPriority="47"/>
+    <w:lsdException w:name="List Table 3" w:uiPriority="48"/>
+    <w:lsdException w:name="List Table 4" w:uiPriority="49"/>
+    <w:lsdException w:name="List Table 5 Dark" w:uiPriority="50"/>
+    <w:lsdException w:name="List Table 6 Colorful" w:uiPriority="51"/>
+    <w:lsdException w:name="List Table 7 Colorful" w:uiPriority="52"/>
+    <w:lsdException w:name="List Table 1 Light Accent 1" w:uiPriority="46"/>
+    <w:lsdException w:name="List Table 2 Accent 1" w:uiPriority="47"/>
+    <w:lsdException w:name="List Table 3 Accent 1" w:uiPriority="48"/>
+    <w:lsdException w:name="List Table 4 Accent 1" w:uiPriority="49"/>
+    <w:lsdException w:name="List Table 5 Dark Accent 1" w:uiPriority="50"/>
+    <w:lsdException w:name="List Table 6 Colorful Accent 1" w:uiPriority="51"/>
+    <w:lsdException w:name="List Table 7 Colorful Accent 1" w:uiPriority="52"/>
+    <w:lsdException w:name="List Table 1 Light Accent 2" w:uiPriority="46"/>
+    <w:lsdException w:name="List Table 2 Accent 2" w:uiPriority="47"/>
+    <w:lsdException w:name="List Table 3 Accent 2" w:uiPriority="48"/>
+    <w:lsdException w:name="List Table 4 Accent 2" w:uiPriority="49"/>
+    <w:lsdException w:name="List Table 5 Dark Accent 2" w:uiPriority="50"/>
+    <w:lsdException w:name="List Table 6 Colorful Accent 2" w:uiPriority="51"/>
+    <w:lsdException w:name="List Table 7 Colorful Accent 2" w:uiPriority="52"/>
+    <w:lsdException w:name="List Table 1 Light Accent 3" w:uiPriority="46"/>
+    <w:lsdException w:name="List Table 2 Accent 3" w:uiPriority="47"/>
+    <w:lsdException w:name="List Table 3 Accent 3" w:uiPriority="48"/>
+    <w:lsdException w:name="List Table 4 Accent 3" w:uiPriority="49"/>
+    <w:lsdException w:name="List Table 5 Dark Accent 3" w:uiPriority="50"/>
+    <w:lsdException w:name="List Table 6 Colorful Accent 3" w:uiPriority="51"/>
+    <w:lsdException w:name="List Table 7 Colorful Accent 3" w:uiPriority="52"/>
+    <w:lsdException w:name="List Table 1 Light Accent 4" w:uiPriority="46"/>
+    <w:lsdException w:name="List Table 2 Accent 4" w:uiPriority="47"/>
+    <w:lsdException w:name="List Table 3 Accent 4" w:uiPriority="48"/>
+    <w:lsdException w:name="List Table 4 Accent 4" w:uiPriority="49"/>
+    <w:lsdException w:name="List Table 5 Dark Accent 4" w:uiPriority="50"/>
+    <w:lsdException w:name="List Table 6 Colorful Accent 4" w:uiPriority="51"/>
+    <w:lsdException w:name="List Table 7 Colorful Accent 4" w:uiPriority="52"/>
+    <w:lsdException w:name="List Table 1 Light Accent 5" w:uiPriority="46"/>
+    <w:lsdException w:name="List Table 2 Accent 5" w:uiPriority="47"/>
+    <w:lsdException w:name="List Table 3 Accent 5" w:uiPriority="48"/>
+    <w:lsdException w:name="List Table 4 Accent 5" w:uiPriority="49"/>
+    <w:lsdException w:name="List Table 5 Dark Accent 5" w:uiPriority="50"/>
+    <w:lsdException w:name="List Table 6 Colorful Accent 5" w:uiPriority="51"/>
+    <w:lsdException w:name="List Table 7 Colorful Accent 5" w:uiPriority="52"/>
+    <w:lsdException w:name="List Table 1 Light Accent 6" w:uiPriority="46"/>
+    <w:lsdException w:name="List Table 2 Accent 6" w:uiPriority="47"/>
+    <w:lsdException w:name="List Table 3 Accent 6" w:uiPriority="48"/>
+    <w:lsdException w:name="List Table 4 Accent 6" w:uiPriority="49"/>
+    <w:lsdException w:name="List Table 5 Dark Accent 6" w:uiPriority="50"/>
+    <w:lsdException w:name="List Table 6 Colorful Accent 6" w:uiPriority="51"/>
+    <w:lsdException w:name="List Table 7 Colorful Accent 6" w:uiPriority="52"/>
   </w:latentStyles>
   <w:style w:type="paragraph" w:default="1" w:styleId="Standard">
     <w:name w:val="Normal"/>
@@ -2867,7 +2734,7 @@
 </file>
 
 <file path=word/glossary/webSettings.xml><?xml version="1.0" encoding="utf-8"?>
-<w:webSettings xmlns:mc="http://schemas.openxmlformats.org/markup-compatibility/2006" xmlns:r="http://schemas.openxmlformats.org/officeDocument/2006/relationships" xmlns:w="http://schemas.openxmlformats.org/wordprocessingml/2006/main" xmlns:w14="http://schemas.microsoft.com/office/word/2010/wordml" mc:Ignorable="w14">
+<w:webSettings xmlns:mc="http://schemas.openxmlformats.org/markup-compatibility/2006" xmlns:r="http://schemas.openxmlformats.org/officeDocument/2006/relationships" xmlns:w="http://schemas.openxmlformats.org/wordprocessingml/2006/main" xmlns:w14="http://schemas.microsoft.com/office/word/2010/wordml" xmlns:w15="http://schemas.microsoft.com/office/word/2012/wordml" mc:Ignorable="w14 w15">
   <w:optimizeForBrowser/>
   <w:allowPNG/>
 </w:webSettings>
@@ -3182,7 +3049,7 @@
 </file>
 
 <file path=customXml/itemProps2.xml><?xml version="1.0" encoding="utf-8"?>
-<ds:datastoreItem xmlns:ds="http://schemas.openxmlformats.org/officeDocument/2006/customXml" ds:itemID="{68801646-A199-4D7B-9835-B97183C7F0A6}">
+<ds:datastoreItem xmlns:ds="http://schemas.openxmlformats.org/officeDocument/2006/customXml" ds:itemID="{8E80C674-169E-4B38-92AE-6A078B634ED2}">
   <ds:schemaRefs>
     <ds:schemaRef ds:uri="http://schemas.openxmlformats.org/officeDocument/2006/bibliography"/>
   </ds:schemaRefs>

</xml_diff>